<commit_message>
Implimented proper aabb collisions and random wandering movement for guards
</commit_message>
<xml_diff>
--- a/AI Behaviour plan TDD.docx
+++ b/AI Behaviour plan TDD.docx
@@ -103,7 +103,14 @@
                 <w:b/>
                 <w:bCs/>
               </w:rPr>
-              <w:t>1.0</w:t>
+              <w:t>1.</w:t>
+            </w:r>
+            <w:r>
+              <w:rPr>
+                <w:b/>
+                <w:bCs/>
+              </w:rPr>
+              <w:t>0</w:t>
             </w:r>
           </w:p>
         </w:tc>
@@ -130,11 +137,208 @@
           </w:p>
         </w:tc>
       </w:tr>
+      <w:tr>
+        <w:tc>
+          <w:tcPr>
+            <w:tcW w:w="1276" w:type="dxa"/>
+            <w:shd w:val="clear" w:color="auto" w:fill="auto"/>
+          </w:tcPr>
+          <w:p>
+            <w:pPr>
+              <w:pStyle w:val="NoSpacing"/>
+              <w:rPr>
+                <w:b/>
+                <w:bCs/>
+              </w:rPr>
+            </w:pPr>
+            <w:r>
+              <w:rPr>
+                <w:b/>
+                <w:bCs/>
+              </w:rPr>
+              <w:t>1.1</w:t>
+            </w:r>
+          </w:p>
+        </w:tc>
+        <w:tc>
+          <w:tcPr>
+            <w:tcW w:w="5812" w:type="dxa"/>
+            <w:shd w:val="clear" w:color="auto" w:fill="auto"/>
+          </w:tcPr>
+          <w:p>
+            <w:pPr>
+              <w:pStyle w:val="NoSpacing"/>
+              <w:rPr>
+                <w:b/>
+                <w:bCs/>
+              </w:rPr>
+            </w:pPr>
+            <w:r>
+              <w:rPr>
+                <w:b/>
+                <w:bCs/>
+              </w:rPr>
+              <w:t>more description of AI path finding</w:t>
+            </w:r>
+          </w:p>
+        </w:tc>
+      </w:tr>
+      <w:tr>
+        <w:tc>
+          <w:tcPr>
+            <w:tcW w:w="1276" w:type="dxa"/>
+            <w:shd w:val="clear" w:color="auto" w:fill="auto"/>
+          </w:tcPr>
+          <w:p>
+            <w:pPr>
+              <w:pStyle w:val="NoSpacing"/>
+              <w:rPr>
+                <w:b/>
+                <w:bCs/>
+              </w:rPr>
+            </w:pPr>
+            <w:r>
+              <w:rPr>
+                <w:b/>
+                <w:bCs/>
+              </w:rPr>
+              <w:t>1.2</w:t>
+            </w:r>
+          </w:p>
+        </w:tc>
+        <w:tc>
+          <w:tcPr>
+            <w:tcW w:w="5812" w:type="dxa"/>
+            <w:shd w:val="clear" w:color="auto" w:fill="auto"/>
+          </w:tcPr>
+          <w:p>
+            <w:pPr>
+              <w:pStyle w:val="NoSpacing"/>
+              <w:rPr>
+                <w:b/>
+                <w:bCs/>
+              </w:rPr>
+            </w:pPr>
+            <w:r>
+              <w:rPr>
+                <w:b/>
+                <w:bCs/>
+              </w:rPr>
+              <w:t>i</w:t>
+            </w:r>
+            <w:r>
+              <w:rPr>
+                <w:b/>
+                <w:bCs/>
+              </w:rPr>
+              <w:t>mproved detail of flow chart.</w:t>
+            </w:r>
+          </w:p>
+        </w:tc>
+      </w:tr>
+      <w:tr>
+        <w:tc>
+          <w:tcPr>
+            <w:tcW w:w="1276" w:type="dxa"/>
+            <w:shd w:val="clear" w:color="auto" w:fill="auto"/>
+          </w:tcPr>
+          <w:p>
+            <w:pPr>
+              <w:pStyle w:val="NoSpacing"/>
+              <w:rPr>
+                <w:b/>
+                <w:bCs/>
+              </w:rPr>
+            </w:pPr>
+            <w:r>
+              <w:rPr>
+                <w:b/>
+                <w:bCs/>
+              </w:rPr>
+              <w:t>1.3</w:t>
+            </w:r>
+          </w:p>
+        </w:tc>
+        <w:tc>
+          <w:tcPr>
+            <w:tcW w:w="5812" w:type="dxa"/>
+            <w:shd w:val="clear" w:color="auto" w:fill="auto"/>
+          </w:tcPr>
+          <w:p>
+            <w:pPr>
+              <w:pStyle w:val="NoSpacing"/>
+              <w:rPr>
+                <w:b/>
+                <w:bCs/>
+              </w:rPr>
+            </w:pPr>
+            <w:r>
+              <w:rPr>
+                <w:b/>
+                <w:bCs/>
+              </w:rPr>
+              <w:t>edited revision history</w:t>
+            </w:r>
+            <w:r>
+              <w:rPr>
+                <w:b/>
+                <w:bCs/>
+              </w:rPr>
+              <w:t xml:space="preserve"> and mentioned 4 direction movement</w:t>
+            </w:r>
+          </w:p>
+        </w:tc>
+      </w:tr>
+      <w:tr>
+        <w:tc>
+          <w:tcPr>
+            <w:tcW w:w="1276" w:type="dxa"/>
+            <w:shd w:val="clear" w:color="auto" w:fill="auto"/>
+          </w:tcPr>
+          <w:p>
+            <w:pPr>
+              <w:pStyle w:val="NoSpacing"/>
+              <w:rPr>
+                <w:b/>
+                <w:bCs/>
+              </w:rPr>
+            </w:pPr>
+            <w:r>
+              <w:rPr>
+                <w:b/>
+                <w:bCs/>
+              </w:rPr>
+              <w:t>1.4</w:t>
+            </w:r>
+          </w:p>
+        </w:tc>
+        <w:tc>
+          <w:tcPr>
+            <w:tcW w:w="5812" w:type="dxa"/>
+            <w:shd w:val="clear" w:color="auto" w:fill="auto"/>
+          </w:tcPr>
+          <w:p>
+            <w:pPr>
+              <w:pStyle w:val="NoSpacing"/>
+              <w:rPr>
+                <w:b/>
+                <w:bCs/>
+              </w:rPr>
+            </w:pPr>
+            <w:r>
+              <w:rPr>
+                <w:b/>
+                <w:bCs/>
+              </w:rPr>
+              <w:t>Added descriptions and discussion of third party graphical framework.</w:t>
+            </w:r>
+          </w:p>
+        </w:tc>
+      </w:tr>
     </w:tbl>
     <w:p>
       <w:pPr>
         <w:pStyle w:val="NoSpacing"/>
-        <w:ind w:left="720"/>
       </w:pPr>
     </w:p>
     <w:p>
@@ -253,23 +457,7 @@
           <w:b/>
           <w:bCs/>
         </w:rPr>
-        <w:t xml:space="preserve"> Repo named </w:t>
-      </w:r>
-      <w:proofErr w:type="spellStart"/>
-      <w:r>
-        <w:rPr>
-          <w:b/>
-          <w:bCs/>
-        </w:rPr>
-        <w:t>AIForGames</w:t>
-      </w:r>
-      <w:proofErr w:type="spellEnd"/>
-      <w:r>
-        <w:rPr>
-          <w:b/>
-          <w:bCs/>
-        </w:rPr>
-        <w:t>)</w:t>
+        <w:t xml:space="preserve"> Repo named AIForGames)</w:t>
       </w:r>
     </w:p>
     <w:p>
@@ -300,31 +488,13 @@
           <w:bCs/>
         </w:rPr>
       </w:pPr>
-      <w:proofErr w:type="spellStart"/>
-      <w:r>
-        <w:rPr>
-          <w:b/>
-          <w:bCs/>
-        </w:rPr>
-        <w:t>RayLib</w:t>
-      </w:r>
-      <w:proofErr w:type="spellEnd"/>
-      <w:r>
-        <w:rPr>
-          <w:b/>
-          <w:bCs/>
-        </w:rPr>
-        <w:t xml:space="preserve">, </w:t>
-      </w:r>
-      <w:proofErr w:type="spellStart"/>
-      <w:r>
-        <w:rPr>
-          <w:b/>
-          <w:bCs/>
-        </w:rPr>
-        <w:t>RayGui</w:t>
-      </w:r>
-      <w:proofErr w:type="spellEnd"/>
+      <w:r>
+        <w:rPr>
+          <w:b/>
+          <w:bCs/>
+        </w:rPr>
+        <w:t>RayLib, RayGui</w:t>
+      </w:r>
     </w:p>
     <w:p>
       <w:pPr>
@@ -335,11 +505,79 @@
           <w:bCs/>
         </w:rPr>
       </w:pPr>
+      <w:r>
+        <w:rPr>
+          <w:b/>
+          <w:bCs/>
+        </w:rPr>
+        <w:t>Description:</w:t>
+      </w:r>
     </w:p>
     <w:p>
       <w:pPr>
         <w:pStyle w:val="NoSpacing"/>
         <w:ind w:left="720"/>
+        <w:rPr>
+          <w:b/>
+          <w:bCs/>
+        </w:rPr>
+      </w:pPr>
+      <w:r>
+        <w:rPr>
+          <w:b/>
+          <w:bCs/>
+        </w:rPr>
+        <w:t>Suitability for this application: Very good, simple implementation and light weight.</w:t>
+      </w:r>
+    </w:p>
+    <w:p>
+      <w:pPr>
+        <w:pStyle w:val="NoSpacing"/>
+        <w:ind w:left="720"/>
+        <w:rPr>
+          <w:b/>
+          <w:bCs/>
+        </w:rPr>
+      </w:pPr>
+      <w:r>
+        <w:rPr>
+          <w:b/>
+          <w:bCs/>
+        </w:rPr>
+        <w:t>Technical impact: Minimal, light weight framework and easy to implement.</w:t>
+      </w:r>
+    </w:p>
+    <w:p>
+      <w:pPr>
+        <w:pStyle w:val="NoSpacing"/>
+        <w:ind w:left="720"/>
+        <w:rPr>
+          <w:b/>
+          <w:bCs/>
+        </w:rPr>
+      </w:pPr>
+      <w:r>
+        <w:rPr>
+          <w:b/>
+          <w:bCs/>
+        </w:rPr>
+        <w:t>Licensing: No need to pay royalties and permission is granted to modify the library to the specific needs of this application.</w:t>
+      </w:r>
+    </w:p>
+    <w:p>
+      <w:pPr>
+        <w:pStyle w:val="NoSpacing"/>
+        <w:ind w:left="720"/>
+        <w:rPr>
+          <w:b/>
+          <w:bCs/>
+        </w:rPr>
+      </w:pPr>
+    </w:p>
+    <w:p>
+      <w:pPr>
+        <w:pStyle w:val="NoSpacing"/>
+        <w:ind w:left="720"/>
       </w:pPr>
       <w:r>
         <w:t>2.5 Other Software</w:t>
@@ -549,37 +787,14 @@
           <w:b/>
           <w:bCs/>
         </w:rPr>
-        <w:t>Navigation Nodes (</w:t>
-      </w:r>
-      <w:proofErr w:type="spellStart"/>
-      <w:r>
-        <w:rPr>
-          <w:b/>
-          <w:bCs/>
-        </w:rPr>
-        <w:t>N</w:t>
-      </w:r>
-      <w:r>
-        <w:rPr>
-          <w:b/>
-          <w:bCs/>
-        </w:rPr>
-        <w:t>avMesh</w:t>
-      </w:r>
-      <w:proofErr w:type="spellEnd"/>
-      <w:r>
-        <w:rPr>
-          <w:b/>
-          <w:bCs/>
-        </w:rPr>
-        <w:t>)</w:t>
-      </w:r>
-      <w:r>
-        <w:rPr>
-          <w:b/>
-          <w:bCs/>
-        </w:rPr>
-        <w:t xml:space="preserve"> for Guards</w:t>
+        <w:t xml:space="preserve">Navigation Nodes </w:t>
+      </w:r>
+      <w:r>
+        <w:rPr>
+          <w:b/>
+          <w:bCs/>
+        </w:rPr>
+        <w:t>for Guards</w:t>
       </w:r>
     </w:p>
     <w:p>
@@ -603,6 +818,7 @@
         <w:ind w:left="1440"/>
       </w:pPr>
       <w:r>
+        <w:lastRenderedPageBreak/>
         <w:t>&lt;description of what the player can do (actions) from the start menu to playing the game, through to hitting quit. Include how to win, how to lose, how the player is moved, and what programmer things might need to be considered&gt;</w:t>
       </w:r>
     </w:p>
@@ -655,49 +871,57 @@
           <w:b/>
           <w:bCs/>
         </w:rPr>
-        <w:t xml:space="preserve"> Player must retrieve the object and </w:t>
-      </w:r>
-      <w:proofErr w:type="gramStart"/>
-      <w:r>
-        <w:rPr>
-          <w:b/>
-          <w:bCs/>
-        </w:rPr>
-        <w:t>return back</w:t>
-      </w:r>
-      <w:proofErr w:type="gramEnd"/>
-      <w:r>
-        <w:rPr>
-          <w:b/>
-          <w:bCs/>
-        </w:rPr>
-        <w:t xml:space="preserve"> to the starting position to win. </w:t>
-      </w:r>
-    </w:p>
-    <w:p>
-      <w:pPr>
-        <w:pStyle w:val="NoSpacing"/>
-      </w:pPr>
-      <w:r>
-        <w:t xml:space="preserve"> </w:t>
-      </w:r>
-    </w:p>
-    <w:p>
-      <w:pPr>
-        <w:pStyle w:val="NoSpacing"/>
-      </w:pPr>
-    </w:p>
-    <w:p>
-      <w:pPr>
-        <w:pStyle w:val="NoSpacing"/>
-      </w:pPr>
-    </w:p>
-    <w:p>
-      <w:pPr>
-        <w:pStyle w:val="NoSpacing"/>
-      </w:pPr>
-      <w:r>
-        <w:t>4.0 Mechanics</w:t>
+        <w:t xml:space="preserve"> Player must retrieve the object and return back to the starting position to win. </w:t>
+      </w:r>
+    </w:p>
+    <w:p>
+      <w:pPr>
+        <w:pStyle w:val="NoSpacing"/>
+      </w:pPr>
+      <w:r>
+        <w:t xml:space="preserve"> 4.0 Mechanics</w:t>
+      </w:r>
+    </w:p>
+    <w:p>
+      <w:pPr>
+        <w:pStyle w:val="NoSpacing"/>
+      </w:pPr>
+      <w:r>
+        <w:t>&lt;A list of the core game mechanics. I.e., what the player can do and how they achieve this, and what this triggers in the game. For example, shooting enemies is a core mechanic in an FPS&gt;</w:t>
+      </w:r>
+    </w:p>
+    <w:p>
+      <w:pPr>
+        <w:pStyle w:val="NoSpacing"/>
+        <w:ind w:left="1440"/>
+        <w:rPr>
+          <w:b/>
+          <w:bCs/>
+        </w:rPr>
+      </w:pPr>
+      <w:r>
+        <w:rPr>
+          <w:b/>
+          <w:bCs/>
+        </w:rPr>
+        <w:t>Player can input movements using arrow keys. Player starts at starting position. Player must get to the object to steal without being caught and killed by guards. If Player enters guards line of sight then all guards start to seek the player, and kill the player if they touch the player. This means the player loses. Player must retrieve the object and return back to the starting position to win. When the player wins, the win score increases and the game resets. When the player loses, the loss score increases and the game resets.</w:t>
+      </w:r>
+    </w:p>
+    <w:p>
+      <w:pPr>
+        <w:pStyle w:val="NoSpacing"/>
+        <w:rPr>
+          <w:b/>
+          <w:bCs/>
+        </w:rPr>
+      </w:pPr>
+    </w:p>
+    <w:p>
+      <w:pPr>
+        <w:pStyle w:val="NoSpacing"/>
+      </w:pPr>
+      <w:r>
+        <w:t>5.0 Graphics</w:t>
       </w:r>
     </w:p>
     <w:p>
@@ -706,104 +930,24 @@
         <w:ind w:left="720"/>
       </w:pPr>
       <w:r>
-        <w:lastRenderedPageBreak/>
-        <w:t xml:space="preserve">&lt;A list of the core game mechanics. I.e., what the player can do and how they achieve this, and what </w:t>
-      </w:r>
-      <w:proofErr w:type="gramStart"/>
-      <w:r>
-        <w:t>this triggers</w:t>
-      </w:r>
-      <w:proofErr w:type="gramEnd"/>
-      <w:r>
-        <w:t xml:space="preserve"> in the game. For example, shooting enemies is a core mechanic in an FPS&gt;</w:t>
-      </w:r>
-    </w:p>
-    <w:p>
-      <w:pPr>
-        <w:pStyle w:val="NoSpacing"/>
-        <w:ind w:left="1440"/>
-        <w:rPr>
-          <w:b/>
-          <w:bCs/>
-        </w:rPr>
-      </w:pPr>
-      <w:r>
-        <w:rPr>
-          <w:b/>
-          <w:bCs/>
-        </w:rPr>
-        <w:t>P</w:t>
-      </w:r>
-      <w:r>
-        <w:rPr>
-          <w:b/>
-          <w:bCs/>
-        </w:rPr>
-        <w:t xml:space="preserve">layer can input movements using arrow keys. Player starts at starting position. Player must get to the object to steal without being caught and killed by guards. If Player enters </w:t>
-      </w:r>
-      <w:proofErr w:type="gramStart"/>
-      <w:r>
-        <w:rPr>
-          <w:b/>
-          <w:bCs/>
-        </w:rPr>
-        <w:t>guards</w:t>
-      </w:r>
-      <w:proofErr w:type="gramEnd"/>
-      <w:r>
-        <w:rPr>
-          <w:b/>
-          <w:bCs/>
-        </w:rPr>
-        <w:t xml:space="preserve"> line of sight then all guards start to seek the player, and kill the player if they touch the player. This means the player loses. Player must retrieve the object and </w:t>
-      </w:r>
-      <w:proofErr w:type="gramStart"/>
-      <w:r>
-        <w:rPr>
-          <w:b/>
-          <w:bCs/>
-        </w:rPr>
-        <w:t>return back</w:t>
-      </w:r>
-      <w:proofErr w:type="gramEnd"/>
-      <w:r>
-        <w:rPr>
-          <w:b/>
-          <w:bCs/>
-        </w:rPr>
-        <w:t xml:space="preserve"> to the starting position to win. When the player wins, the win score increases and the game resets. When the player loses, the loss score increases and the game resets.</w:t>
-      </w:r>
-    </w:p>
-    <w:p>
-      <w:pPr>
-        <w:pStyle w:val="NoSpacing"/>
-      </w:pPr>
-    </w:p>
-    <w:p>
-      <w:pPr>
-        <w:pStyle w:val="NoSpacing"/>
-        <w:ind w:left="720" w:firstLine="720"/>
-        <w:rPr>
-          <w:b/>
-          <w:bCs/>
-        </w:rPr>
-      </w:pPr>
-    </w:p>
-    <w:p>
-      <w:pPr>
-        <w:pStyle w:val="NoSpacing"/>
-      </w:pPr>
-      <w:r>
-        <w:t>5.0 Graphics</w:t>
+        <w:t>&lt;Describe graphics features here. I.e., is your game top-down 2D? &gt;</w:t>
       </w:r>
     </w:p>
     <w:p>
       <w:pPr>
         <w:pStyle w:val="NoSpacing"/>
         <w:ind w:left="720"/>
-      </w:pPr>
-      <w:r>
-        <w:t>&lt;Describe graphics features here. I.e., is your game top-down 2D? &gt;</w:t>
+        <w:rPr>
+          <w:b/>
+          <w:bCs/>
+        </w:rPr>
+      </w:pPr>
+      <w:r>
+        <w:rPr>
+          <w:b/>
+          <w:bCs/>
+        </w:rPr>
+        <w:t>Top-down 2D, Primitive shapes and colours to represent all game objects.</w:t>
       </w:r>
     </w:p>
     <w:p>
@@ -815,39 +959,39 @@
           <w:bCs/>
         </w:rPr>
       </w:pPr>
-      <w:r>
-        <w:rPr>
-          <w:b/>
-          <w:bCs/>
-        </w:rPr>
-        <w:t>Top-down 2D, Primitive shapes and colours to represent all game objects.</w:t>
+    </w:p>
+    <w:p>
+      <w:pPr>
+        <w:pStyle w:val="NoSpacing"/>
+      </w:pPr>
+      <w:r>
+        <w:t xml:space="preserve">6.0 Artificial Intelligence </w:t>
       </w:r>
     </w:p>
     <w:p>
       <w:pPr>
         <w:pStyle w:val="NoSpacing"/>
         <w:ind w:left="720"/>
-        <w:rPr>
-          <w:b/>
-          <w:bCs/>
-        </w:rPr>
-      </w:pPr>
-    </w:p>
-    <w:p>
-      <w:pPr>
-        <w:pStyle w:val="NoSpacing"/>
-      </w:pPr>
-      <w:r>
-        <w:t xml:space="preserve">6.0 Artificial Intelligence </w:t>
+      </w:pPr>
+      <w:r>
+        <w:t>&lt;Describe how AI works, i.e. state machine, fuzzy logic, GOAP. Describe the various behaviours and how they change behaviour, how do the ‘creatures’ in the game evaluate the world&gt; &lt;include diagrams/flowcharts showing decision making processes&gt;</w:t>
       </w:r>
     </w:p>
     <w:p>
       <w:pPr>
         <w:pStyle w:val="NoSpacing"/>
         <w:ind w:left="720"/>
-      </w:pPr>
-      <w:r>
-        <w:t>&lt;Describe how AI works, i.e. state machine, fuzzy logic, GOAP. Describe the various behaviours and how they change behaviour, how do the ‘creatures’ in the game evaluate the world&gt; &lt;include diagrams/flowcharts showing decision making processes&gt;</w:t>
+        <w:rPr>
+          <w:b/>
+          <w:bCs/>
+        </w:rPr>
+      </w:pPr>
+      <w:r>
+        <w:rPr>
+          <w:b/>
+          <w:bCs/>
+        </w:rPr>
+        <w:t>The guards will use the navigation nodes of the level to find the closest path to the player when seeking them. Or, when losing line of sight, will navigate to the last node the player was seen at. The method of path finding will be basic Dijkstras.</w:t>
       </w:r>
     </w:p>
     <w:p>
@@ -859,6 +1003,54 @@
           <w:bCs/>
         </w:rPr>
       </w:pPr>
+    </w:p>
+    <w:p>
+      <w:pPr>
+        <w:pStyle w:val="NoSpacing"/>
+        <w:ind w:left="720"/>
+        <w:rPr>
+          <w:b/>
+          <w:bCs/>
+        </w:rPr>
+      </w:pPr>
+      <w:r>
+        <w:rPr>
+          <w:b/>
+          <w:bCs/>
+        </w:rPr>
+        <w:t>The Navigation nodes will be placed everywhere where there isn’t walls.</w:t>
+      </w:r>
+      <w:r>
+        <w:rPr>
+          <w:b/>
+          <w:bCs/>
+        </w:rPr>
+        <w:t xml:space="preserve"> Nodes links will have a weight of 1.</w:t>
+      </w:r>
+      <w:r>
+        <w:rPr>
+          <w:b/>
+          <w:bCs/>
+        </w:rPr>
+        <w:t xml:space="preserve"> Guards will travel to their next node by simply aiming at it and walking forwards.</w:t>
+      </w:r>
+      <w:r>
+        <w:rPr>
+          <w:b/>
+          <w:bCs/>
+        </w:rPr>
+        <w:t xml:space="preserve"> The node graph will allow for 4 direction movement.</w:t>
+      </w:r>
+    </w:p>
+    <w:p>
+      <w:pPr>
+        <w:pStyle w:val="NoSpacing"/>
+        <w:ind w:left="720"/>
+        <w:rPr>
+          <w:b/>
+          <w:bCs/>
+        </w:rPr>
+      </w:pPr>
       <w:r>
         <w:rPr>
           <w:b/>
@@ -886,6 +1078,146 @@
           <w:bCs/>
         </w:rPr>
       </w:pPr>
+    </w:p>
+    <w:p>
+      <w:pPr>
+        <w:pStyle w:val="NoSpacing"/>
+        <w:ind w:left="720"/>
+        <w:rPr>
+          <w:b/>
+          <w:bCs/>
+        </w:rPr>
+      </w:pPr>
+    </w:p>
+    <w:p>
+      <w:pPr>
+        <w:pStyle w:val="NoSpacing"/>
+        <w:ind w:left="720"/>
+        <w:rPr>
+          <w:b/>
+          <w:bCs/>
+        </w:rPr>
+      </w:pPr>
+    </w:p>
+    <w:p>
+      <w:pPr>
+        <w:pStyle w:val="NoSpacing"/>
+        <w:ind w:left="720"/>
+        <w:rPr>
+          <w:b/>
+          <w:bCs/>
+        </w:rPr>
+      </w:pPr>
+    </w:p>
+    <w:p>
+      <w:pPr>
+        <w:pStyle w:val="NoSpacing"/>
+        <w:ind w:left="720"/>
+        <w:rPr>
+          <w:b/>
+          <w:bCs/>
+        </w:rPr>
+      </w:pPr>
+    </w:p>
+    <w:p>
+      <w:pPr>
+        <w:pStyle w:val="NoSpacing"/>
+        <w:ind w:left="720"/>
+        <w:rPr>
+          <w:b/>
+          <w:bCs/>
+        </w:rPr>
+      </w:pPr>
+    </w:p>
+    <w:p>
+      <w:pPr>
+        <w:pStyle w:val="NoSpacing"/>
+        <w:ind w:left="720"/>
+        <w:rPr>
+          <w:b/>
+          <w:bCs/>
+        </w:rPr>
+      </w:pPr>
+    </w:p>
+    <w:p>
+      <w:pPr>
+        <w:pStyle w:val="NoSpacing"/>
+        <w:ind w:left="720"/>
+        <w:rPr>
+          <w:b/>
+          <w:bCs/>
+        </w:rPr>
+      </w:pPr>
+    </w:p>
+    <w:p>
+      <w:pPr>
+        <w:pStyle w:val="NoSpacing"/>
+        <w:ind w:left="720"/>
+        <w:rPr>
+          <w:b/>
+          <w:bCs/>
+        </w:rPr>
+      </w:pPr>
+    </w:p>
+    <w:p>
+      <w:pPr>
+        <w:pStyle w:val="NoSpacing"/>
+        <w:ind w:left="720"/>
+        <w:rPr>
+          <w:b/>
+          <w:bCs/>
+        </w:rPr>
+      </w:pPr>
+    </w:p>
+    <w:p>
+      <w:pPr>
+        <w:pStyle w:val="NoSpacing"/>
+        <w:ind w:left="720"/>
+        <w:rPr>
+          <w:b/>
+          <w:bCs/>
+        </w:rPr>
+      </w:pPr>
+    </w:p>
+    <w:p>
+      <w:pPr>
+        <w:pStyle w:val="NoSpacing"/>
+        <w:ind w:left="720"/>
+        <w:rPr>
+          <w:b/>
+          <w:bCs/>
+        </w:rPr>
+      </w:pPr>
+    </w:p>
+    <w:p>
+      <w:pPr>
+        <w:pStyle w:val="NoSpacing"/>
+        <w:ind w:left="720"/>
+        <w:rPr>
+          <w:b/>
+          <w:bCs/>
+        </w:rPr>
+      </w:pPr>
+    </w:p>
+    <w:p>
+      <w:pPr>
+        <w:pStyle w:val="NoSpacing"/>
+        <w:ind w:left="720"/>
+        <w:rPr>
+          <w:b/>
+          <w:bCs/>
+        </w:rPr>
+      </w:pPr>
+    </w:p>
+    <w:p>
+      <w:pPr>
+        <w:pStyle w:val="NoSpacing"/>
+        <w:ind w:left="720"/>
+        <w:rPr>
+          <w:b/>
+          <w:bCs/>
+        </w:rPr>
+      </w:pPr>
       <w:r>
         <w:rPr>
           <w:b/>
@@ -927,21 +1259,6 @@
         </w:rPr>
         <w:t>WONDERING AND SEEKING</w:t>
       </w:r>
-    </w:p>
-    <w:p>
-      <w:pPr>
-        <w:pStyle w:val="NoSpacing"/>
-        <w:ind w:left="720"/>
-        <w:rPr>
-          <w:b/>
-          <w:bCs/>
-        </w:rPr>
-      </w:pPr>
-    </w:p>
-    <w:p>
-      <w:pPr>
-        <w:pStyle w:val="NoSpacing"/>
-      </w:pPr>
       <w:r>
         <w:rPr>
           <w:b/>
@@ -951,7 +1268,7 @@
         <mc:AlternateContent>
           <mc:Choice Requires="wps">
             <w:drawing>
-              <wp:anchor distT="0" distB="0" distL="114300" distR="114300" simplePos="0" relativeHeight="251633152" behindDoc="0" locked="0" layoutInCell="1" allowOverlap="1" wp14:anchorId="5205FAAA" wp14:editId="4A460C3E">
+              <wp:anchor distT="0" distB="0" distL="114300" distR="114300" simplePos="0" relativeHeight="251649536" behindDoc="0" locked="0" layoutInCell="1" allowOverlap="1" wp14:anchorId="5205FAAA" wp14:editId="4A460C3E">
                 <wp:simplePos x="0" y="0"/>
                 <wp:positionH relativeFrom="column">
                   <wp:posOffset>2352675</wp:posOffset>
@@ -1026,7 +1343,7 @@
           </mc:Choice>
           <mc:Fallback>
             <w:pict>
-              <v:roundrect w14:anchorId="5205FAAA" id="Rectangle: Rounded Corners 3" o:spid="_x0000_s1026" style="position:absolute;margin-left:185.25pt;margin-top:2.5pt;width:81.75pt;height:51.75pt;z-index:251633152;visibility:visible;mso-wrap-style:square;mso-height-percent:0;mso-wrap-distance-left:9pt;mso-wrap-distance-top:0;mso-wrap-distance-right:9pt;mso-wrap-distance-bottom:0;mso-position-horizontal:absolute;mso-position-horizontal-relative:text;mso-position-vertical:absolute;mso-position-vertical-relative:text;mso-height-percent:0;mso-height-relative:margin;v-text-anchor:middle" arcsize="10923f" o:gfxdata="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" fillcolor="#4f81bd [3204]" strokecolor="#4579b8 [3044]">
+              <v:roundrect w14:anchorId="5205FAAA" id="Rectangle: Rounded Corners 3" o:spid="_x0000_s1026" style="position:absolute;left:0;text-align:left;margin-left:185.25pt;margin-top:2.5pt;width:81.75pt;height:51.75pt;z-index:251649536;visibility:visible;mso-wrap-style:square;mso-height-percent:0;mso-wrap-distance-left:9pt;mso-wrap-distance-top:0;mso-wrap-distance-right:9pt;mso-wrap-distance-bottom:0;mso-position-horizontal:absolute;mso-position-horizontal-relative:text;mso-position-vertical:absolute;mso-position-vertical-relative:text;mso-height-percent:0;mso-height-relative:margin;v-text-anchor:middle" arcsize="10923f" o:gfxdata="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" fillcolor="#4f81bd [3204]" strokecolor="#4579b8 [3044]">
                 <v:fill color2="#a7bfde [1620]" rotate="t" angle="180" focus="100%" type="gradient">
                   <o:fill v:ext="view" type="gradientUnscaled"/>
                 </v:fill>
@@ -1054,9 +1371,6 @@
           </mc:Fallback>
         </mc:AlternateContent>
       </w:r>
-      <w:r>
-        <w:t> </w:t>
-      </w:r>
     </w:p>
     <w:p>
       <w:pPr>
@@ -1074,7 +1388,118 @@
         <mc:AlternateContent>
           <mc:Choice Requires="wps">
             <w:drawing>
-              <wp:anchor distT="0" distB="0" distL="114300" distR="114300" simplePos="0" relativeHeight="251658752" behindDoc="0" locked="0" layoutInCell="1" allowOverlap="1" wp14:anchorId="10461649" wp14:editId="2E00CFB6">
+              <wp:anchor distT="0" distB="0" distL="114300" distR="114300" simplePos="0" relativeHeight="251665920" behindDoc="0" locked="0" layoutInCell="1" allowOverlap="1" wp14:anchorId="2C7CD650" wp14:editId="14263FE7">
+                <wp:simplePos x="0" y="0"/>
+                <wp:positionH relativeFrom="column">
+                  <wp:posOffset>3724275</wp:posOffset>
+                </wp:positionH>
+                <wp:positionV relativeFrom="paragraph">
+                  <wp:posOffset>110490</wp:posOffset>
+                </wp:positionV>
+                <wp:extent cx="2057400" cy="809625"/>
+                <wp:effectExtent l="57150" t="19050" r="57150" b="104775"/>
+                <wp:wrapNone/>
+                <wp:docPr id="19" name="Oval 19"/>
+                <wp:cNvGraphicFramePr/>
+                <a:graphic xmlns:a="http://schemas.openxmlformats.org/drawingml/2006/main">
+                  <a:graphicData uri="http://schemas.microsoft.com/office/word/2010/wordprocessingShape">
+                    <wps:wsp>
+                      <wps:cNvSpPr/>
+                      <wps:spPr>
+                        <a:xfrm>
+                          <a:off x="0" y="0"/>
+                          <a:ext cx="2057400" cy="809625"/>
+                        </a:xfrm>
+                        <a:prstGeom prst="ellipse">
+                          <a:avLst/>
+                        </a:prstGeom>
+                      </wps:spPr>
+                      <wps:style>
+                        <a:lnRef idx="1">
+                          <a:schemeClr val="accent1"/>
+                        </a:lnRef>
+                        <a:fillRef idx="3">
+                          <a:schemeClr val="accent1"/>
+                        </a:fillRef>
+                        <a:effectRef idx="2">
+                          <a:schemeClr val="accent1"/>
+                        </a:effectRef>
+                        <a:fontRef idx="minor">
+                          <a:schemeClr val="lt1"/>
+                        </a:fontRef>
+                      </wps:style>
+                      <wps:txbx>
+                        <w:txbxContent>
+                          <w:p>
+                            <w:pPr>
+                              <w:rPr>
+                                <w:lang w:val="en-US"/>
+                              </w:rPr>
+                            </w:pPr>
+                            <w:r>
+                              <w:rPr>
+                                <w:lang w:val="en-US"/>
+                              </w:rPr>
+                              <w:t>Go to node where player was last seen</w:t>
+                            </w:r>
+                          </w:p>
+                        </w:txbxContent>
+                      </wps:txbx>
+                      <wps:bodyPr rot="0" spcFirstLastPara="0" vertOverflow="overflow" horzOverflow="overflow" vert="horz" wrap="square" lIns="91440" tIns="45720" rIns="91440" bIns="45720" numCol="1" spcCol="0" rtlCol="0" fromWordArt="0" anchor="ctr" anchorCtr="0" forceAA="0" compatLnSpc="1">
+                        <a:prstTxWarp prst="textNoShape">
+                          <a:avLst/>
+                        </a:prstTxWarp>
+                        <a:noAutofit/>
+                      </wps:bodyPr>
+                    </wps:wsp>
+                  </a:graphicData>
+                </a:graphic>
+                <wp14:sizeRelH relativeFrom="margin">
+                  <wp14:pctWidth>0</wp14:pctWidth>
+                </wp14:sizeRelH>
+                <wp14:sizeRelV relativeFrom="margin">
+                  <wp14:pctHeight>0</wp14:pctHeight>
+                </wp14:sizeRelV>
+              </wp:anchor>
+            </w:drawing>
+          </mc:Choice>
+          <mc:Fallback>
+            <w:pict>
+              <v:oval w14:anchorId="2C7CD650" id="Oval 19" o:spid="_x0000_s1027" style="position:absolute;margin-left:293.25pt;margin-top:8.7pt;width:162pt;height:63.75pt;z-index:251665920;visibility:visible;mso-wrap-style:square;mso-width-percent:0;mso-height-percent:0;mso-wrap-distance-left:9pt;mso-wrap-distance-top:0;mso-wrap-distance-right:9pt;mso-wrap-distance-bottom:0;mso-position-horizontal:absolute;mso-position-horizontal-relative:text;mso-position-vertical:absolute;mso-position-vertical-relative:text;mso-width-percent:0;mso-height-percent:0;mso-width-relative:margin;mso-height-relative:margin;v-text-anchor:middle" o:gfxdata="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" fillcolor="#4f81bd [3204]" strokecolor="#4579b8 [3044]">
+                <v:fill color2="#a7bfde [1620]" rotate="t" angle="180" focus="100%" type="gradient">
+                  <o:fill v:ext="view" type="gradientUnscaled"/>
+                </v:fill>
+                <v:shadow on="t" color="black" opacity="22937f" origin=",.5" offset="0,.63889mm"/>
+                <v:textbox>
+                  <w:txbxContent>
+                    <w:p>
+                      <w:pPr>
+                        <w:rPr>
+                          <w:lang w:val="en-US"/>
+                        </w:rPr>
+                      </w:pPr>
+                      <w:r>
+                        <w:rPr>
+                          <w:lang w:val="en-US"/>
+                        </w:rPr>
+                        <w:t>Go to node where player was last seen</w:t>
+                      </w:r>
+                    </w:p>
+                  </w:txbxContent>
+                </v:textbox>
+              </v:oval>
+            </w:pict>
+          </mc:Fallback>
+        </mc:AlternateContent>
+      </w:r>
+      <w:r>
+        <w:rPr>
+          <w:noProof/>
+        </w:rPr>
+        <mc:AlternateContent>
+          <mc:Choice Requires="wps">
+            <w:drawing>
+              <wp:anchor distT="0" distB="0" distL="114300" distR="114300" simplePos="0" relativeHeight="251653632" behindDoc="0" locked="0" layoutInCell="1" allowOverlap="1" wp14:anchorId="10461649" wp14:editId="6D2B4833">
                 <wp:simplePos x="0" y="0"/>
                 <wp:positionH relativeFrom="column">
                   <wp:posOffset>1771650</wp:posOffset>
@@ -1126,11 +1551,11 @@
           </mc:Choice>
           <mc:Fallback>
             <w:pict>
-              <v:shapetype w14:anchorId="17754508" id="_x0000_t32" coordsize="21600,21600" o:spt="32" o:oned="t" path="m,l21600,21600e" filled="f">
+              <v:shapetype w14:anchorId="3AC72810" id="_x0000_t32" coordsize="21600,21600" o:spt="32" o:oned="t" path="m,l21600,21600e" filled="f">
                 <v:path arrowok="t" fillok="f" o:connecttype="none"/>
                 <o:lock v:ext="edit" shapetype="t"/>
               </v:shapetype>
-              <v:shape id="Straight Arrow Connector 11" o:spid="_x0000_s1026" type="#_x0000_t32" style="position:absolute;margin-left:139.5pt;margin-top:7.2pt;width:40.5pt;height:16.5pt;flip:y;z-index:251658752;visibility:visible;mso-wrap-style:square;mso-wrap-distance-left:9pt;mso-wrap-distance-top:0;mso-wrap-distance-right:9pt;mso-wrap-distance-bottom:0;mso-position-horizontal:absolute;mso-position-horizontal-relative:text;mso-position-vertical:absolute;mso-position-vertical-relative:text" o:gfxdata="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" strokecolor="#4f81bd [3204]" strokeweight="2pt">
+              <v:shape id="Straight Arrow Connector 11" o:spid="_x0000_s1026" type="#_x0000_t32" style="position:absolute;margin-left:139.5pt;margin-top:7.2pt;width:40.5pt;height:16.5pt;flip:y;z-index:251653632;visibility:visible;mso-wrap-style:square;mso-wrap-distance-left:9pt;mso-wrap-distance-top:0;mso-wrap-distance-right:9pt;mso-wrap-distance-bottom:0;mso-position-horizontal:absolute;mso-position-horizontal-relative:text;mso-position-vertical:absolute;mso-position-vertical-relative:text" o:gfxdata="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" strokecolor="#4f81bd [3204]" strokeweight="2pt">
                 <v:stroke endarrow="block"/>
                 <v:shadow on="t" color="black" opacity="24903f" origin=",.5" offset="0,.55556mm"/>
               </v:shape>
@@ -1150,7 +1575,7 @@
         <mc:AlternateContent>
           <mc:Choice Requires="wps">
             <w:drawing>
-              <wp:anchor distT="0" distB="0" distL="114300" distR="114300" simplePos="0" relativeHeight="251652608" behindDoc="0" locked="0" layoutInCell="1" allowOverlap="1" wp14:anchorId="405F5417" wp14:editId="3B6A2145">
+              <wp:anchor distT="0" distB="0" distL="114300" distR="114300" simplePos="0" relativeHeight="251651584" behindDoc="0" locked="0" layoutInCell="1" allowOverlap="1" wp14:anchorId="405F5417" wp14:editId="2BE43E45">
                 <wp:simplePos x="0" y="0"/>
                 <wp:positionH relativeFrom="column">
                   <wp:posOffset>1343025</wp:posOffset>
@@ -1219,7 +1644,7 @@
                 <v:stroke joinstyle="miter"/>
                 <v:path gradientshapeok="t" o:connecttype="rect"/>
               </v:shapetype>
-              <v:shape id="Text Box 9" o:spid="_x0000_s1027" type="#_x0000_t202" style="position:absolute;margin-left:105.75pt;margin-top:6.5pt;width:31.5pt;height:27pt;z-index:251652608;visibility:visible;mso-wrap-style:square;mso-wrap-distance-left:9pt;mso-wrap-distance-top:0;mso-wrap-distance-right:9pt;mso-wrap-distance-bottom:0;mso-position-horizontal:absolute;mso-position-horizontal-relative:text;mso-position-vertical:absolute;mso-position-vertical-relative:text;v-text-anchor:top" o:gfxdata="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" fillcolor="white [3201]" strokeweight=".5pt">
+              <v:shape id="Text Box 9" o:spid="_x0000_s1028" type="#_x0000_t202" style="position:absolute;margin-left:105.75pt;margin-top:6.5pt;width:31.5pt;height:27pt;z-index:251651584;visibility:visible;mso-wrap-style:square;mso-wrap-distance-left:9pt;mso-wrap-distance-top:0;mso-wrap-distance-right:9pt;mso-wrap-distance-bottom:0;mso-position-horizontal:absolute;mso-position-horizontal-relative:text;mso-position-vertical:absolute;mso-position-vertical-relative:text;v-text-anchor:top" o:gfxdata="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" fillcolor="white [3201]" strokeweight=".5pt">
                 <v:textbox>
                   <w:txbxContent>
                     <w:p>
@@ -1254,7 +1679,7 @@
         <mc:AlternateContent>
           <mc:Choice Requires="wps">
             <w:drawing>
-              <wp:anchor distT="0" distB="0" distL="114300" distR="114300" simplePos="0" relativeHeight="251637248" behindDoc="0" locked="0" layoutInCell="1" allowOverlap="1" wp14:anchorId="64E3F152" wp14:editId="1E19B422">
+              <wp:anchor distT="0" distB="0" distL="114300" distR="114300" simplePos="0" relativeHeight="251648512" behindDoc="0" locked="0" layoutInCell="1" allowOverlap="1" wp14:anchorId="64E3F152" wp14:editId="33FC4A8B">
                 <wp:simplePos x="0" y="0"/>
                 <wp:positionH relativeFrom="column">
                   <wp:posOffset>2809875</wp:posOffset>
@@ -1306,7 +1731,7 @@
           </mc:Choice>
           <mc:Fallback>
             <w:pict>
-              <v:shape w14:anchorId="6406E7CD" id="Straight Arrow Connector 4" o:spid="_x0000_s1026" type="#_x0000_t32" style="position:absolute;margin-left:221.25pt;margin-top:2.1pt;width:.75pt;height:24pt;flip:x;z-index:251637248;visibility:visible;mso-wrap-style:square;mso-wrap-distance-left:9pt;mso-wrap-distance-top:0;mso-wrap-distance-right:9pt;mso-wrap-distance-bottom:0;mso-position-horizontal:absolute;mso-position-horizontal-relative:text;mso-position-vertical:absolute;mso-position-vertical-relative:text" o:gfxdata="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" strokecolor="#4f81bd [3204]" strokeweight="2pt">
+              <v:shape w14:anchorId="44AF54D5" id="Straight Arrow Connector 4" o:spid="_x0000_s1026" type="#_x0000_t32" style="position:absolute;margin-left:221.25pt;margin-top:2.1pt;width:.75pt;height:24pt;flip:x;z-index:251648512;visibility:visible;mso-wrap-style:square;mso-wrap-distance-left:9pt;mso-wrap-distance-top:0;mso-wrap-distance-right:9pt;mso-wrap-distance-bottom:0;mso-position-horizontal:absolute;mso-position-horizontal-relative:text;mso-position-vertical:absolute;mso-position-vertical-relative:text" o:gfxdata="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" strokecolor="#4f81bd [3204]" strokeweight="2pt">
                 <v:stroke endarrow="block"/>
                 <v:shadow on="t" color="black" opacity="24903f" origin=",.5" offset="0,.55556mm"/>
               </v:shape>
@@ -1326,7 +1751,7 @@
         <mc:AlternateContent>
           <mc:Choice Requires="wps">
             <w:drawing>
-              <wp:anchor distT="0" distB="0" distL="114300" distR="114300" simplePos="0" relativeHeight="251656704" behindDoc="0" locked="0" layoutInCell="1" allowOverlap="1" wp14:anchorId="6E97AA90" wp14:editId="7017AEB1">
+              <wp:anchor distT="0" distB="0" distL="114300" distR="114300" simplePos="0" relativeHeight="251652608" behindDoc="0" locked="0" layoutInCell="1" allowOverlap="1" wp14:anchorId="6E97AA90" wp14:editId="41407111">
                 <wp:simplePos x="0" y="0"/>
                 <wp:positionH relativeFrom="column">
                   <wp:posOffset>1724025</wp:posOffset>
@@ -1378,7 +1803,7 @@
           </mc:Choice>
           <mc:Fallback>
             <w:pict>
-              <v:shape w14:anchorId="08039D56" id="Straight Arrow Connector 10" o:spid="_x0000_s1026" type="#_x0000_t32" style="position:absolute;margin-left:135.75pt;margin-top:6.65pt;width:15pt;height:21pt;flip:x y;z-index:251656704;visibility:visible;mso-wrap-style:square;mso-wrap-distance-left:9pt;mso-wrap-distance-top:0;mso-wrap-distance-right:9pt;mso-wrap-distance-bottom:0;mso-position-horizontal:absolute;mso-position-horizontal-relative:text;mso-position-vertical:absolute;mso-position-vertical-relative:text" o:gfxdata="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" strokecolor="#4f81bd [3204]" strokeweight="2pt">
+              <v:shape w14:anchorId="72FA4247" id="Straight Arrow Connector 10" o:spid="_x0000_s1026" type="#_x0000_t32" style="position:absolute;margin-left:135.75pt;margin-top:6.65pt;width:15pt;height:21pt;flip:x y;z-index:251652608;visibility:visible;mso-wrap-style:square;mso-wrap-distance-left:9pt;mso-wrap-distance-top:0;mso-wrap-distance-right:9pt;mso-wrap-distance-bottom:0;mso-position-horizontal:absolute;mso-position-horizontal-relative:text;mso-position-vertical:absolute;mso-position-vertical-relative:text" o:gfxdata="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" strokecolor="#4f81bd [3204]" strokeweight="2pt">
                 <v:stroke endarrow="block"/>
                 <v:shadow on="t" color="black" opacity="24903f" origin=",.5" offset="0,.55556mm"/>
               </v:shape>
@@ -1398,13 +1823,765 @@
         <mc:AlternateContent>
           <mc:Choice Requires="wps">
             <w:drawing>
-              <wp:anchor distT="0" distB="0" distL="114300" distR="114300" simplePos="0" relativeHeight="251645440" behindDoc="0" locked="0" layoutInCell="1" allowOverlap="1" wp14:anchorId="549D8F63" wp14:editId="79FC11EA">
+              <wp:anchor distT="0" distB="0" distL="114300" distR="114300" simplePos="0" relativeHeight="251662848" behindDoc="0" locked="0" layoutInCell="1" allowOverlap="1" wp14:anchorId="5DBA4D97" wp14:editId="7436315A">
                 <wp:simplePos x="0" y="0"/>
                 <wp:positionH relativeFrom="column">
-                  <wp:posOffset>1790700</wp:posOffset>
+                  <wp:posOffset>1762125</wp:posOffset>
                 </wp:positionH>
                 <wp:positionV relativeFrom="paragraph">
                   <wp:posOffset>28575</wp:posOffset>
+                </wp:positionV>
+                <wp:extent cx="2057400" cy="809625"/>
+                <wp:effectExtent l="57150" t="19050" r="57150" b="104775"/>
+                <wp:wrapNone/>
+                <wp:docPr id="6" name="Oval 6"/>
+                <wp:cNvGraphicFramePr/>
+                <a:graphic xmlns:a="http://schemas.openxmlformats.org/drawingml/2006/main">
+                  <a:graphicData uri="http://schemas.microsoft.com/office/word/2010/wordprocessingShape">
+                    <wps:wsp>
+                      <wps:cNvSpPr/>
+                      <wps:spPr>
+                        <a:xfrm>
+                          <a:off x="0" y="0"/>
+                          <a:ext cx="2057400" cy="809625"/>
+                        </a:xfrm>
+                        <a:prstGeom prst="ellipse">
+                          <a:avLst/>
+                        </a:prstGeom>
+                      </wps:spPr>
+                      <wps:style>
+                        <a:lnRef idx="1">
+                          <a:schemeClr val="accent1"/>
+                        </a:lnRef>
+                        <a:fillRef idx="3">
+                          <a:schemeClr val="accent1"/>
+                        </a:fillRef>
+                        <a:effectRef idx="2">
+                          <a:schemeClr val="accent1"/>
+                        </a:effectRef>
+                        <a:fontRef idx="minor">
+                          <a:schemeClr val="lt1"/>
+                        </a:fontRef>
+                      </wps:style>
+                      <wps:txbx>
+                        <w:txbxContent>
+                          <w:p>
+                            <w:pPr>
+                              <w:rPr>
+                                <w:lang w:val="en-US"/>
+                              </w:rPr>
+                            </w:pPr>
+                            <w:r>
+                              <w:rPr>
+                                <w:lang w:val="en-US"/>
+                              </w:rPr>
+                              <w:t>Can the guard see the player?</w:t>
+                            </w:r>
+                          </w:p>
+                        </w:txbxContent>
+                      </wps:txbx>
+                      <wps:bodyPr rot="0" spcFirstLastPara="0" vertOverflow="overflow" horzOverflow="overflow" vert="horz" wrap="square" lIns="91440" tIns="45720" rIns="91440" bIns="45720" numCol="1" spcCol="0" rtlCol="0" fromWordArt="0" anchor="ctr" anchorCtr="0" forceAA="0" compatLnSpc="1">
+                        <a:prstTxWarp prst="textNoShape">
+                          <a:avLst/>
+                        </a:prstTxWarp>
+                        <a:noAutofit/>
+                      </wps:bodyPr>
+                    </wps:wsp>
+                  </a:graphicData>
+                </a:graphic>
+                <wp14:sizeRelH relativeFrom="margin">
+                  <wp14:pctWidth>0</wp14:pctWidth>
+                </wp14:sizeRelH>
+                <wp14:sizeRelV relativeFrom="margin">
+                  <wp14:pctHeight>0</wp14:pctHeight>
+                </wp14:sizeRelV>
+              </wp:anchor>
+            </w:drawing>
+          </mc:Choice>
+          <mc:Fallback>
+            <w:pict>
+              <v:oval w14:anchorId="5DBA4D97" id="Oval 6" o:spid="_x0000_s1029" style="position:absolute;margin-left:138.75pt;margin-top:2.25pt;width:162pt;height:63.75pt;z-index:251662848;visibility:visible;mso-wrap-style:square;mso-width-percent:0;mso-height-percent:0;mso-wrap-distance-left:9pt;mso-wrap-distance-top:0;mso-wrap-distance-right:9pt;mso-wrap-distance-bottom:0;mso-position-horizontal:absolute;mso-position-horizontal-relative:text;mso-position-vertical:absolute;mso-position-vertical-relative:text;mso-width-percent:0;mso-height-percent:0;mso-width-relative:margin;mso-height-relative:margin;v-text-anchor:middle" o:gfxdata="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" fillcolor="#4f81bd [3204]" strokecolor="#4579b8 [3044]">
+                <v:fill color2="#a7bfde [1620]" rotate="t" angle="180" focus="100%" type="gradient">
+                  <o:fill v:ext="view" type="gradientUnscaled"/>
+                </v:fill>
+                <v:shadow on="t" color="black" opacity="22937f" origin=",.5" offset="0,.63889mm"/>
+                <v:textbox>
+                  <w:txbxContent>
+                    <w:p>
+                      <w:pPr>
+                        <w:rPr>
+                          <w:lang w:val="en-US"/>
+                        </w:rPr>
+                      </w:pPr>
+                      <w:r>
+                        <w:rPr>
+                          <w:lang w:val="en-US"/>
+                        </w:rPr>
+                        <w:t>Can the guard see the player?</w:t>
+                      </w:r>
+                    </w:p>
+                  </w:txbxContent>
+                </v:textbox>
+              </v:oval>
+            </w:pict>
+          </mc:Fallback>
+        </mc:AlternateContent>
+      </w:r>
+    </w:p>
+    <w:p>
+      <w:pPr>
+        <w:pStyle w:val="NoSpacing"/>
+      </w:pPr>
+      <w:r>
+        <w:rPr>
+          <w:noProof/>
+        </w:rPr>
+        <mc:AlternateContent>
+          <mc:Choice Requires="wps">
+            <w:drawing>
+              <wp:anchor distT="0" distB="0" distL="114300" distR="114300" simplePos="0" relativeHeight="251666944" behindDoc="0" locked="0" layoutInCell="1" allowOverlap="1" wp14:anchorId="2D2D1B70" wp14:editId="06E11999">
+                <wp:simplePos x="0" y="0"/>
+                <wp:positionH relativeFrom="column">
+                  <wp:posOffset>3771900</wp:posOffset>
+                </wp:positionH>
+                <wp:positionV relativeFrom="paragraph">
+                  <wp:posOffset>35560</wp:posOffset>
+                </wp:positionV>
+                <wp:extent cx="552450" cy="200025"/>
+                <wp:effectExtent l="57150" t="38100" r="57150" b="104775"/>
+                <wp:wrapNone/>
+                <wp:docPr id="20" name="Straight Arrow Connector 20"/>
+                <wp:cNvGraphicFramePr/>
+                <a:graphic xmlns:a="http://schemas.openxmlformats.org/drawingml/2006/main">
+                  <a:graphicData uri="http://schemas.microsoft.com/office/word/2010/wordprocessingShape">
+                    <wps:wsp>
+                      <wps:cNvCnPr/>
+                      <wps:spPr>
+                        <a:xfrm flipH="1">
+                          <a:off x="0" y="0"/>
+                          <a:ext cx="552450" cy="200025"/>
+                        </a:xfrm>
+                        <a:prstGeom prst="straightConnector1">
+                          <a:avLst/>
+                        </a:prstGeom>
+                        <a:ln>
+                          <a:tailEnd type="triangle"/>
+                        </a:ln>
+                      </wps:spPr>
+                      <wps:style>
+                        <a:lnRef idx="2">
+                          <a:schemeClr val="accent1"/>
+                        </a:lnRef>
+                        <a:fillRef idx="0">
+                          <a:schemeClr val="accent1"/>
+                        </a:fillRef>
+                        <a:effectRef idx="1">
+                          <a:schemeClr val="accent1"/>
+                        </a:effectRef>
+                        <a:fontRef idx="minor">
+                          <a:schemeClr val="tx1"/>
+                        </a:fontRef>
+                      </wps:style>
+                      <wps:bodyPr/>
+                    </wps:wsp>
+                  </a:graphicData>
+                </a:graphic>
+                <wp14:sizeRelH relativeFrom="margin">
+                  <wp14:pctWidth>0</wp14:pctWidth>
+                </wp14:sizeRelH>
+                <wp14:sizeRelV relativeFrom="margin">
+                  <wp14:pctHeight>0</wp14:pctHeight>
+                </wp14:sizeRelV>
+              </wp:anchor>
+            </w:drawing>
+          </mc:Choice>
+          <mc:Fallback>
+            <w:pict>
+              <v:shape w14:anchorId="4C47D11C" id="Straight Arrow Connector 20" o:spid="_x0000_s1026" type="#_x0000_t32" style="position:absolute;margin-left:297pt;margin-top:2.8pt;width:43.5pt;height:15.75pt;flip:x;z-index:251666944;visibility:visible;mso-wrap-style:square;mso-width-percent:0;mso-height-percent:0;mso-wrap-distance-left:9pt;mso-wrap-distance-top:0;mso-wrap-distance-right:9pt;mso-wrap-distance-bottom:0;mso-position-horizontal:absolute;mso-position-horizontal-relative:text;mso-position-vertical:absolute;mso-position-vertical-relative:text;mso-width-percent:0;mso-height-percent:0;mso-width-relative:margin;mso-height-relative:margin" o:gfxdata="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" strokecolor="#4f81bd [3204]" strokeweight="2pt">
+                <v:stroke endarrow="block"/>
+                <v:shadow on="t" color="black" opacity="24903f" origin=",.5" offset="0,.55556mm"/>
+              </v:shape>
+            </w:pict>
+          </mc:Fallback>
+        </mc:AlternateContent>
+      </w:r>
+      <w:r>
+        <w:rPr>
+          <w:noProof/>
+        </w:rPr>
+        <mc:AlternateContent>
+          <mc:Choice Requires="wps">
+            <w:drawing>
+              <wp:anchor distT="0" distB="0" distL="114300" distR="114300" simplePos="0" relativeHeight="251664896" behindDoc="0" locked="0" layoutInCell="1" allowOverlap="1" wp14:anchorId="089A2B22" wp14:editId="45F79BD5">
+                <wp:simplePos x="0" y="0"/>
+                <wp:positionH relativeFrom="column">
+                  <wp:posOffset>4714875</wp:posOffset>
+                </wp:positionH>
+                <wp:positionV relativeFrom="paragraph">
+                  <wp:posOffset>45084</wp:posOffset>
+                </wp:positionV>
+                <wp:extent cx="45719" cy="466725"/>
+                <wp:effectExtent l="57150" t="38100" r="69215" b="85725"/>
+                <wp:wrapNone/>
+                <wp:docPr id="18" name="Straight Arrow Connector 18"/>
+                <wp:cNvGraphicFramePr/>
+                <a:graphic xmlns:a="http://schemas.openxmlformats.org/drawingml/2006/main">
+                  <a:graphicData uri="http://schemas.microsoft.com/office/word/2010/wordprocessingShape">
+                    <wps:wsp>
+                      <wps:cNvCnPr/>
+                      <wps:spPr>
+                        <a:xfrm flipV="1">
+                          <a:off x="0" y="0"/>
+                          <a:ext cx="45719" cy="466725"/>
+                        </a:xfrm>
+                        <a:prstGeom prst="straightConnector1">
+                          <a:avLst/>
+                        </a:prstGeom>
+                        <a:ln>
+                          <a:tailEnd type="triangle"/>
+                        </a:ln>
+                      </wps:spPr>
+                      <wps:style>
+                        <a:lnRef idx="2">
+                          <a:schemeClr val="accent1"/>
+                        </a:lnRef>
+                        <a:fillRef idx="0">
+                          <a:schemeClr val="accent1"/>
+                        </a:fillRef>
+                        <a:effectRef idx="1">
+                          <a:schemeClr val="accent1"/>
+                        </a:effectRef>
+                        <a:fontRef idx="minor">
+                          <a:schemeClr val="tx1"/>
+                        </a:fontRef>
+                      </wps:style>
+                      <wps:bodyPr/>
+                    </wps:wsp>
+                  </a:graphicData>
+                </a:graphic>
+                <wp14:sizeRelH relativeFrom="margin">
+                  <wp14:pctWidth>0</wp14:pctWidth>
+                </wp14:sizeRelH>
+                <wp14:sizeRelV relativeFrom="margin">
+                  <wp14:pctHeight>0</wp14:pctHeight>
+                </wp14:sizeRelV>
+              </wp:anchor>
+            </w:drawing>
+          </mc:Choice>
+          <mc:Fallback>
+            <w:pict>
+              <v:shape w14:anchorId="51784E21" id="Straight Arrow Connector 18" o:spid="_x0000_s1026" type="#_x0000_t32" style="position:absolute;margin-left:371.25pt;margin-top:3.55pt;width:3.6pt;height:36.75pt;flip:y;z-index:251664896;visibility:visible;mso-wrap-style:square;mso-width-percent:0;mso-height-percent:0;mso-wrap-distance-left:9pt;mso-wrap-distance-top:0;mso-wrap-distance-right:9pt;mso-wrap-distance-bottom:0;mso-position-horizontal:absolute;mso-position-horizontal-relative:text;mso-position-vertical:absolute;mso-position-vertical-relative:text;mso-width-percent:0;mso-height-percent:0;mso-width-relative:margin;mso-height-relative:margin" o:gfxdata="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" strokecolor="#4f81bd [3204]" strokeweight="2pt">
+                <v:stroke endarrow="block"/>
+                <v:shadow on="t" color="black" opacity="24903f" origin=",.5" offset="0,.55556mm"/>
+              </v:shape>
+            </w:pict>
+          </mc:Fallback>
+        </mc:AlternateContent>
+      </w:r>
+    </w:p>
+    <w:p>
+      <w:pPr>
+        <w:pStyle w:val="NoSpacing"/>
+      </w:pPr>
+    </w:p>
+    <w:p>
+      <w:pPr>
+        <w:pStyle w:val="NoSpacing"/>
+      </w:pPr>
+      <w:r>
+        <w:rPr>
+          <w:noProof/>
+        </w:rPr>
+        <mc:AlternateContent>
+          <mc:Choice Requires="wps">
+            <w:drawing>
+              <wp:anchor distT="0" distB="0" distL="114300" distR="114300" simplePos="0" relativeHeight="251663872" behindDoc="0" locked="0" layoutInCell="1" allowOverlap="1" wp14:anchorId="17660013" wp14:editId="527DEA01">
+                <wp:simplePos x="0" y="0"/>
+                <wp:positionH relativeFrom="column">
+                  <wp:posOffset>4686300</wp:posOffset>
+                </wp:positionH>
+                <wp:positionV relativeFrom="paragraph">
+                  <wp:posOffset>68580</wp:posOffset>
+                </wp:positionV>
+                <wp:extent cx="400050" cy="342900"/>
+                <wp:effectExtent l="0" t="0" r="19050" b="19050"/>
+                <wp:wrapNone/>
+                <wp:docPr id="16" name="Text Box 16"/>
+                <wp:cNvGraphicFramePr/>
+                <a:graphic xmlns:a="http://schemas.openxmlformats.org/drawingml/2006/main">
+                  <a:graphicData uri="http://schemas.microsoft.com/office/word/2010/wordprocessingShape">
+                    <wps:wsp>
+                      <wps:cNvSpPr txBox="1"/>
+                      <wps:spPr>
+                        <a:xfrm>
+                          <a:off x="0" y="0"/>
+                          <a:ext cx="400050" cy="342900"/>
+                        </a:xfrm>
+                        <a:prstGeom prst="rect">
+                          <a:avLst/>
+                        </a:prstGeom>
+                        <a:solidFill>
+                          <a:schemeClr val="lt1"/>
+                        </a:solidFill>
+                        <a:ln w="6350">
+                          <a:solidFill>
+                            <a:prstClr val="black"/>
+                          </a:solidFill>
+                        </a:ln>
+                      </wps:spPr>
+                      <wps:txbx>
+                        <w:txbxContent>
+                          <w:p>
+                            <w:pPr>
+                              <w:rPr>
+                                <w:lang w:val="en-US"/>
+                              </w:rPr>
+                            </w:pPr>
+                            <w:r>
+                              <w:rPr>
+                                <w:lang w:val="en-US"/>
+                              </w:rPr>
+                              <w:t>NO</w:t>
+                            </w:r>
+                          </w:p>
+                        </w:txbxContent>
+                      </wps:txbx>
+                      <wps:bodyPr rot="0" spcFirstLastPara="0" vertOverflow="overflow" horzOverflow="overflow" vert="horz" wrap="square" lIns="91440" tIns="45720" rIns="91440" bIns="45720" numCol="1" spcCol="0" rtlCol="0" fromWordArt="0" anchor="t" anchorCtr="0" forceAA="0" compatLnSpc="1">
+                        <a:prstTxWarp prst="textNoShape">
+                          <a:avLst/>
+                        </a:prstTxWarp>
+                        <a:noAutofit/>
+                      </wps:bodyPr>
+                    </wps:wsp>
+                  </a:graphicData>
+                </a:graphic>
+              </wp:anchor>
+            </w:drawing>
+          </mc:Choice>
+          <mc:Fallback>
+            <w:pict>
+              <v:shape w14:anchorId="17660013" id="Text Box 16" o:spid="_x0000_s1030" type="#_x0000_t202" style="position:absolute;margin-left:369pt;margin-top:5.4pt;width:31.5pt;height:27pt;z-index:251663872;visibility:visible;mso-wrap-style:square;mso-wrap-distance-left:9pt;mso-wrap-distance-top:0;mso-wrap-distance-right:9pt;mso-wrap-distance-bottom:0;mso-position-horizontal:absolute;mso-position-horizontal-relative:text;mso-position-vertical:absolute;mso-position-vertical-relative:text;v-text-anchor:top" o:gfxdata="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" fillcolor="white [3201]" strokeweight=".5pt">
+                <v:textbox>
+                  <w:txbxContent>
+                    <w:p>
+                      <w:pPr>
+                        <w:rPr>
+                          <w:lang w:val="en-US"/>
+                        </w:rPr>
+                      </w:pPr>
+                      <w:r>
+                        <w:rPr>
+                          <w:lang w:val="en-US"/>
+                        </w:rPr>
+                        <w:t>NO</w:t>
+                      </w:r>
+                    </w:p>
+                  </w:txbxContent>
+                </v:textbox>
+              </v:shape>
+            </w:pict>
+          </mc:Fallback>
+        </mc:AlternateContent>
+      </w:r>
+      <w:r>
+        <w:rPr>
+          <w:noProof/>
+        </w:rPr>
+        <mc:AlternateContent>
+          <mc:Choice Requires="wps">
+            <w:drawing>
+              <wp:anchor distT="0" distB="0" distL="114300" distR="114300" simplePos="0" relativeHeight="251654656" behindDoc="0" locked="0" layoutInCell="1" allowOverlap="1" wp14:anchorId="4092BE72" wp14:editId="463A3F2A">
+                <wp:simplePos x="0" y="0"/>
+                <wp:positionH relativeFrom="column">
+                  <wp:posOffset>1590675</wp:posOffset>
+                </wp:positionH>
+                <wp:positionV relativeFrom="paragraph">
+                  <wp:posOffset>50165</wp:posOffset>
+                </wp:positionV>
+                <wp:extent cx="171450" cy="76200"/>
+                <wp:effectExtent l="57150" t="38100" r="57150" b="95250"/>
+                <wp:wrapNone/>
+                <wp:docPr id="12" name="Straight Arrow Connector 12"/>
+                <wp:cNvGraphicFramePr/>
+                <a:graphic xmlns:a="http://schemas.openxmlformats.org/drawingml/2006/main">
+                  <a:graphicData uri="http://schemas.microsoft.com/office/word/2010/wordprocessingShape">
+                    <wps:wsp>
+                      <wps:cNvCnPr/>
+                      <wps:spPr>
+                        <a:xfrm flipH="1">
+                          <a:off x="0" y="0"/>
+                          <a:ext cx="171450" cy="76200"/>
+                        </a:xfrm>
+                        <a:prstGeom prst="straightConnector1">
+                          <a:avLst/>
+                        </a:prstGeom>
+                        <a:ln>
+                          <a:tailEnd type="triangle"/>
+                        </a:ln>
+                      </wps:spPr>
+                      <wps:style>
+                        <a:lnRef idx="2">
+                          <a:schemeClr val="accent1"/>
+                        </a:lnRef>
+                        <a:fillRef idx="0">
+                          <a:schemeClr val="accent1"/>
+                        </a:fillRef>
+                        <a:effectRef idx="1">
+                          <a:schemeClr val="accent1"/>
+                        </a:effectRef>
+                        <a:fontRef idx="minor">
+                          <a:schemeClr val="tx1"/>
+                        </a:fontRef>
+                      </wps:style>
+                      <wps:bodyPr/>
+                    </wps:wsp>
+                  </a:graphicData>
+                </a:graphic>
+              </wp:anchor>
+            </w:drawing>
+          </mc:Choice>
+          <mc:Fallback>
+            <w:pict>
+              <v:shape w14:anchorId="4677BDF0" id="Straight Arrow Connector 12" o:spid="_x0000_s1026" type="#_x0000_t32" style="position:absolute;margin-left:125.25pt;margin-top:3.95pt;width:13.5pt;height:6pt;flip:x;z-index:251654656;visibility:visible;mso-wrap-style:square;mso-wrap-distance-left:9pt;mso-wrap-distance-top:0;mso-wrap-distance-right:9pt;mso-wrap-distance-bottom:0;mso-position-horizontal:absolute;mso-position-horizontal-relative:text;mso-position-vertical:absolute;mso-position-vertical-relative:text" o:gfxdata="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" strokecolor="#4f81bd [3204]" strokeweight="2pt">
+                <v:stroke endarrow="block"/>
+                <v:shadow on="t" color="black" opacity="24903f" origin=",.5" offset="0,.55556mm"/>
+              </v:shape>
+            </w:pict>
+          </mc:Fallback>
+        </mc:AlternateContent>
+      </w:r>
+      <w:r>
+        <w:rPr>
+          <w:noProof/>
+        </w:rPr>
+        <mc:AlternateContent>
+          <mc:Choice Requires="wps">
+            <w:drawing>
+              <wp:anchor distT="0" distB="0" distL="114300" distR="114300" simplePos="0" relativeHeight="251650560" behindDoc="0" locked="0" layoutInCell="1" allowOverlap="1" wp14:anchorId="2FB08B3F" wp14:editId="6CC1CADC">
+                <wp:simplePos x="0" y="0"/>
+                <wp:positionH relativeFrom="column">
+                  <wp:posOffset>1247775</wp:posOffset>
+                </wp:positionH>
+                <wp:positionV relativeFrom="paragraph">
+                  <wp:posOffset>12065</wp:posOffset>
+                </wp:positionV>
+                <wp:extent cx="400050" cy="342900"/>
+                <wp:effectExtent l="0" t="0" r="19050" b="19050"/>
+                <wp:wrapNone/>
+                <wp:docPr id="8" name="Text Box 8"/>
+                <wp:cNvGraphicFramePr/>
+                <a:graphic xmlns:a="http://schemas.openxmlformats.org/drawingml/2006/main">
+                  <a:graphicData uri="http://schemas.microsoft.com/office/word/2010/wordprocessingShape">
+                    <wps:wsp>
+                      <wps:cNvSpPr txBox="1"/>
+                      <wps:spPr>
+                        <a:xfrm>
+                          <a:off x="0" y="0"/>
+                          <a:ext cx="400050" cy="342900"/>
+                        </a:xfrm>
+                        <a:prstGeom prst="rect">
+                          <a:avLst/>
+                        </a:prstGeom>
+                        <a:solidFill>
+                          <a:schemeClr val="lt1"/>
+                        </a:solidFill>
+                        <a:ln w="6350">
+                          <a:solidFill>
+                            <a:prstClr val="black"/>
+                          </a:solidFill>
+                        </a:ln>
+                      </wps:spPr>
+                      <wps:txbx>
+                        <w:txbxContent>
+                          <w:p>
+                            <w:pPr>
+                              <w:rPr>
+                                <w:lang w:val="en-US"/>
+                              </w:rPr>
+                            </w:pPr>
+                            <w:r>
+                              <w:rPr>
+                                <w:lang w:val="en-US"/>
+                              </w:rPr>
+                              <w:t>YES</w:t>
+                            </w:r>
+                          </w:p>
+                        </w:txbxContent>
+                      </wps:txbx>
+                      <wps:bodyPr rot="0" spcFirstLastPara="0" vertOverflow="overflow" horzOverflow="overflow" vert="horz" wrap="square" lIns="91440" tIns="45720" rIns="91440" bIns="45720" numCol="1" spcCol="0" rtlCol="0" fromWordArt="0" anchor="t" anchorCtr="0" forceAA="0" compatLnSpc="1">
+                        <a:prstTxWarp prst="textNoShape">
+                          <a:avLst/>
+                        </a:prstTxWarp>
+                        <a:noAutofit/>
+                      </wps:bodyPr>
+                    </wps:wsp>
+                  </a:graphicData>
+                </a:graphic>
+              </wp:anchor>
+            </w:drawing>
+          </mc:Choice>
+          <mc:Fallback>
+            <w:pict>
+              <v:shape w14:anchorId="2FB08B3F" id="Text Box 8" o:spid="_x0000_s1031" type="#_x0000_t202" style="position:absolute;margin-left:98.25pt;margin-top:.95pt;width:31.5pt;height:27pt;z-index:251650560;visibility:visible;mso-wrap-style:square;mso-wrap-distance-left:9pt;mso-wrap-distance-top:0;mso-wrap-distance-right:9pt;mso-wrap-distance-bottom:0;mso-position-horizontal:absolute;mso-position-horizontal-relative:text;mso-position-vertical:absolute;mso-position-vertical-relative:text;v-text-anchor:top" o:gfxdata="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" fillcolor="white [3201]" strokeweight=".5pt">
+                <v:textbox>
+                  <w:txbxContent>
+                    <w:p>
+                      <w:pPr>
+                        <w:rPr>
+                          <w:lang w:val="en-US"/>
+                        </w:rPr>
+                      </w:pPr>
+                      <w:r>
+                        <w:rPr>
+                          <w:lang w:val="en-US"/>
+                        </w:rPr>
+                        <w:t>YES</w:t>
+                      </w:r>
+                    </w:p>
+                  </w:txbxContent>
+                </v:textbox>
+              </v:shape>
+            </w:pict>
+          </mc:Fallback>
+        </mc:AlternateContent>
+      </w:r>
+    </w:p>
+    <w:p>
+      <w:pPr>
+        <w:pStyle w:val="NoSpacing"/>
+      </w:pPr>
+      <w:r>
+        <w:rPr>
+          <w:noProof/>
+        </w:rPr>
+        <mc:AlternateContent>
+          <mc:Choice Requires="wps">
+            <w:drawing>
+              <wp:anchor distT="0" distB="0" distL="114300" distR="114300" simplePos="0" relativeHeight="251657728" behindDoc="0" locked="0" layoutInCell="1" allowOverlap="1" wp14:anchorId="6DA13EF0" wp14:editId="08249B59">
+                <wp:simplePos x="0" y="0"/>
+                <wp:positionH relativeFrom="column">
+                  <wp:posOffset>1628775</wp:posOffset>
+                </wp:positionH>
+                <wp:positionV relativeFrom="paragraph">
+                  <wp:posOffset>153034</wp:posOffset>
+                </wp:positionV>
+                <wp:extent cx="752475" cy="504825"/>
+                <wp:effectExtent l="57150" t="38100" r="66675" b="85725"/>
+                <wp:wrapNone/>
+                <wp:docPr id="7" name="Straight Arrow Connector 7"/>
+                <wp:cNvGraphicFramePr/>
+                <a:graphic xmlns:a="http://schemas.openxmlformats.org/drawingml/2006/main">
+                  <a:graphicData uri="http://schemas.microsoft.com/office/word/2010/wordprocessingShape">
+                    <wps:wsp>
+                      <wps:cNvCnPr/>
+                      <wps:spPr>
+                        <a:xfrm flipH="1" flipV="1">
+                          <a:off x="0" y="0"/>
+                          <a:ext cx="752475" cy="504825"/>
+                        </a:xfrm>
+                        <a:prstGeom prst="straightConnector1">
+                          <a:avLst/>
+                        </a:prstGeom>
+                        <a:ln>
+                          <a:tailEnd type="triangle"/>
+                        </a:ln>
+                      </wps:spPr>
+                      <wps:style>
+                        <a:lnRef idx="2">
+                          <a:schemeClr val="accent1"/>
+                        </a:lnRef>
+                        <a:fillRef idx="0">
+                          <a:schemeClr val="accent1"/>
+                        </a:fillRef>
+                        <a:effectRef idx="1">
+                          <a:schemeClr val="accent1"/>
+                        </a:effectRef>
+                        <a:fontRef idx="minor">
+                          <a:schemeClr val="tx1"/>
+                        </a:fontRef>
+                      </wps:style>
+                      <wps:bodyPr/>
+                    </wps:wsp>
+                  </a:graphicData>
+                </a:graphic>
+                <wp14:sizeRelH relativeFrom="margin">
+                  <wp14:pctWidth>0</wp14:pctWidth>
+                </wp14:sizeRelH>
+                <wp14:sizeRelV relativeFrom="margin">
+                  <wp14:pctHeight>0</wp14:pctHeight>
+                </wp14:sizeRelV>
+              </wp:anchor>
+            </w:drawing>
+          </mc:Choice>
+          <mc:Fallback>
+            <w:pict>
+              <v:shape w14:anchorId="1DDAD064" id="Straight Arrow Connector 7" o:spid="_x0000_s1026" type="#_x0000_t32" style="position:absolute;margin-left:128.25pt;margin-top:12.05pt;width:59.25pt;height:39.75pt;flip:x y;z-index:251657728;visibility:visible;mso-wrap-style:square;mso-width-percent:0;mso-height-percent:0;mso-wrap-distance-left:9pt;mso-wrap-distance-top:0;mso-wrap-distance-right:9pt;mso-wrap-distance-bottom:0;mso-position-horizontal:absolute;mso-position-horizontal-relative:text;mso-position-vertical:absolute;mso-position-vertical-relative:text;mso-width-percent:0;mso-height-percent:0;mso-width-relative:margin;mso-height-relative:margin" o:gfxdata="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" strokecolor="#4f81bd [3204]" strokeweight="2pt">
+                <v:stroke endarrow="block"/>
+                <v:shadow on="t" color="black" opacity="24903f" origin=",.5" offset="0,.55556mm"/>
+              </v:shape>
+            </w:pict>
+          </mc:Fallback>
+        </mc:AlternateContent>
+      </w:r>
+      <w:r>
+        <w:rPr>
+          <w:noProof/>
+        </w:rPr>
+        <mc:AlternateContent>
+          <mc:Choice Requires="wps">
+            <w:drawing>
+              <wp:anchor distT="0" distB="0" distL="114300" distR="114300" simplePos="0" relativeHeight="251656704" behindDoc="0" locked="0" layoutInCell="1" allowOverlap="1" wp14:anchorId="69978B5B" wp14:editId="12862DA1">
+                <wp:simplePos x="0" y="0"/>
+                <wp:positionH relativeFrom="column">
+                  <wp:posOffset>904875</wp:posOffset>
+                </wp:positionH>
+                <wp:positionV relativeFrom="paragraph">
+                  <wp:posOffset>175260</wp:posOffset>
+                </wp:positionV>
+                <wp:extent cx="295275" cy="209550"/>
+                <wp:effectExtent l="57150" t="19050" r="66675" b="95250"/>
+                <wp:wrapNone/>
+                <wp:docPr id="13" name="Straight Arrow Connector 13"/>
+                <wp:cNvGraphicFramePr/>
+                <a:graphic xmlns:a="http://schemas.openxmlformats.org/drawingml/2006/main">
+                  <a:graphicData uri="http://schemas.microsoft.com/office/word/2010/wordprocessingShape">
+                    <wps:wsp>
+                      <wps:cNvCnPr/>
+                      <wps:spPr>
+                        <a:xfrm flipH="1">
+                          <a:off x="0" y="0"/>
+                          <a:ext cx="295275" cy="209550"/>
+                        </a:xfrm>
+                        <a:prstGeom prst="straightConnector1">
+                          <a:avLst/>
+                        </a:prstGeom>
+                        <a:ln>
+                          <a:tailEnd type="triangle"/>
+                        </a:ln>
+                      </wps:spPr>
+                      <wps:style>
+                        <a:lnRef idx="2">
+                          <a:schemeClr val="accent1"/>
+                        </a:lnRef>
+                        <a:fillRef idx="0">
+                          <a:schemeClr val="accent1"/>
+                        </a:fillRef>
+                        <a:effectRef idx="1">
+                          <a:schemeClr val="accent1"/>
+                        </a:effectRef>
+                        <a:fontRef idx="minor">
+                          <a:schemeClr val="tx1"/>
+                        </a:fontRef>
+                      </wps:style>
+                      <wps:bodyPr/>
+                    </wps:wsp>
+                  </a:graphicData>
+                </a:graphic>
+              </wp:anchor>
+            </w:drawing>
+          </mc:Choice>
+          <mc:Fallback>
+            <w:pict>
+              <v:shape w14:anchorId="0F6130C8" id="Straight Arrow Connector 13" o:spid="_x0000_s1026" type="#_x0000_t32" style="position:absolute;margin-left:71.25pt;margin-top:13.8pt;width:23.25pt;height:16.5pt;flip:x;z-index:251656704;visibility:visible;mso-wrap-style:square;mso-wrap-distance-left:9pt;mso-wrap-distance-top:0;mso-wrap-distance-right:9pt;mso-wrap-distance-bottom:0;mso-position-horizontal:absolute;mso-position-horizontal-relative:text;mso-position-vertical:absolute;mso-position-vertical-relative:text" o:gfxdata="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" strokecolor="#4f81bd [3204]" strokeweight="2pt">
+                <v:stroke endarrow="block"/>
+                <v:shadow on="t" color="black" opacity="24903f" origin=",.5" offset="0,.55556mm"/>
+              </v:shape>
+            </w:pict>
+          </mc:Fallback>
+        </mc:AlternateContent>
+      </w:r>
+    </w:p>
+    <w:p>
+      <w:pPr>
+        <w:pStyle w:val="NoSpacing"/>
+      </w:pPr>
+      <w:r>
+        <w:rPr>
+          <w:noProof/>
+        </w:rPr>
+        <mc:AlternateContent>
+          <mc:Choice Requires="wps">
+            <w:drawing>
+              <wp:anchor distT="0" distB="0" distL="114300" distR="114300" simplePos="0" relativeHeight="251658752" behindDoc="0" locked="0" layoutInCell="1" allowOverlap="1" wp14:anchorId="58B68D65" wp14:editId="3FB2656D">
+                <wp:simplePos x="0" y="0"/>
+                <wp:positionH relativeFrom="column">
+                  <wp:posOffset>4229100</wp:posOffset>
+                </wp:positionH>
+                <wp:positionV relativeFrom="paragraph">
+                  <wp:posOffset>48894</wp:posOffset>
+                </wp:positionV>
+                <wp:extent cx="485775" cy="276225"/>
+                <wp:effectExtent l="38100" t="38100" r="47625" b="85725"/>
+                <wp:wrapNone/>
+                <wp:docPr id="17" name="Straight Arrow Connector 17"/>
+                <wp:cNvGraphicFramePr/>
+                <a:graphic xmlns:a="http://schemas.openxmlformats.org/drawingml/2006/main">
+                  <a:graphicData uri="http://schemas.microsoft.com/office/word/2010/wordprocessingShape">
+                    <wps:wsp>
+                      <wps:cNvCnPr/>
+                      <wps:spPr>
+                        <a:xfrm flipV="1">
+                          <a:off x="0" y="0"/>
+                          <a:ext cx="485775" cy="276225"/>
+                        </a:xfrm>
+                        <a:prstGeom prst="straightConnector1">
+                          <a:avLst/>
+                        </a:prstGeom>
+                        <a:ln>
+                          <a:tailEnd type="triangle"/>
+                        </a:ln>
+                      </wps:spPr>
+                      <wps:style>
+                        <a:lnRef idx="2">
+                          <a:schemeClr val="accent1"/>
+                        </a:lnRef>
+                        <a:fillRef idx="0">
+                          <a:schemeClr val="accent1"/>
+                        </a:fillRef>
+                        <a:effectRef idx="1">
+                          <a:schemeClr val="accent1"/>
+                        </a:effectRef>
+                        <a:fontRef idx="minor">
+                          <a:schemeClr val="tx1"/>
+                        </a:fontRef>
+                      </wps:style>
+                      <wps:bodyPr/>
+                    </wps:wsp>
+                  </a:graphicData>
+                </a:graphic>
+                <wp14:sizeRelH relativeFrom="margin">
+                  <wp14:pctWidth>0</wp14:pctWidth>
+                </wp14:sizeRelH>
+                <wp14:sizeRelV relativeFrom="margin">
+                  <wp14:pctHeight>0</wp14:pctHeight>
+                </wp14:sizeRelV>
+              </wp:anchor>
+            </w:drawing>
+          </mc:Choice>
+          <mc:Fallback>
+            <w:pict>
+              <v:shape w14:anchorId="1265EABB" id="Straight Arrow Connector 17" o:spid="_x0000_s1026" type="#_x0000_t32" style="position:absolute;margin-left:333pt;margin-top:3.85pt;width:38.25pt;height:21.75pt;flip:y;z-index:251658752;visibility:visible;mso-wrap-style:square;mso-width-percent:0;mso-height-percent:0;mso-wrap-distance-left:9pt;mso-wrap-distance-top:0;mso-wrap-distance-right:9pt;mso-wrap-distance-bottom:0;mso-position-horizontal:absolute;mso-position-horizontal-relative:text;mso-position-vertical:absolute;mso-position-vertical-relative:text;mso-width-percent:0;mso-height-percent:0;mso-width-relative:margin;mso-height-relative:margin" o:gfxdata="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" strokecolor="#4f81bd [3204]" strokeweight="2pt">
+                <v:stroke endarrow="block"/>
+                <v:shadow on="t" color="black" opacity="24903f" origin=",.5" offset="0,.55556mm"/>
+              </v:shape>
+            </w:pict>
+          </mc:Fallback>
+        </mc:AlternateContent>
+      </w:r>
+      <w:r>
+        <w:rPr>
+          <w:noProof/>
+        </w:rPr>
+        <mc:AlternateContent>
+          <mc:Choice Requires="wps">
+            <w:drawing>
+              <wp:anchor distT="0" distB="0" distL="114300" distR="114300" simplePos="0" relativeHeight="251655680" behindDoc="0" locked="0" layoutInCell="1" allowOverlap="1" wp14:anchorId="549D8F63" wp14:editId="0BEA1F3F">
+                <wp:simplePos x="0" y="0"/>
+                <wp:positionH relativeFrom="column">
+                  <wp:posOffset>2314575</wp:posOffset>
+                </wp:positionH>
+                <wp:positionV relativeFrom="paragraph">
+                  <wp:posOffset>80645</wp:posOffset>
                 </wp:positionV>
                 <wp:extent cx="2057400" cy="809625"/>
                 <wp:effectExtent l="57150" t="19050" r="57150" b="104775"/>
@@ -1475,7 +2652,7 @@
           </mc:Choice>
           <mc:Fallback>
             <w:pict>
-              <v:oval w14:anchorId="549D8F63" id="Oval 5" o:spid="_x0000_s1028" style="position:absolute;margin-left:141pt;margin-top:2.25pt;width:162pt;height:63.75pt;z-index:251645440;visibility:visible;mso-wrap-style:square;mso-width-percent:0;mso-height-percent:0;mso-wrap-distance-left:9pt;mso-wrap-distance-top:0;mso-wrap-distance-right:9pt;mso-wrap-distance-bottom:0;mso-position-horizontal:absolute;mso-position-horizontal-relative:text;mso-position-vertical:absolute;mso-position-vertical-relative:text;mso-width-percent:0;mso-height-percent:0;mso-width-relative:margin;mso-height-relative:margin;v-text-anchor:middle" o:gfxdata="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" fillcolor="#4f81bd [3204]" strokecolor="#4579b8 [3044]">
+              <v:oval w14:anchorId="549D8F63" id="Oval 5" o:spid="_x0000_s1032" style="position:absolute;margin-left:182.25pt;margin-top:6.35pt;width:162pt;height:63.75pt;z-index:251655680;visibility:visible;mso-wrap-style:square;mso-width-percent:0;mso-height-percent:0;mso-wrap-distance-left:9pt;mso-wrap-distance-top:0;mso-wrap-distance-right:9pt;mso-wrap-distance-bottom:0;mso-position-horizontal:absolute;mso-position-horizontal-relative:text;mso-position-vertical:absolute;mso-position-vertical-relative:text;mso-width-percent:0;mso-height-percent:0;mso-width-relative:margin;mso-height-relative:margin;v-text-anchor:middle" o:gfxdata="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" fillcolor="#4f81bd [3204]" strokecolor="#4579b8 [3044]">
                 <v:fill color2="#a7bfde [1620]" rotate="t" angle="180" focus="100%" type="gradient">
                   <o:fill v:ext="view" type="gradientUnscaled"/>
                 </v:fill>
@@ -1507,16 +2684,6 @@
       <w:pPr>
         <w:pStyle w:val="NoSpacing"/>
       </w:pPr>
-    </w:p>
-    <w:p>
-      <w:pPr>
-        <w:pStyle w:val="NoSpacing"/>
-      </w:pPr>
-    </w:p>
-    <w:p>
-      <w:pPr>
-        <w:pStyle w:val="NoSpacing"/>
-      </w:pPr>
       <w:r>
         <w:rPr>
           <w:noProof/>
@@ -1524,257 +2691,18 @@
         <mc:AlternateContent>
           <mc:Choice Requires="wps">
             <w:drawing>
-              <wp:anchor distT="0" distB="0" distL="114300" distR="114300" simplePos="0" relativeHeight="251662848" behindDoc="0" locked="0" layoutInCell="1" allowOverlap="1" wp14:anchorId="4092BE72" wp14:editId="18B3FB04">
+              <wp:anchor distT="0" distB="0" distL="114300" distR="114300" simplePos="0" relativeHeight="251659776" behindDoc="0" locked="0" layoutInCell="1" allowOverlap="1" wp14:anchorId="2D6D80AD" wp14:editId="0B10D123">
                 <wp:simplePos x="0" y="0"/>
                 <wp:positionH relativeFrom="column">
-                  <wp:posOffset>1590675</wp:posOffset>
+                  <wp:posOffset>1056640</wp:posOffset>
                 </wp:positionH>
                 <wp:positionV relativeFrom="paragraph">
-                  <wp:posOffset>50165</wp:posOffset>
+                  <wp:posOffset>407670</wp:posOffset>
                 </wp:positionV>
-                <wp:extent cx="171450" cy="76200"/>
-                <wp:effectExtent l="57150" t="38100" r="57150" b="95250"/>
+                <wp:extent cx="1304925" cy="45719"/>
+                <wp:effectExtent l="38100" t="76200" r="9525" b="107315"/>
                 <wp:wrapNone/>
-                <wp:docPr id="12" name="Straight Arrow Connector 12"/>
-                <wp:cNvGraphicFramePr/>
-                <a:graphic xmlns:a="http://schemas.openxmlformats.org/drawingml/2006/main">
-                  <a:graphicData uri="http://schemas.microsoft.com/office/word/2010/wordprocessingShape">
-                    <wps:wsp>
-                      <wps:cNvCnPr/>
-                      <wps:spPr>
-                        <a:xfrm flipH="1">
-                          <a:off x="0" y="0"/>
-                          <a:ext cx="171450" cy="76200"/>
-                        </a:xfrm>
-                        <a:prstGeom prst="straightConnector1">
-                          <a:avLst/>
-                        </a:prstGeom>
-                        <a:ln>
-                          <a:tailEnd type="triangle"/>
-                        </a:ln>
-                      </wps:spPr>
-                      <wps:style>
-                        <a:lnRef idx="2">
-                          <a:schemeClr val="accent1"/>
-                        </a:lnRef>
-                        <a:fillRef idx="0">
-                          <a:schemeClr val="accent1"/>
-                        </a:fillRef>
-                        <a:effectRef idx="1">
-                          <a:schemeClr val="accent1"/>
-                        </a:effectRef>
-                        <a:fontRef idx="minor">
-                          <a:schemeClr val="tx1"/>
-                        </a:fontRef>
-                      </wps:style>
-                      <wps:bodyPr/>
-                    </wps:wsp>
-                  </a:graphicData>
-                </a:graphic>
-              </wp:anchor>
-            </w:drawing>
-          </mc:Choice>
-          <mc:Fallback>
-            <w:pict>
-              <v:shape w14:anchorId="4D1CD8E5" id="Straight Arrow Connector 12" o:spid="_x0000_s1026" type="#_x0000_t32" style="position:absolute;margin-left:125.25pt;margin-top:3.95pt;width:13.5pt;height:6pt;flip:x;z-index:251662848;visibility:visible;mso-wrap-style:square;mso-wrap-distance-left:9pt;mso-wrap-distance-top:0;mso-wrap-distance-right:9pt;mso-wrap-distance-bottom:0;mso-position-horizontal:absolute;mso-position-horizontal-relative:text;mso-position-vertical:absolute;mso-position-vertical-relative:text" o:gfxdata="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" strokecolor="#4f81bd [3204]" strokeweight="2pt">
-                <v:stroke endarrow="block"/>
-                <v:shadow on="t" color="black" opacity="24903f" origin=",.5" offset="0,.55556mm"/>
-              </v:shape>
-            </w:pict>
-          </mc:Fallback>
-        </mc:AlternateContent>
-      </w:r>
-      <w:r>
-        <w:rPr>
-          <w:noProof/>
-        </w:rPr>
-        <mc:AlternateContent>
-          <mc:Choice Requires="wps">
-            <w:drawing>
-              <wp:anchor distT="0" distB="0" distL="114300" distR="114300" simplePos="0" relativeHeight="251649536" behindDoc="0" locked="0" layoutInCell="1" allowOverlap="1" wp14:anchorId="2FB08B3F" wp14:editId="6CC1CADC">
-                <wp:simplePos x="0" y="0"/>
-                <wp:positionH relativeFrom="column">
-                  <wp:posOffset>1247775</wp:posOffset>
-                </wp:positionH>
-                <wp:positionV relativeFrom="paragraph">
-                  <wp:posOffset>12065</wp:posOffset>
-                </wp:positionV>
-                <wp:extent cx="400050" cy="342900"/>
-                <wp:effectExtent l="0" t="0" r="19050" b="19050"/>
-                <wp:wrapNone/>
-                <wp:docPr id="8" name="Text Box 8"/>
-                <wp:cNvGraphicFramePr/>
-                <a:graphic xmlns:a="http://schemas.openxmlformats.org/drawingml/2006/main">
-                  <a:graphicData uri="http://schemas.microsoft.com/office/word/2010/wordprocessingShape">
-                    <wps:wsp>
-                      <wps:cNvSpPr txBox="1"/>
-                      <wps:spPr>
-                        <a:xfrm>
-                          <a:off x="0" y="0"/>
-                          <a:ext cx="400050" cy="342900"/>
-                        </a:xfrm>
-                        <a:prstGeom prst="rect">
-                          <a:avLst/>
-                        </a:prstGeom>
-                        <a:solidFill>
-                          <a:schemeClr val="lt1"/>
-                        </a:solidFill>
-                        <a:ln w="6350">
-                          <a:solidFill>
-                            <a:prstClr val="black"/>
-                          </a:solidFill>
-                        </a:ln>
-                      </wps:spPr>
-                      <wps:txbx>
-                        <w:txbxContent>
-                          <w:p>
-                            <w:pPr>
-                              <w:rPr>
-                                <w:lang w:val="en-US"/>
-                              </w:rPr>
-                            </w:pPr>
-                            <w:r>
-                              <w:rPr>
-                                <w:lang w:val="en-US"/>
-                              </w:rPr>
-                              <w:t>YES</w:t>
-                            </w:r>
-                          </w:p>
-                        </w:txbxContent>
-                      </wps:txbx>
-                      <wps:bodyPr rot="0" spcFirstLastPara="0" vertOverflow="overflow" horzOverflow="overflow" vert="horz" wrap="square" lIns="91440" tIns="45720" rIns="91440" bIns="45720" numCol="1" spcCol="0" rtlCol="0" fromWordArt="0" anchor="t" anchorCtr="0" forceAA="0" compatLnSpc="1">
-                        <a:prstTxWarp prst="textNoShape">
-                          <a:avLst/>
-                        </a:prstTxWarp>
-                        <a:noAutofit/>
-                      </wps:bodyPr>
-                    </wps:wsp>
-                  </a:graphicData>
-                </a:graphic>
-              </wp:anchor>
-            </w:drawing>
-          </mc:Choice>
-          <mc:Fallback>
-            <w:pict>
-              <v:shape w14:anchorId="2FB08B3F" id="Text Box 8" o:spid="_x0000_s1029" type="#_x0000_t202" style="position:absolute;margin-left:98.25pt;margin-top:.95pt;width:31.5pt;height:27pt;z-index:251649536;visibility:visible;mso-wrap-style:square;mso-wrap-distance-left:9pt;mso-wrap-distance-top:0;mso-wrap-distance-right:9pt;mso-wrap-distance-bottom:0;mso-position-horizontal:absolute;mso-position-horizontal-relative:text;mso-position-vertical:absolute;mso-position-vertical-relative:text;v-text-anchor:top" o:gfxdata="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" fillcolor="white [3201]" strokeweight=".5pt">
-                <v:textbox>
-                  <w:txbxContent>
-                    <w:p>
-                      <w:pPr>
-                        <w:rPr>
-                          <w:lang w:val="en-US"/>
-                        </w:rPr>
-                      </w:pPr>
-                      <w:r>
-                        <w:rPr>
-                          <w:lang w:val="en-US"/>
-                        </w:rPr>
-                        <w:t>YES</w:t>
-                      </w:r>
-                    </w:p>
-                  </w:txbxContent>
-                </v:textbox>
-              </v:shape>
-            </w:pict>
-          </mc:Fallback>
-        </mc:AlternateContent>
-      </w:r>
-    </w:p>
-    <w:p>
-      <w:pPr>
-        <w:pStyle w:val="NoSpacing"/>
-      </w:pPr>
-      <w:r>
-        <w:rPr>
-          <w:noProof/>
-        </w:rPr>
-        <mc:AlternateContent>
-          <mc:Choice Requires="wps">
-            <w:drawing>
-              <wp:anchor distT="0" distB="0" distL="114300" distR="114300" simplePos="0" relativeHeight="251668992" behindDoc="0" locked="0" layoutInCell="1" allowOverlap="1" wp14:anchorId="69978B5B" wp14:editId="44DA8CEE">
-                <wp:simplePos x="0" y="0"/>
-                <wp:positionH relativeFrom="column">
-                  <wp:posOffset>904875</wp:posOffset>
-                </wp:positionH>
-                <wp:positionV relativeFrom="paragraph">
-                  <wp:posOffset>175260</wp:posOffset>
-                </wp:positionV>
-                <wp:extent cx="295275" cy="209550"/>
-                <wp:effectExtent l="57150" t="19050" r="66675" b="95250"/>
-                <wp:wrapNone/>
-                <wp:docPr id="13" name="Straight Arrow Connector 13"/>
-                <wp:cNvGraphicFramePr/>
-                <a:graphic xmlns:a="http://schemas.openxmlformats.org/drawingml/2006/main">
-                  <a:graphicData uri="http://schemas.microsoft.com/office/word/2010/wordprocessingShape">
-                    <wps:wsp>
-                      <wps:cNvCnPr/>
-                      <wps:spPr>
-                        <a:xfrm flipH="1">
-                          <a:off x="0" y="0"/>
-                          <a:ext cx="295275" cy="209550"/>
-                        </a:xfrm>
-                        <a:prstGeom prst="straightConnector1">
-                          <a:avLst/>
-                        </a:prstGeom>
-                        <a:ln>
-                          <a:tailEnd type="triangle"/>
-                        </a:ln>
-                      </wps:spPr>
-                      <wps:style>
-                        <a:lnRef idx="2">
-                          <a:schemeClr val="accent1"/>
-                        </a:lnRef>
-                        <a:fillRef idx="0">
-                          <a:schemeClr val="accent1"/>
-                        </a:fillRef>
-                        <a:effectRef idx="1">
-                          <a:schemeClr val="accent1"/>
-                        </a:effectRef>
-                        <a:fontRef idx="minor">
-                          <a:schemeClr val="tx1"/>
-                        </a:fontRef>
-                      </wps:style>
-                      <wps:bodyPr/>
-                    </wps:wsp>
-                  </a:graphicData>
-                </a:graphic>
-              </wp:anchor>
-            </w:drawing>
-          </mc:Choice>
-          <mc:Fallback>
-            <w:pict>
-              <v:shape w14:anchorId="698514B9" id="Straight Arrow Connector 13" o:spid="_x0000_s1026" type="#_x0000_t32" style="position:absolute;margin-left:71.25pt;margin-top:13.8pt;width:23.25pt;height:16.5pt;flip:x;z-index:251668992;visibility:visible;mso-wrap-style:square;mso-wrap-distance-left:9pt;mso-wrap-distance-top:0;mso-wrap-distance-right:9pt;mso-wrap-distance-bottom:0;mso-position-horizontal:absolute;mso-position-horizontal-relative:text;mso-position-vertical:absolute;mso-position-vertical-relative:text" o:gfxdata="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" strokecolor="#4f81bd [3204]" strokeweight="2pt">
-                <v:stroke endarrow="block"/>
-                <v:shadow on="t" color="black" opacity="24903f" origin=",.5" offset="0,.55556mm"/>
-              </v:shape>
-            </w:pict>
-          </mc:Fallback>
-        </mc:AlternateContent>
-      </w:r>
-    </w:p>
-    <w:p>
-      <w:pPr>
-        <w:pStyle w:val="NoSpacing"/>
-      </w:pPr>
-      <w:r>
-        <w:rPr>
-          <w:noProof/>
-        </w:rPr>
-        <mc:AlternateContent>
-          <mc:Choice Requires="wps">
-            <w:drawing>
-              <wp:anchor distT="0" distB="0" distL="114300" distR="114300" simplePos="0" relativeHeight="251682304" behindDoc="0" locked="0" layoutInCell="1" allowOverlap="1" wp14:anchorId="2835ACD9" wp14:editId="48B818F6">
-                <wp:simplePos x="0" y="0"/>
-                <wp:positionH relativeFrom="column">
-                  <wp:posOffset>923925</wp:posOffset>
-                </wp:positionH>
-                <wp:positionV relativeFrom="paragraph">
-                  <wp:posOffset>52069</wp:posOffset>
-                </wp:positionV>
-                <wp:extent cx="1866900" cy="809625"/>
-                <wp:effectExtent l="38100" t="38100" r="57150" b="85725"/>
-                <wp:wrapNone/>
-                <wp:docPr id="15" name="Straight Arrow Connector 15"/>
+                <wp:docPr id="21" name="Straight Arrow Connector 21"/>
                 <wp:cNvGraphicFramePr/>
                 <a:graphic xmlns:a="http://schemas.openxmlformats.org/drawingml/2006/main">
                   <a:graphicData uri="http://schemas.microsoft.com/office/word/2010/wordprocessingShape">
@@ -1783,7 +2711,7 @@
                       <wps:spPr>
                         <a:xfrm flipV="1">
                           <a:off x="0" y="0"/>
-                          <a:ext cx="1866900" cy="809625"/>
+                          <a:ext cx="1304925" cy="45719"/>
                         </a:xfrm>
                         <a:prstGeom prst="straightConnector1">
                           <a:avLst/>
@@ -1821,7 +2749,7 @@
           </mc:Choice>
           <mc:Fallback>
             <w:pict>
-              <v:shape w14:anchorId="35041593" id="Straight Arrow Connector 15" o:spid="_x0000_s1026" type="#_x0000_t32" style="position:absolute;margin-left:72.75pt;margin-top:4.1pt;width:147pt;height:63.75pt;flip:y;z-index:251682304;visibility:visible;mso-wrap-style:square;mso-width-percent:0;mso-height-percent:0;mso-wrap-distance-left:9pt;mso-wrap-distance-top:0;mso-wrap-distance-right:9pt;mso-wrap-distance-bottom:0;mso-position-horizontal:absolute;mso-position-horizontal-relative:text;mso-position-vertical:absolute;mso-position-vertical-relative:text;mso-width-percent:0;mso-height-percent:0;mso-width-relative:margin;mso-height-relative:margin" o:gfxdata="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" strokecolor="#4f81bd [3204]" strokeweight="2pt">
+              <v:shape w14:anchorId="06F655D6" id="Straight Arrow Connector 21" o:spid="_x0000_s1026" type="#_x0000_t32" style="position:absolute;margin-left:83.2pt;margin-top:32.1pt;width:102.75pt;height:3.6pt;flip:y;z-index:251659776;visibility:visible;mso-wrap-style:square;mso-width-percent:0;mso-height-percent:0;mso-wrap-distance-left:9pt;mso-wrap-distance-top:0;mso-wrap-distance-right:9pt;mso-wrap-distance-bottom:0;mso-position-horizontal:absolute;mso-position-horizontal-relative:text;mso-position-vertical:absolute;mso-position-vertical-relative:text;mso-width-percent:0;mso-height-percent:0;mso-width-relative:margin;mso-height-relative:margin" o:gfxdata="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" strokecolor="#4f81bd [3204]" strokeweight="2pt">
                 <v:stroke endarrow="block"/>
                 <v:shadow on="t" color="black" opacity="24903f" origin=",.5" offset="0,.55556mm"/>
               </v:shape>
@@ -1829,11 +2757,6 @@
           </mc:Fallback>
         </mc:AlternateContent>
       </w:r>
-    </w:p>
-    <w:p>
-      <w:pPr>
-        <w:pStyle w:val="NoSpacing"/>
-      </w:pPr>
       <w:r>
         <w:rPr>
           <w:b/>
@@ -1843,7 +2766,7 @@
         <mc:AlternateContent>
           <mc:Choice Requires="wps">
             <w:drawing>
-              <wp:anchor distT="0" distB="0" distL="114300" distR="114300" simplePos="0" relativeHeight="251675136" behindDoc="0" locked="0" layoutInCell="1" allowOverlap="1" wp14:anchorId="341F815A" wp14:editId="245D1C0D">
+              <wp:anchor distT="0" distB="0" distL="114300" distR="114300" simplePos="0" relativeHeight="251660800" behindDoc="0" locked="0" layoutInCell="1" allowOverlap="1" wp14:anchorId="341F815A" wp14:editId="42CA0C53">
                 <wp:simplePos x="0" y="0"/>
                 <wp:positionH relativeFrom="column">
                   <wp:posOffset>0</wp:posOffset>
@@ -1918,7 +2841,7 @@
           </mc:Choice>
           <mc:Fallback>
             <w:pict>
-              <v:roundrect w14:anchorId="341F815A" id="Rectangle: Rounded Corners 14" o:spid="_x0000_s1030" style="position:absolute;margin-left:0;margin-top:1.85pt;width:81.75pt;height:51.75pt;z-index:251675136;visibility:visible;mso-wrap-style:square;mso-height-percent:0;mso-wrap-distance-left:9pt;mso-wrap-distance-top:0;mso-wrap-distance-right:9pt;mso-wrap-distance-bottom:0;mso-position-horizontal:absolute;mso-position-horizontal-relative:text;mso-position-vertical:absolute;mso-position-vertical-relative:text;mso-height-percent:0;mso-height-relative:margin;v-text-anchor:middle" arcsize="10923f" o:gfxdata="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" fillcolor="#4f81bd [3204]" strokecolor="#4579b8 [3044]">
+              <v:roundrect w14:anchorId="341F815A" id="Rectangle: Rounded Corners 14" o:spid="_x0000_s1033" style="position:absolute;margin-left:0;margin-top:1.85pt;width:81.75pt;height:51.75pt;z-index:251660800;visibility:visible;mso-wrap-style:square;mso-height-percent:0;mso-wrap-distance-left:9pt;mso-wrap-distance-top:0;mso-wrap-distance-right:9pt;mso-wrap-distance-bottom:0;mso-position-horizontal:absolute;mso-position-horizontal-relative:text;mso-position-vertical:absolute;mso-position-vertical-relative:text;mso-height-percent:0;mso-height-relative:margin;v-text-anchor:middle" arcsize="10923f" o:gfxdata="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" fillcolor="#4f81bd [3204]" strokecolor="#4579b8 [3044]">
                 <v:fill color2="#a7bfde [1620]" rotate="t" angle="180" focus="100%" type="gradient">
                   <o:fill v:ext="view" type="gradientUnscaled"/>
                 </v:fill>
@@ -1961,38 +2884,7 @@
       <w:pPr>
         <w:pStyle w:val="NoSpacing"/>
       </w:pPr>
-    </w:p>
-    <w:p>
-      <w:pPr>
-        <w:pStyle w:val="NoSpacing"/>
-      </w:pPr>
-    </w:p>
-    <w:p>
-      <w:pPr>
-        <w:pStyle w:val="NoSpacing"/>
-      </w:pPr>
-    </w:p>
-    <w:p>
-      <w:pPr>
-        <w:pStyle w:val="NoSpacing"/>
-      </w:pPr>
-    </w:p>
-    <w:p>
-      <w:pPr>
-        <w:pStyle w:val="NoSpacing"/>
-      </w:pPr>
-    </w:p>
-    <w:p>
-      <w:pPr>
-        <w:pStyle w:val="NoSpacing"/>
-      </w:pPr>
-    </w:p>
-    <w:p>
-      <w:pPr>
-        <w:pStyle w:val="NoSpacing"/>
-      </w:pPr>
-      <w:r>
-        <w:lastRenderedPageBreak/>
+      <w:r>
         <w:t>7.0 Physics</w:t>
       </w:r>
     </w:p>
@@ -2001,9 +2893,6 @@
         <w:pStyle w:val="NoSpacing"/>
         <w:ind w:firstLine="720"/>
       </w:pPr>
-      <w:r>
-        <w:t>&lt;if needed&gt;</w:t>
-      </w:r>
     </w:p>
     <w:p>
       <w:pPr>
@@ -2028,46 +2917,14 @@
           <w:b/>
           <w:bCs/>
         </w:rPr>
-        <w:t xml:space="preserve">Basic Axis Aligned Bounding Boxes for player, guards, </w:t>
-      </w:r>
-      <w:proofErr w:type="gramStart"/>
-      <w:r>
-        <w:rPr>
-          <w:b/>
-          <w:bCs/>
-        </w:rPr>
-        <w:t>walls</w:t>
-      </w:r>
-      <w:proofErr w:type="gramEnd"/>
-      <w:r>
-        <w:rPr>
-          <w:b/>
-          <w:bCs/>
-        </w:rPr>
-        <w:t xml:space="preserve"> and triggers.</w:t>
-      </w:r>
-      <w:r>
-        <w:rPr>
-          <w:b/>
-          <w:bCs/>
-        </w:rPr>
-        <w:t xml:space="preserve"> Basic collision resolution, </w:t>
-      </w:r>
-      <w:proofErr w:type="spellStart"/>
-      <w:r>
-        <w:rPr>
-          <w:b/>
-          <w:bCs/>
-        </w:rPr>
-        <w:t>ie</w:t>
-      </w:r>
-      <w:proofErr w:type="spellEnd"/>
-      <w:r>
-        <w:rPr>
-          <w:b/>
-          <w:bCs/>
-        </w:rPr>
-        <w:t>, no bouncing or friction, just clipping.</w:t>
+        <w:t>Basic Axis Aligned Bounding Boxes for player, guards, walls and triggers.</w:t>
+      </w:r>
+      <w:r>
+        <w:rPr>
+          <w:b/>
+          <w:bCs/>
+        </w:rPr>
+        <w:t xml:space="preserve"> Basic collision resolution, ie, no bouncing or friction, just clipping.</w:t>
       </w:r>
     </w:p>
     <w:p>
@@ -2333,6 +3190,7 @@
         <w:ind w:left="720"/>
       </w:pPr>
       <w:r>
+        <w:lastRenderedPageBreak/>
         <w:t>9.2 Objectives</w:t>
       </w:r>
     </w:p>
@@ -2438,23 +3296,7 @@
       <w:pPr>
         <w:pStyle w:val="NoSpacing"/>
       </w:pPr>
-    </w:p>
-    <w:p>
-      <w:pPr>
-        <w:pStyle w:val="NoSpacing"/>
-      </w:pPr>
-    </w:p>
-    <w:p>
-      <w:pPr>
-        <w:pStyle w:val="NoSpacing"/>
-      </w:pPr>
-    </w:p>
-    <w:p>
-      <w:pPr>
-        <w:pStyle w:val="NoSpacing"/>
-      </w:pPr>
-      <w:r>
-        <w:lastRenderedPageBreak/>
+      <w:r>
         <w:t>11.0 Interface</w:t>
       </w:r>
     </w:p>
@@ -2531,23 +3373,7 @@
           <w:b/>
           <w:bCs/>
         </w:rPr>
-        <w:t xml:space="preserve">There is a single top-down static camera which does not move, </w:t>
-      </w:r>
-      <w:proofErr w:type="gramStart"/>
-      <w:r>
-        <w:rPr>
-          <w:b/>
-          <w:bCs/>
-        </w:rPr>
-        <w:t>collide</w:t>
-      </w:r>
-      <w:proofErr w:type="gramEnd"/>
-      <w:r>
-        <w:rPr>
-          <w:b/>
-          <w:bCs/>
-        </w:rPr>
-        <w:t xml:space="preserve"> or change properties.</w:t>
+        <w:t>There is a single top-down static camera which does not move, collide or change properties.</w:t>
       </w:r>
     </w:p>
     <w:p>
@@ -2657,23 +3483,7 @@
         <w:ind w:left="720"/>
       </w:pPr>
       <w:r>
-        <w:t xml:space="preserve">&lt;if you want your game to be a 1000 player </w:t>
-      </w:r>
-      <w:proofErr w:type="spellStart"/>
-      <w:r>
-        <w:t>pvp</w:t>
-      </w:r>
-      <w:proofErr w:type="spellEnd"/>
-      <w:r>
-        <w:t xml:space="preserve"> battle </w:t>
-      </w:r>
-      <w:proofErr w:type="spellStart"/>
-      <w:r>
-        <w:t>royale</w:t>
-      </w:r>
-      <w:proofErr w:type="spellEnd"/>
-      <w:r>
-        <w:t xml:space="preserve"> with 4k 120fps graphics, you need to say if this is doable and how you intend to do it&gt;</w:t>
+        <w:t>&lt;if you want your game to be a 1000 player pvp battle royale with 4k 120fps graphics, you need to say if this is doable and how you intend to do it&gt;</w:t>
       </w:r>
       <w:bookmarkEnd w:id="3"/>
       <w:bookmarkEnd w:id="4"/>
@@ -7356,12 +8166,6 @@
 </file>
 
 <file path=customXml/item1.xml><?xml version="1.0" encoding="utf-8"?>
-<p:properties xmlns:p="http://schemas.microsoft.com/office/2006/metadata/properties" xmlns:xsi="http://www.w3.org/2001/XMLSchema-instance" xmlns:pc="http://schemas.microsoft.com/office/infopath/2007/PartnerControls">
-  <documentManagement/>
-</p:properties>
-</file>
-
-<file path=customXml/item2.xml><?xml version="1.0" encoding="utf-8"?>
 <?mso-contentType ?>
 <FormTemplates xmlns="http://schemas.microsoft.com/sharepoint/v3/contenttype/forms">
   <Display>DocumentLibraryForm</Display>
@@ -7370,7 +8174,7 @@
 </FormTemplates>
 </file>
 
-<file path=customXml/item3.xml><?xml version="1.0" encoding="utf-8"?>
+<file path=customXml/item2.xml><?xml version="1.0" encoding="utf-8"?>
 <ct:contentTypeSchema xmlns:ct="http://schemas.microsoft.com/office/2006/metadata/contentType" xmlns:ma="http://schemas.microsoft.com/office/2006/metadata/properties/metaAttributes" ct:_="" ma:_="" ma:contentTypeName="Document" ma:contentTypeID="0x01010016F4542A8E7DD640B3BC4F081D67BD17" ma:contentTypeVersion="12" ma:contentTypeDescription="Create a new document." ma:contentTypeScope="" ma:versionID="27c2dbada59f2179a6cad865b3b91926">
   <xsd:schema xmlns:xsd="http://www.w3.org/2001/XMLSchema" xmlns:xs="http://www.w3.org/2001/XMLSchema" xmlns:p="http://schemas.microsoft.com/office/2006/metadata/properties" xmlns:ns2="6ac566f0-206d-4bc5-bcec-ce830458d3f1" xmlns:ns3="4ba0a89f-8d28-45b8-8c8a-cf56563c9d8a" targetNamespace="http://schemas.microsoft.com/office/2006/metadata/properties" ma:root="true" ma:fieldsID="bbbd863d49b046c436f58500a7a6c075" ns2:_="" ns3:_="">
     <xsd:import namespace="6ac566f0-206d-4bc5-bcec-ce830458d3f1"/>
@@ -7567,16 +8371,13 @@
 </ct:contentTypeSchema>
 </file>
 
-<file path=customXml/itemProps1.xml><?xml version="1.0" encoding="utf-8"?>
-<ds:datastoreItem xmlns:ds="http://schemas.openxmlformats.org/officeDocument/2006/customXml" ds:itemID="{35A48CE1-F8EF-4B81-B6B6-5BD9516503DE}">
-  <ds:schemaRefs>
-    <ds:schemaRef ds:uri="http://schemas.microsoft.com/office/2006/metadata/properties"/>
-    <ds:schemaRef ds:uri="http://schemas.microsoft.com/office/infopath/2007/PartnerControls"/>
-  </ds:schemaRefs>
-</ds:datastoreItem>
+<file path=customXml/item3.xml><?xml version="1.0" encoding="utf-8"?>
+<p:properties xmlns:p="http://schemas.microsoft.com/office/2006/metadata/properties" xmlns:xsi="http://www.w3.org/2001/XMLSchema-instance" xmlns:pc="http://schemas.microsoft.com/office/infopath/2007/PartnerControls">
+  <documentManagement/>
+</p:properties>
 </file>
 
-<file path=customXml/itemProps2.xml><?xml version="1.0" encoding="utf-8"?>
+<file path=customXml/itemProps1.xml><?xml version="1.0" encoding="utf-8"?>
 <ds:datastoreItem xmlns:ds="http://schemas.openxmlformats.org/officeDocument/2006/customXml" ds:itemID="{AF690011-DE0B-4F69-ABFB-690552A9337D}">
   <ds:schemaRefs>
     <ds:schemaRef ds:uri="http://schemas.microsoft.com/sharepoint/v3/contenttype/forms"/>
@@ -7584,7 +8385,7 @@
 </ds:datastoreItem>
 </file>
 
-<file path=customXml/itemProps3.xml><?xml version="1.0" encoding="utf-8"?>
+<file path=customXml/itemProps2.xml><?xml version="1.0" encoding="utf-8"?>
 <ds:datastoreItem xmlns:ds="http://schemas.openxmlformats.org/officeDocument/2006/customXml" ds:itemID="{7A4D9BC2-F823-4E9F-B193-E87001CD10B4}">
   <ds:schemaRefs>
     <ds:schemaRef ds:uri="http://schemas.microsoft.com/office/2006/metadata/contentType"/>
@@ -7601,4 +8402,13 @@
     <ds:schemaRef ds:uri="http://schemas.microsoft.com/internal/obd"/>
   </ds:schemaRefs>
 </ds:datastoreItem>
+</file>
+
+<file path=customXml/itemProps3.xml><?xml version="1.0" encoding="utf-8"?>
+<ds:datastoreItem xmlns:ds="http://schemas.openxmlformats.org/officeDocument/2006/customXml" ds:itemID="{35A48CE1-F8EF-4B81-B6B6-5BD9516503DE}">
+  <ds:schemaRefs>
+    <ds:schemaRef ds:uri="http://schemas.microsoft.com/office/2006/metadata/properties"/>
+    <ds:schemaRef ds:uri="http://schemas.microsoft.com/office/infopath/2007/PartnerControls"/>
+  </ds:schemaRefs>
+</ds:datastoreItem>
 </file>
</xml_diff>

<commit_message>
implimented navigation node graph with wall detecting links
</commit_message>
<xml_diff>
--- a/AI Behaviour plan TDD.docx
+++ b/AI Behaviour plan TDD.docx
@@ -330,7 +330,69 @@
                 <w:b/>
                 <w:bCs/>
               </w:rPr>
-              <w:t>Added descriptions and discussion of third party graphical framework.</w:t>
+              <w:t xml:space="preserve">Added descriptions and discussion of </w:t>
+            </w:r>
+            <w:proofErr w:type="gramStart"/>
+            <w:r>
+              <w:rPr>
+                <w:b/>
+                <w:bCs/>
+              </w:rPr>
+              <w:t>third party</w:t>
+            </w:r>
+            <w:proofErr w:type="gramEnd"/>
+            <w:r>
+              <w:rPr>
+                <w:b/>
+                <w:bCs/>
+              </w:rPr>
+              <w:t xml:space="preserve"> graphical framework.</w:t>
+            </w:r>
+          </w:p>
+        </w:tc>
+      </w:tr>
+      <w:tr>
+        <w:tc>
+          <w:tcPr>
+            <w:tcW w:w="1276" w:type="dxa"/>
+            <w:shd w:val="clear" w:color="auto" w:fill="auto"/>
+          </w:tcPr>
+          <w:p>
+            <w:pPr>
+              <w:pStyle w:val="NoSpacing"/>
+              <w:rPr>
+                <w:b/>
+                <w:bCs/>
+              </w:rPr>
+            </w:pPr>
+            <w:r>
+              <w:rPr>
+                <w:b/>
+                <w:bCs/>
+              </w:rPr>
+              <w:t>1.5</w:t>
+            </w:r>
+          </w:p>
+        </w:tc>
+        <w:tc>
+          <w:tcPr>
+            <w:tcW w:w="5812" w:type="dxa"/>
+            <w:shd w:val="clear" w:color="auto" w:fill="auto"/>
+          </w:tcPr>
+          <w:p>
+            <w:pPr>
+              <w:pStyle w:val="NoSpacing"/>
+              <w:rPr>
+                <w:b/>
+                <w:bCs/>
+              </w:rPr>
+            </w:pPr>
+            <w:r>
+              <w:rPr>
+                <w:b/>
+                <w:bCs/>
+              </w:rPr>
+              <w:t>Added more to licensing</w:t>
             </w:r>
           </w:p>
         </w:tc>
@@ -457,7 +519,23 @@
           <w:b/>
           <w:bCs/>
         </w:rPr>
-        <w:t xml:space="preserve"> Repo named AIForGames)</w:t>
+        <w:t xml:space="preserve"> Repo named </w:t>
+      </w:r>
+      <w:proofErr w:type="spellStart"/>
+      <w:r>
+        <w:rPr>
+          <w:b/>
+          <w:bCs/>
+        </w:rPr>
+        <w:t>AIForGames</w:t>
+      </w:r>
+      <w:proofErr w:type="spellEnd"/>
+      <w:r>
+        <w:rPr>
+          <w:b/>
+          <w:bCs/>
+        </w:rPr>
+        <w:t>)</w:t>
       </w:r>
     </w:p>
     <w:p>
@@ -488,13 +566,31 @@
           <w:bCs/>
         </w:rPr>
       </w:pPr>
-      <w:r>
-        <w:rPr>
-          <w:b/>
-          <w:bCs/>
-        </w:rPr>
-        <w:t>RayLib, RayGui</w:t>
-      </w:r>
+      <w:proofErr w:type="spellStart"/>
+      <w:r>
+        <w:rPr>
+          <w:b/>
+          <w:bCs/>
+        </w:rPr>
+        <w:t>RayLib</w:t>
+      </w:r>
+      <w:proofErr w:type="spellEnd"/>
+      <w:r>
+        <w:rPr>
+          <w:b/>
+          <w:bCs/>
+        </w:rPr>
+        <w:t xml:space="preserve">, </w:t>
+      </w:r>
+      <w:proofErr w:type="spellStart"/>
+      <w:r>
+        <w:rPr>
+          <w:b/>
+          <w:bCs/>
+        </w:rPr>
+        <w:t>RayGui</w:t>
+      </w:r>
+      <w:proofErr w:type="spellEnd"/>
     </w:p>
     <w:p>
       <w:pPr>
@@ -551,10 +647,6 @@
       <w:pPr>
         <w:pStyle w:val="NoSpacing"/>
         <w:ind w:left="720"/>
-        <w:rPr>
-          <w:b/>
-          <w:bCs/>
-        </w:rPr>
       </w:pPr>
       <w:r>
         <w:rPr>
@@ -563,6 +655,82 @@
         </w:rPr>
         <w:t>Licensing: No need to pay royalties and permission is granted to modify the library to the specific needs of this application.</w:t>
       </w:r>
+      <w:r>
+        <w:rPr>
+          <w:rFonts w:ascii="Courier New" w:hAnsi="Courier New" w:cs="Courier New"/>
+          <w:color w:val="000000"/>
+          <w:sz w:val="27"/>
+          <w:szCs w:val="27"/>
+          <w:shd w:val="clear" w:color="auto" w:fill="F5F5F5"/>
+        </w:rPr>
+        <w:t xml:space="preserve"> </w:t>
+      </w:r>
+      <w:proofErr w:type="spellStart"/>
+      <w:r>
+        <w:rPr>
+          <w:rFonts w:cstheme="majorHAnsi"/>
+          <w:b/>
+          <w:bCs/>
+          <w:color w:val="000000"/>
+          <w:shd w:val="clear" w:color="auto" w:fill="F5F5F5"/>
+        </w:rPr>
+        <w:t>raylib</w:t>
+      </w:r>
+      <w:proofErr w:type="spellEnd"/>
+      <w:r>
+        <w:rPr>
+          <w:rFonts w:cstheme="majorHAnsi"/>
+          <w:b/>
+          <w:bCs/>
+          <w:color w:val="000000"/>
+          <w:shd w:val="clear" w:color="auto" w:fill="F5F5F5"/>
+        </w:rPr>
+        <w:t xml:space="preserve"> is licensed under an unmodified </w:t>
+      </w:r>
+      <w:proofErr w:type="spellStart"/>
+      <w:r>
+        <w:rPr>
+          <w:rFonts w:cstheme="majorHAnsi"/>
+          <w:b/>
+          <w:bCs/>
+          <w:color w:val="000000"/>
+          <w:shd w:val="clear" w:color="auto" w:fill="F5F5F5"/>
+        </w:rPr>
+        <w:t>zlib</w:t>
+      </w:r>
+      <w:proofErr w:type="spellEnd"/>
+      <w:r>
+        <w:rPr>
+          <w:rFonts w:cstheme="majorHAnsi"/>
+          <w:b/>
+          <w:bCs/>
+          <w:color w:val="000000"/>
+          <w:shd w:val="clear" w:color="auto" w:fill="F5F5F5"/>
+        </w:rPr>
+        <w:t>/</w:t>
+      </w:r>
+      <w:proofErr w:type="spellStart"/>
+      <w:r>
+        <w:rPr>
+          <w:rFonts w:cstheme="majorHAnsi"/>
+          <w:b/>
+          <w:bCs/>
+          <w:color w:val="000000"/>
+          <w:shd w:val="clear" w:color="auto" w:fill="F5F5F5"/>
+        </w:rPr>
+        <w:t>libpng</w:t>
+      </w:r>
+      <w:proofErr w:type="spellEnd"/>
+      <w:r>
+        <w:rPr>
+          <w:rFonts w:cstheme="majorHAnsi"/>
+          <w:b/>
+          <w:bCs/>
+          <w:color w:val="000000"/>
+          <w:shd w:val="clear" w:color="auto" w:fill="F5F5F5"/>
+        </w:rPr>
+        <w:t xml:space="preserve"> license, which is an OSI-certified, BSD-like license that allows static linking with closed source software.</w:t>
+      </w:r>
     </w:p>
     <w:p>
       <w:pPr>
@@ -818,7 +986,6 @@
         <w:ind w:left="1440"/>
       </w:pPr>
       <w:r>
-        <w:lastRenderedPageBreak/>
         <w:t>&lt;description of what the player can do (actions) from the start menu to playing the game, through to hitting quit. Include how to win, how to lose, how the player is moved, and what programmer things might need to be considered&gt;</w:t>
       </w:r>
     </w:p>
@@ -871,7 +1038,23 @@
           <w:b/>
           <w:bCs/>
         </w:rPr>
-        <w:t xml:space="preserve"> Player must retrieve the object and return back to the starting position to win. </w:t>
+        <w:t xml:space="preserve"> Player must retrieve the object and </w:t>
+      </w:r>
+      <w:proofErr w:type="gramStart"/>
+      <w:r>
+        <w:rPr>
+          <w:b/>
+          <w:bCs/>
+        </w:rPr>
+        <w:t>return back</w:t>
+      </w:r>
+      <w:proofErr w:type="gramEnd"/>
+      <w:r>
+        <w:rPr>
+          <w:b/>
+          <w:bCs/>
+        </w:rPr>
+        <w:t xml:space="preserve"> to the starting position to win. </w:t>
       </w:r>
     </w:p>
     <w:p>
@@ -887,7 +1070,15 @@
         <w:pStyle w:val="NoSpacing"/>
       </w:pPr>
       <w:r>
-        <w:t>&lt;A list of the core game mechanics. I.e., what the player can do and how they achieve this, and what this triggers in the game. For example, shooting enemies is a core mechanic in an FPS&gt;</w:t>
+        <w:t xml:space="preserve">&lt;A list of the core game mechanics. I.e., what the player can do and how they achieve this, and what </w:t>
+      </w:r>
+      <w:proofErr w:type="gramStart"/>
+      <w:r>
+        <w:t>this triggers</w:t>
+      </w:r>
+      <w:proofErr w:type="gramEnd"/>
+      <w:r>
+        <w:t xml:space="preserve"> in the game. For example, shooting enemies is a core mechanic in an FPS&gt;</w:t>
       </w:r>
     </w:p>
     <w:p>
@@ -904,7 +1095,39 @@
           <w:b/>
           <w:bCs/>
         </w:rPr>
-        <w:t>Player can input movements using arrow keys. Player starts at starting position. Player must get to the object to steal without being caught and killed by guards. If Player enters guards line of sight then all guards start to seek the player, and kill the player if they touch the player. This means the player loses. Player must retrieve the object and return back to the starting position to win. When the player wins, the win score increases and the game resets. When the player loses, the loss score increases and the game resets.</w:t>
+        <w:t xml:space="preserve">Player can input movements using arrow keys. Player starts at starting position. Player must get to the object to steal without being caught and killed by guards. If Player enters </w:t>
+      </w:r>
+      <w:proofErr w:type="gramStart"/>
+      <w:r>
+        <w:rPr>
+          <w:b/>
+          <w:bCs/>
+        </w:rPr>
+        <w:t>guards</w:t>
+      </w:r>
+      <w:proofErr w:type="gramEnd"/>
+      <w:r>
+        <w:rPr>
+          <w:b/>
+          <w:bCs/>
+        </w:rPr>
+        <w:t xml:space="preserve"> line of sight then all guards start to seek the player, and kill the player if they touch the player. This means the player loses. Player must retrieve the object and </w:t>
+      </w:r>
+      <w:proofErr w:type="gramStart"/>
+      <w:r>
+        <w:rPr>
+          <w:b/>
+          <w:bCs/>
+        </w:rPr>
+        <w:t>return back</w:t>
+      </w:r>
+      <w:proofErr w:type="gramEnd"/>
+      <w:r>
+        <w:rPr>
+          <w:b/>
+          <w:bCs/>
+        </w:rPr>
+        <w:t xml:space="preserve"> to the starting position to win. When the player wins, the win score increases and the game resets. When the player loses, the loss score increases and the game resets.</w:t>
       </w:r>
     </w:p>
     <w:p>
@@ -991,7 +1214,23 @@
           <w:b/>
           <w:bCs/>
         </w:rPr>
-        <w:t>The guards will use the navigation nodes of the level to find the closest path to the player when seeking them. Or, when losing line of sight, will navigate to the last node the player was seen at. The method of path finding will be basic Dijkstras.</w:t>
+        <w:t xml:space="preserve">The guards will use the navigation nodes of the level to find the closest path to the player when seeking them. Or, when losing line of sight, will navigate to the last node the player was seen at. The method of path finding will be basic </w:t>
+      </w:r>
+      <w:proofErr w:type="spellStart"/>
+      <w:r>
+        <w:rPr>
+          <w:b/>
+          <w:bCs/>
+        </w:rPr>
+        <w:t>Dijkstras</w:t>
+      </w:r>
+      <w:proofErr w:type="spellEnd"/>
+      <w:r>
+        <w:rPr>
+          <w:b/>
+          <w:bCs/>
+        </w:rPr>
+        <w:t>.</w:t>
       </w:r>
     </w:p>
     <w:p>
@@ -1018,7 +1257,23 @@
           <w:b/>
           <w:bCs/>
         </w:rPr>
-        <w:t>The Navigation nodes will be placed everywhere where there isn’t walls.</w:t>
+        <w:t xml:space="preserve">The Navigation nodes will be placed everywhere where there </w:t>
+      </w:r>
+      <w:proofErr w:type="gramStart"/>
+      <w:r>
+        <w:rPr>
+          <w:b/>
+          <w:bCs/>
+        </w:rPr>
+        <w:t>isn’t</w:t>
+      </w:r>
+      <w:proofErr w:type="gramEnd"/>
+      <w:r>
+        <w:rPr>
+          <w:b/>
+          <w:bCs/>
+        </w:rPr>
+        <w:t xml:space="preserve"> walls.</w:t>
       </w:r>
       <w:r>
         <w:rPr>
@@ -1551,7 +1806,7 @@
           </mc:Choice>
           <mc:Fallback>
             <w:pict>
-              <v:shapetype w14:anchorId="3AC72810" id="_x0000_t32" coordsize="21600,21600" o:spt="32" o:oned="t" path="m,l21600,21600e" filled="f">
+              <v:shapetype w14:anchorId="7AAA3249" id="_x0000_t32" coordsize="21600,21600" o:spt="32" o:oned="t" path="m,l21600,21600e" filled="f">
                 <v:path arrowok="t" fillok="f" o:connecttype="none"/>
                 <o:lock v:ext="edit" shapetype="t"/>
               </v:shapetype>
@@ -1731,7 +1986,7 @@
           </mc:Choice>
           <mc:Fallback>
             <w:pict>
-              <v:shape w14:anchorId="44AF54D5" id="Straight Arrow Connector 4" o:spid="_x0000_s1026" type="#_x0000_t32" style="position:absolute;margin-left:221.25pt;margin-top:2.1pt;width:.75pt;height:24pt;flip:x;z-index:251648512;visibility:visible;mso-wrap-style:square;mso-wrap-distance-left:9pt;mso-wrap-distance-top:0;mso-wrap-distance-right:9pt;mso-wrap-distance-bottom:0;mso-position-horizontal:absolute;mso-position-horizontal-relative:text;mso-position-vertical:absolute;mso-position-vertical-relative:text" o:gfxdata="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" strokecolor="#4f81bd [3204]" strokeweight="2pt">
+              <v:shape w14:anchorId="61804D03" id="Straight Arrow Connector 4" o:spid="_x0000_s1026" type="#_x0000_t32" style="position:absolute;margin-left:221.25pt;margin-top:2.1pt;width:.75pt;height:24pt;flip:x;z-index:251648512;visibility:visible;mso-wrap-style:square;mso-wrap-distance-left:9pt;mso-wrap-distance-top:0;mso-wrap-distance-right:9pt;mso-wrap-distance-bottom:0;mso-position-horizontal:absolute;mso-position-horizontal-relative:text;mso-position-vertical:absolute;mso-position-vertical-relative:text" o:gfxdata="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" strokecolor="#4f81bd [3204]" strokeweight="2pt">
                 <v:stroke endarrow="block"/>
                 <v:shadow on="t" color="black" opacity="24903f" origin=",.5" offset="0,.55556mm"/>
               </v:shape>
@@ -1803,7 +2058,7 @@
           </mc:Choice>
           <mc:Fallback>
             <w:pict>
-              <v:shape w14:anchorId="72FA4247" id="Straight Arrow Connector 10" o:spid="_x0000_s1026" type="#_x0000_t32" style="position:absolute;margin-left:135.75pt;margin-top:6.65pt;width:15pt;height:21pt;flip:x y;z-index:251652608;visibility:visible;mso-wrap-style:square;mso-wrap-distance-left:9pt;mso-wrap-distance-top:0;mso-wrap-distance-right:9pt;mso-wrap-distance-bottom:0;mso-position-horizontal:absolute;mso-position-horizontal-relative:text;mso-position-vertical:absolute;mso-position-vertical-relative:text" o:gfxdata="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" strokecolor="#4f81bd [3204]" strokeweight="2pt">
+              <v:shape w14:anchorId="261F249F" id="Straight Arrow Connector 10" o:spid="_x0000_s1026" type="#_x0000_t32" style="position:absolute;margin-left:135.75pt;margin-top:6.65pt;width:15pt;height:21pt;flip:x y;z-index:251652608;visibility:visible;mso-wrap-style:square;mso-wrap-distance-left:9pt;mso-wrap-distance-top:0;mso-wrap-distance-right:9pt;mso-wrap-distance-bottom:0;mso-position-horizontal:absolute;mso-position-horizontal-relative:text;mso-position-vertical:absolute;mso-position-vertical-relative:text" o:gfxdata="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" strokecolor="#4f81bd [3204]" strokeweight="2pt">
                 <v:stroke endarrow="block"/>
                 <v:shadow on="t" color="black" opacity="24903f" origin=",.5" offset="0,.55556mm"/>
               </v:shape>
@@ -1997,7 +2252,7 @@
           </mc:Choice>
           <mc:Fallback>
             <w:pict>
-              <v:shape w14:anchorId="4C47D11C" id="Straight Arrow Connector 20" o:spid="_x0000_s1026" type="#_x0000_t32" style="position:absolute;margin-left:297pt;margin-top:2.8pt;width:43.5pt;height:15.75pt;flip:x;z-index:251666944;visibility:visible;mso-wrap-style:square;mso-width-percent:0;mso-height-percent:0;mso-wrap-distance-left:9pt;mso-wrap-distance-top:0;mso-wrap-distance-right:9pt;mso-wrap-distance-bottom:0;mso-position-horizontal:absolute;mso-position-horizontal-relative:text;mso-position-vertical:absolute;mso-position-vertical-relative:text;mso-width-percent:0;mso-height-percent:0;mso-width-relative:margin;mso-height-relative:margin" o:gfxdata="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" strokecolor="#4f81bd [3204]" strokeweight="2pt">
+              <v:shape w14:anchorId="4D15577D" id="Straight Arrow Connector 20" o:spid="_x0000_s1026" type="#_x0000_t32" style="position:absolute;margin-left:297pt;margin-top:2.8pt;width:43.5pt;height:15.75pt;flip:x;z-index:251666944;visibility:visible;mso-wrap-style:square;mso-width-percent:0;mso-height-percent:0;mso-wrap-distance-left:9pt;mso-wrap-distance-top:0;mso-wrap-distance-right:9pt;mso-wrap-distance-bottom:0;mso-position-horizontal:absolute;mso-position-horizontal-relative:text;mso-position-vertical:absolute;mso-position-vertical-relative:text;mso-width-percent:0;mso-height-percent:0;mso-width-relative:margin;mso-height-relative:margin" o:gfxdata="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" strokecolor="#4f81bd [3204]" strokeweight="2pt">
                 <v:stroke endarrow="block"/>
                 <v:shadow on="t" color="black" opacity="24903f" origin=",.5" offset="0,.55556mm"/>
               </v:shape>
@@ -2070,7 +2325,7 @@
           </mc:Choice>
           <mc:Fallback>
             <w:pict>
-              <v:shape w14:anchorId="51784E21" id="Straight Arrow Connector 18" o:spid="_x0000_s1026" type="#_x0000_t32" style="position:absolute;margin-left:371.25pt;margin-top:3.55pt;width:3.6pt;height:36.75pt;flip:y;z-index:251664896;visibility:visible;mso-wrap-style:square;mso-width-percent:0;mso-height-percent:0;mso-wrap-distance-left:9pt;mso-wrap-distance-top:0;mso-wrap-distance-right:9pt;mso-wrap-distance-bottom:0;mso-position-horizontal:absolute;mso-position-horizontal-relative:text;mso-position-vertical:absolute;mso-position-vertical-relative:text;mso-width-percent:0;mso-height-percent:0;mso-width-relative:margin;mso-height-relative:margin" o:gfxdata="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" strokecolor="#4f81bd [3204]" strokeweight="2pt">
+              <v:shape w14:anchorId="683704F1" id="Straight Arrow Connector 18" o:spid="_x0000_s1026" type="#_x0000_t32" style="position:absolute;margin-left:371.25pt;margin-top:3.55pt;width:3.6pt;height:36.75pt;flip:y;z-index:251664896;visibility:visible;mso-wrap-style:square;mso-width-percent:0;mso-height-percent:0;mso-wrap-distance-left:9pt;mso-wrap-distance-top:0;mso-wrap-distance-right:9pt;mso-wrap-distance-bottom:0;mso-position-horizontal:absolute;mso-position-horizontal-relative:text;mso-position-vertical:absolute;mso-position-vertical-relative:text;mso-width-percent:0;mso-height-percent:0;mso-width-relative:margin;mso-height-relative:margin" o:gfxdata="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" strokecolor="#4f81bd [3204]" strokeweight="2pt">
                 <v:stroke endarrow="block"/>
                 <v:shadow on="t" color="black" opacity="24903f" origin=",.5" offset="0,.55556mm"/>
               </v:shape>
@@ -2242,7 +2497,7 @@
           </mc:Choice>
           <mc:Fallback>
             <w:pict>
-              <v:shape w14:anchorId="4677BDF0" id="Straight Arrow Connector 12" o:spid="_x0000_s1026" type="#_x0000_t32" style="position:absolute;margin-left:125.25pt;margin-top:3.95pt;width:13.5pt;height:6pt;flip:x;z-index:251654656;visibility:visible;mso-wrap-style:square;mso-wrap-distance-left:9pt;mso-wrap-distance-top:0;mso-wrap-distance-right:9pt;mso-wrap-distance-bottom:0;mso-position-horizontal:absolute;mso-position-horizontal-relative:text;mso-position-vertical:absolute;mso-position-vertical-relative:text" o:gfxdata="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" strokecolor="#4f81bd [3204]" strokeweight="2pt">
+              <v:shape w14:anchorId="54909F8B" id="Straight Arrow Connector 12" o:spid="_x0000_s1026" type="#_x0000_t32" style="position:absolute;margin-left:125.25pt;margin-top:3.95pt;width:13.5pt;height:6pt;flip:x;z-index:251654656;visibility:visible;mso-wrap-style:square;mso-wrap-distance-left:9pt;mso-wrap-distance-top:0;mso-wrap-distance-right:9pt;mso-wrap-distance-bottom:0;mso-position-horizontal:absolute;mso-position-horizontal-relative:text;mso-position-vertical:absolute;mso-position-vertical-relative:text" o:gfxdata="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" strokecolor="#4f81bd [3204]" strokeweight="2pt">
                 <v:stroke endarrow="block"/>
                 <v:shadow on="t" color="black" opacity="24903f" origin=",.5" offset="0,.55556mm"/>
               </v:shape>
@@ -2415,7 +2670,7 @@
           </mc:Choice>
           <mc:Fallback>
             <w:pict>
-              <v:shape w14:anchorId="1DDAD064" id="Straight Arrow Connector 7" o:spid="_x0000_s1026" type="#_x0000_t32" style="position:absolute;margin-left:128.25pt;margin-top:12.05pt;width:59.25pt;height:39.75pt;flip:x y;z-index:251657728;visibility:visible;mso-wrap-style:square;mso-width-percent:0;mso-height-percent:0;mso-wrap-distance-left:9pt;mso-wrap-distance-top:0;mso-wrap-distance-right:9pt;mso-wrap-distance-bottom:0;mso-position-horizontal:absolute;mso-position-horizontal-relative:text;mso-position-vertical:absolute;mso-position-vertical-relative:text;mso-width-percent:0;mso-height-percent:0;mso-width-relative:margin;mso-height-relative:margin" o:gfxdata="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" strokecolor="#4f81bd [3204]" strokeweight="2pt">
+              <v:shape w14:anchorId="3412C388" id="Straight Arrow Connector 7" o:spid="_x0000_s1026" type="#_x0000_t32" style="position:absolute;margin-left:128.25pt;margin-top:12.05pt;width:59.25pt;height:39.75pt;flip:x y;z-index:251657728;visibility:visible;mso-wrap-style:square;mso-width-percent:0;mso-height-percent:0;mso-wrap-distance-left:9pt;mso-wrap-distance-top:0;mso-wrap-distance-right:9pt;mso-wrap-distance-bottom:0;mso-position-horizontal:absolute;mso-position-horizontal-relative:text;mso-position-vertical:absolute;mso-position-vertical-relative:text;mso-width-percent:0;mso-height-percent:0;mso-width-relative:margin;mso-height-relative:margin" o:gfxdata="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" strokecolor="#4f81bd [3204]" strokeweight="2pt">
                 <v:stroke endarrow="block"/>
                 <v:shadow on="t" color="black" opacity="24903f" origin=",.5" offset="0,.55556mm"/>
               </v:shape>
@@ -2482,7 +2737,7 @@
           </mc:Choice>
           <mc:Fallback>
             <w:pict>
-              <v:shape w14:anchorId="0F6130C8" id="Straight Arrow Connector 13" o:spid="_x0000_s1026" type="#_x0000_t32" style="position:absolute;margin-left:71.25pt;margin-top:13.8pt;width:23.25pt;height:16.5pt;flip:x;z-index:251656704;visibility:visible;mso-wrap-style:square;mso-wrap-distance-left:9pt;mso-wrap-distance-top:0;mso-wrap-distance-right:9pt;mso-wrap-distance-bottom:0;mso-position-horizontal:absolute;mso-position-horizontal-relative:text;mso-position-vertical:absolute;mso-position-vertical-relative:text" o:gfxdata="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" strokecolor="#4f81bd [3204]" strokeweight="2pt">
+              <v:shape w14:anchorId="69FD4003" id="Straight Arrow Connector 13" o:spid="_x0000_s1026" type="#_x0000_t32" style="position:absolute;margin-left:71.25pt;margin-top:13.8pt;width:23.25pt;height:16.5pt;flip:x;z-index:251656704;visibility:visible;mso-wrap-style:square;mso-wrap-distance-left:9pt;mso-wrap-distance-top:0;mso-wrap-distance-right:9pt;mso-wrap-distance-bottom:0;mso-position-horizontal:absolute;mso-position-horizontal-relative:text;mso-position-vertical:absolute;mso-position-vertical-relative:text" o:gfxdata="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" strokecolor="#4f81bd [3204]" strokeweight="2pt">
                 <v:stroke endarrow="block"/>
                 <v:shadow on="t" color="black" opacity="24903f" origin=",.5" offset="0,.55556mm"/>
               </v:shape>
@@ -2560,7 +2815,7 @@
           </mc:Choice>
           <mc:Fallback>
             <w:pict>
-              <v:shape w14:anchorId="1265EABB" id="Straight Arrow Connector 17" o:spid="_x0000_s1026" type="#_x0000_t32" style="position:absolute;margin-left:333pt;margin-top:3.85pt;width:38.25pt;height:21.75pt;flip:y;z-index:251658752;visibility:visible;mso-wrap-style:square;mso-width-percent:0;mso-height-percent:0;mso-wrap-distance-left:9pt;mso-wrap-distance-top:0;mso-wrap-distance-right:9pt;mso-wrap-distance-bottom:0;mso-position-horizontal:absolute;mso-position-horizontal-relative:text;mso-position-vertical:absolute;mso-position-vertical-relative:text;mso-width-percent:0;mso-height-percent:0;mso-width-relative:margin;mso-height-relative:margin" o:gfxdata="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" strokecolor="#4f81bd [3204]" strokeweight="2pt">
+              <v:shape w14:anchorId="0F45B416" id="Straight Arrow Connector 17" o:spid="_x0000_s1026" type="#_x0000_t32" style="position:absolute;margin-left:333pt;margin-top:3.85pt;width:38.25pt;height:21.75pt;flip:y;z-index:251658752;visibility:visible;mso-wrap-style:square;mso-width-percent:0;mso-height-percent:0;mso-wrap-distance-left:9pt;mso-wrap-distance-top:0;mso-wrap-distance-right:9pt;mso-wrap-distance-bottom:0;mso-position-horizontal:absolute;mso-position-horizontal-relative:text;mso-position-vertical:absolute;mso-position-vertical-relative:text;mso-width-percent:0;mso-height-percent:0;mso-width-relative:margin;mso-height-relative:margin" o:gfxdata="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" strokecolor="#4f81bd [3204]" strokeweight="2pt">
                 <v:stroke endarrow="block"/>
                 <v:shadow on="t" color="black" opacity="24903f" origin=",.5" offset="0,.55556mm"/>
               </v:shape>
@@ -2749,7 +3004,7 @@
           </mc:Choice>
           <mc:Fallback>
             <w:pict>
-              <v:shape w14:anchorId="06F655D6" id="Straight Arrow Connector 21" o:spid="_x0000_s1026" type="#_x0000_t32" style="position:absolute;margin-left:83.2pt;margin-top:32.1pt;width:102.75pt;height:3.6pt;flip:y;z-index:251659776;visibility:visible;mso-wrap-style:square;mso-width-percent:0;mso-height-percent:0;mso-wrap-distance-left:9pt;mso-wrap-distance-top:0;mso-wrap-distance-right:9pt;mso-wrap-distance-bottom:0;mso-position-horizontal:absolute;mso-position-horizontal-relative:text;mso-position-vertical:absolute;mso-position-vertical-relative:text;mso-width-percent:0;mso-height-percent:0;mso-width-relative:margin;mso-height-relative:margin" o:gfxdata="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" strokecolor="#4f81bd [3204]" strokeweight="2pt">
+              <v:shape w14:anchorId="220E9A34" id="Straight Arrow Connector 21" o:spid="_x0000_s1026" type="#_x0000_t32" style="position:absolute;margin-left:83.2pt;margin-top:32.1pt;width:102.75pt;height:3.6pt;flip:y;z-index:251659776;visibility:visible;mso-wrap-style:square;mso-width-percent:0;mso-height-percent:0;mso-wrap-distance-left:9pt;mso-wrap-distance-top:0;mso-wrap-distance-right:9pt;mso-wrap-distance-bottom:0;mso-position-horizontal:absolute;mso-position-horizontal-relative:text;mso-position-vertical:absolute;mso-position-vertical-relative:text;mso-width-percent:0;mso-height-percent:0;mso-width-relative:margin;mso-height-relative:margin" o:gfxdata="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" strokecolor="#4f81bd [3204]" strokeweight="2pt">
                 <v:stroke endarrow="block"/>
                 <v:shadow on="t" color="black" opacity="24903f" origin=",.5" offset="0,.55556mm"/>
               </v:shape>
@@ -2917,14 +3172,46 @@
           <w:b/>
           <w:bCs/>
         </w:rPr>
-        <w:t>Basic Axis Aligned Bounding Boxes for player, guards, walls and triggers.</w:t>
-      </w:r>
-      <w:r>
-        <w:rPr>
-          <w:b/>
-          <w:bCs/>
-        </w:rPr>
-        <w:t xml:space="preserve"> Basic collision resolution, ie, no bouncing or friction, just clipping.</w:t>
+        <w:t xml:space="preserve">Basic Axis Aligned Bounding Boxes for player, guards, </w:t>
+      </w:r>
+      <w:proofErr w:type="gramStart"/>
+      <w:r>
+        <w:rPr>
+          <w:b/>
+          <w:bCs/>
+        </w:rPr>
+        <w:t>walls</w:t>
+      </w:r>
+      <w:proofErr w:type="gramEnd"/>
+      <w:r>
+        <w:rPr>
+          <w:b/>
+          <w:bCs/>
+        </w:rPr>
+        <w:t xml:space="preserve"> and triggers.</w:t>
+      </w:r>
+      <w:r>
+        <w:rPr>
+          <w:b/>
+          <w:bCs/>
+        </w:rPr>
+        <w:t xml:space="preserve"> Basic collision resolution, </w:t>
+      </w:r>
+      <w:proofErr w:type="spellStart"/>
+      <w:r>
+        <w:rPr>
+          <w:b/>
+          <w:bCs/>
+        </w:rPr>
+        <w:t>ie</w:t>
+      </w:r>
+      <w:proofErr w:type="spellEnd"/>
+      <w:r>
+        <w:rPr>
+          <w:b/>
+          <w:bCs/>
+        </w:rPr>
+        <w:t>, no bouncing or friction, just clipping.</w:t>
       </w:r>
     </w:p>
     <w:p>
@@ -3175,6 +3462,7 @@
           <w:b/>
           <w:bCs/>
         </w:rPr>
+        <w:lastRenderedPageBreak/>
         <w:t>There is one level. It is stored in code.</w:t>
       </w:r>
     </w:p>
@@ -3190,7 +3478,6 @@
         <w:ind w:left="720"/>
       </w:pPr>
       <w:r>
-        <w:lastRenderedPageBreak/>
         <w:t>9.2 Objectives</w:t>
       </w:r>
     </w:p>
@@ -3373,7 +3660,23 @@
           <w:b/>
           <w:bCs/>
         </w:rPr>
-        <w:t>There is a single top-down static camera which does not move, collide or change properties.</w:t>
+        <w:t xml:space="preserve">There is a single top-down static camera which does not move, </w:t>
+      </w:r>
+      <w:proofErr w:type="gramStart"/>
+      <w:r>
+        <w:rPr>
+          <w:b/>
+          <w:bCs/>
+        </w:rPr>
+        <w:t>collide</w:t>
+      </w:r>
+      <w:proofErr w:type="gramEnd"/>
+      <w:r>
+        <w:rPr>
+          <w:b/>
+          <w:bCs/>
+        </w:rPr>
+        <w:t xml:space="preserve"> or change properties.</w:t>
       </w:r>
     </w:p>
     <w:p>
@@ -3483,7 +3786,23 @@
         <w:ind w:left="720"/>
       </w:pPr>
       <w:r>
-        <w:t>&lt;if you want your game to be a 1000 player pvp battle royale with 4k 120fps graphics, you need to say if this is doable and how you intend to do it&gt;</w:t>
+        <w:t xml:space="preserve">&lt;if you want your game to be a 1000 player </w:t>
+      </w:r>
+      <w:proofErr w:type="spellStart"/>
+      <w:r>
+        <w:t>pvp</w:t>
+      </w:r>
+      <w:proofErr w:type="spellEnd"/>
+      <w:r>
+        <w:t xml:space="preserve"> battle </w:t>
+      </w:r>
+      <w:proofErr w:type="spellStart"/>
+      <w:r>
+        <w:t>royale</w:t>
+      </w:r>
+      <w:proofErr w:type="spellEnd"/>
+      <w:r>
+        <w:t xml:space="preserve"> with 4k 120fps graphics, you need to say if this is doable and how you intend to do it&gt;</w:t>
       </w:r>
       <w:bookmarkEnd w:id="3"/>
       <w:bookmarkEnd w:id="4"/>
@@ -8166,15 +8485,6 @@
 </file>
 
 <file path=customXml/item1.xml><?xml version="1.0" encoding="utf-8"?>
-<?mso-contentType ?>
-<FormTemplates xmlns="http://schemas.microsoft.com/sharepoint/v3/contenttype/forms">
-  <Display>DocumentLibraryForm</Display>
-  <Edit>DocumentLibraryForm</Edit>
-  <New>DocumentLibraryForm</New>
-</FormTemplates>
-</file>
-
-<file path=customXml/item2.xml><?xml version="1.0" encoding="utf-8"?>
 <ct:contentTypeSchema xmlns:ct="http://schemas.microsoft.com/office/2006/metadata/contentType" xmlns:ma="http://schemas.microsoft.com/office/2006/metadata/properties/metaAttributes" ct:_="" ma:_="" ma:contentTypeName="Document" ma:contentTypeID="0x01010016F4542A8E7DD640B3BC4F081D67BD17" ma:contentTypeVersion="12" ma:contentTypeDescription="Create a new document." ma:contentTypeScope="" ma:versionID="27c2dbada59f2179a6cad865b3b91926">
   <xsd:schema xmlns:xsd="http://www.w3.org/2001/XMLSchema" xmlns:xs="http://www.w3.org/2001/XMLSchema" xmlns:p="http://schemas.microsoft.com/office/2006/metadata/properties" xmlns:ns2="6ac566f0-206d-4bc5-bcec-ce830458d3f1" xmlns:ns3="4ba0a89f-8d28-45b8-8c8a-cf56563c9d8a" targetNamespace="http://schemas.microsoft.com/office/2006/metadata/properties" ma:root="true" ma:fieldsID="bbbd863d49b046c436f58500a7a6c075" ns2:_="" ns3:_="">
     <xsd:import namespace="6ac566f0-206d-4bc5-bcec-ce830458d3f1"/>
@@ -8371,6 +8681,15 @@
 </ct:contentTypeSchema>
 </file>
 
+<file path=customXml/item2.xml><?xml version="1.0" encoding="utf-8"?>
+<?mso-contentType ?>
+<FormTemplates xmlns="http://schemas.microsoft.com/sharepoint/v3/contenttype/forms">
+  <Display>DocumentLibraryForm</Display>
+  <Edit>DocumentLibraryForm</Edit>
+  <New>DocumentLibraryForm</New>
+</FormTemplates>
+</file>
+
 <file path=customXml/item3.xml><?xml version="1.0" encoding="utf-8"?>
 <p:properties xmlns:p="http://schemas.microsoft.com/office/2006/metadata/properties" xmlns:xsi="http://www.w3.org/2001/XMLSchema-instance" xmlns:pc="http://schemas.microsoft.com/office/infopath/2007/PartnerControls">
   <documentManagement/>
@@ -8378,14 +8697,6 @@
 </file>
 
 <file path=customXml/itemProps1.xml><?xml version="1.0" encoding="utf-8"?>
-<ds:datastoreItem xmlns:ds="http://schemas.openxmlformats.org/officeDocument/2006/customXml" ds:itemID="{AF690011-DE0B-4F69-ABFB-690552A9337D}">
-  <ds:schemaRefs>
-    <ds:schemaRef ds:uri="http://schemas.microsoft.com/sharepoint/v3/contenttype/forms"/>
-  </ds:schemaRefs>
-</ds:datastoreItem>
-</file>
-
-<file path=customXml/itemProps2.xml><?xml version="1.0" encoding="utf-8"?>
 <ds:datastoreItem xmlns:ds="http://schemas.openxmlformats.org/officeDocument/2006/customXml" ds:itemID="{7A4D9BC2-F823-4E9F-B193-E87001CD10B4}">
   <ds:schemaRefs>
     <ds:schemaRef ds:uri="http://schemas.microsoft.com/office/2006/metadata/contentType"/>
@@ -8404,6 +8715,14 @@
 </ds:datastoreItem>
 </file>
 
+<file path=customXml/itemProps2.xml><?xml version="1.0" encoding="utf-8"?>
+<ds:datastoreItem xmlns:ds="http://schemas.openxmlformats.org/officeDocument/2006/customXml" ds:itemID="{AF690011-DE0B-4F69-ABFB-690552A9337D}">
+  <ds:schemaRefs>
+    <ds:schemaRef ds:uri="http://schemas.microsoft.com/sharepoint/v3/contenttype/forms"/>
+  </ds:schemaRefs>
+</ds:datastoreItem>
+</file>
+
 <file path=customXml/itemProps3.xml><?xml version="1.0" encoding="utf-8"?>
 <ds:datastoreItem xmlns:ds="http://schemas.openxmlformats.org/officeDocument/2006/customXml" ds:itemID="{35A48CE1-F8EF-4B81-B6B6-5BD9516503DE}">
   <ds:schemaRefs>

</xml_diff>

<commit_message>
filled out project evaluation report.
</commit_message>
<xml_diff>
--- a/AI Behaviour plan TDD.docx
+++ b/AI Behaviour plan TDD.docx
@@ -330,7 +330,23 @@
                 <w:b/>
                 <w:bCs/>
               </w:rPr>
-              <w:t>Added descriptions and discussion of third party graphical framework.</w:t>
+              <w:t xml:space="preserve">Added descriptions and discussion of </w:t>
+            </w:r>
+            <w:proofErr w:type="gramStart"/>
+            <w:r>
+              <w:rPr>
+                <w:b/>
+                <w:bCs/>
+              </w:rPr>
+              <w:t>third party</w:t>
+            </w:r>
+            <w:proofErr w:type="gramEnd"/>
+            <w:r>
+              <w:rPr>
+                <w:b/>
+                <w:bCs/>
+              </w:rPr>
+              <w:t xml:space="preserve"> graphical framework.</w:t>
             </w:r>
           </w:p>
         </w:tc>
@@ -556,7 +572,23 @@
           <w:b/>
           <w:bCs/>
         </w:rPr>
-        <w:t xml:space="preserve"> Repo named AIForGames)</w:t>
+        <w:t xml:space="preserve"> Repo named </w:t>
+      </w:r>
+      <w:proofErr w:type="spellStart"/>
+      <w:r>
+        <w:rPr>
+          <w:b/>
+          <w:bCs/>
+        </w:rPr>
+        <w:t>AIForGames</w:t>
+      </w:r>
+      <w:proofErr w:type="spellEnd"/>
+      <w:r>
+        <w:rPr>
+          <w:b/>
+          <w:bCs/>
+        </w:rPr>
+        <w:t>)</w:t>
       </w:r>
     </w:p>
     <w:p>
@@ -587,13 +619,31 @@
           <w:bCs/>
         </w:rPr>
       </w:pPr>
-      <w:r>
-        <w:rPr>
-          <w:b/>
-          <w:bCs/>
-        </w:rPr>
-        <w:t>RayLib, RayGui</w:t>
-      </w:r>
+      <w:proofErr w:type="spellStart"/>
+      <w:r>
+        <w:rPr>
+          <w:b/>
+          <w:bCs/>
+        </w:rPr>
+        <w:t>RayLib</w:t>
+      </w:r>
+      <w:proofErr w:type="spellEnd"/>
+      <w:r>
+        <w:rPr>
+          <w:b/>
+          <w:bCs/>
+        </w:rPr>
+        <w:t xml:space="preserve">, </w:t>
+      </w:r>
+      <w:proofErr w:type="spellStart"/>
+      <w:r>
+        <w:rPr>
+          <w:b/>
+          <w:bCs/>
+        </w:rPr>
+        <w:t>RayGui</w:t>
+      </w:r>
+      <w:proofErr w:type="spellEnd"/>
     </w:p>
     <w:p>
       <w:pPr>
@@ -668,6 +718,7 @@
         </w:rPr>
         <w:t xml:space="preserve"> </w:t>
       </w:r>
+      <w:proofErr w:type="spellStart"/>
       <w:r>
         <w:rPr>
           <w:rFonts w:cstheme="majorHAnsi"/>
@@ -676,7 +727,62 @@
           <w:color w:val="000000"/>
           <w:shd w:val="clear" w:color="auto" w:fill="F5F5F5"/>
         </w:rPr>
-        <w:t>raylib is licensed under an unmodified zlib/libpng license, which is an OSI-certified, BSD-like license that allows static linking with closed source software.</w:t>
+        <w:t>raylib</w:t>
+      </w:r>
+      <w:proofErr w:type="spellEnd"/>
+      <w:r>
+        <w:rPr>
+          <w:rFonts w:cstheme="majorHAnsi"/>
+          <w:b/>
+          <w:bCs/>
+          <w:color w:val="000000"/>
+          <w:shd w:val="clear" w:color="auto" w:fill="F5F5F5"/>
+        </w:rPr>
+        <w:t xml:space="preserve"> is licensed under an unmodified </w:t>
+      </w:r>
+      <w:proofErr w:type="spellStart"/>
+      <w:r>
+        <w:rPr>
+          <w:rFonts w:cstheme="majorHAnsi"/>
+          <w:b/>
+          <w:bCs/>
+          <w:color w:val="000000"/>
+          <w:shd w:val="clear" w:color="auto" w:fill="F5F5F5"/>
+        </w:rPr>
+        <w:t>zlib</w:t>
+      </w:r>
+      <w:proofErr w:type="spellEnd"/>
+      <w:r>
+        <w:rPr>
+          <w:rFonts w:cstheme="majorHAnsi"/>
+          <w:b/>
+          <w:bCs/>
+          <w:color w:val="000000"/>
+          <w:shd w:val="clear" w:color="auto" w:fill="F5F5F5"/>
+        </w:rPr>
+        <w:t>/</w:t>
+      </w:r>
+      <w:proofErr w:type="spellStart"/>
+      <w:r>
+        <w:rPr>
+          <w:rFonts w:cstheme="majorHAnsi"/>
+          <w:b/>
+          <w:bCs/>
+          <w:color w:val="000000"/>
+          <w:shd w:val="clear" w:color="auto" w:fill="F5F5F5"/>
+        </w:rPr>
+        <w:t>libpng</w:t>
+      </w:r>
+      <w:proofErr w:type="spellEnd"/>
+      <w:r>
+        <w:rPr>
+          <w:rFonts w:cstheme="majorHAnsi"/>
+          <w:b/>
+          <w:bCs/>
+          <w:color w:val="000000"/>
+          <w:shd w:val="clear" w:color="auto" w:fill="F5F5F5"/>
+        </w:rPr>
+        <w:t xml:space="preserve"> license, which is an OSI-certified, BSD-like license that allows static linking with closed source software.</w:t>
       </w:r>
     </w:p>
     <w:p>
@@ -986,7 +1092,23 @@
           <w:b/>
           <w:bCs/>
         </w:rPr>
-        <w:t xml:space="preserve"> Player must retrieve the object and return back to the starting position to win. </w:t>
+        <w:t xml:space="preserve"> Player must retrieve the object and </w:t>
+      </w:r>
+      <w:proofErr w:type="gramStart"/>
+      <w:r>
+        <w:rPr>
+          <w:b/>
+          <w:bCs/>
+        </w:rPr>
+        <w:t>return back</w:t>
+      </w:r>
+      <w:proofErr w:type="gramEnd"/>
+      <w:r>
+        <w:rPr>
+          <w:b/>
+          <w:bCs/>
+        </w:rPr>
+        <w:t xml:space="preserve"> to the starting position to win. </w:t>
       </w:r>
     </w:p>
     <w:p>
@@ -1002,7 +1124,15 @@
         <w:pStyle w:val="NoSpacing"/>
       </w:pPr>
       <w:r>
-        <w:t>&lt;A list of the core game mechanics. I.e., what the player can do and how they achieve this, and what this triggers in the game. For example, shooting enemies is a core mechanic in an FPS&gt;</w:t>
+        <w:t xml:space="preserve">&lt;A list of the core game mechanics. I.e., what the player can do and how they achieve this, and what </w:t>
+      </w:r>
+      <w:proofErr w:type="gramStart"/>
+      <w:r>
+        <w:t>this triggers</w:t>
+      </w:r>
+      <w:proofErr w:type="gramEnd"/>
+      <w:r>
+        <w:t xml:space="preserve"> in the game. For example, shooting enemies is a core mechanic in an FPS&gt;</w:t>
       </w:r>
     </w:p>
     <w:p>
@@ -1019,7 +1149,39 @@
           <w:b/>
           <w:bCs/>
         </w:rPr>
-        <w:t>Player can input movements using arrow keys. Player starts at starting position. Player must get to the object to steal without being caught and killed by guards. If Player enters guards line of sight then all guards start to seek the player, and kill the player if they touch the player. This means the player loses. Player must retrieve the object and return back to the starting position to win. When the player wins</w:t>
+        <w:t xml:space="preserve">Player can input movements using arrow keys. Player starts at starting position. Player must get to the object to steal without being caught and killed by guards. If Player enters </w:t>
+      </w:r>
+      <w:proofErr w:type="gramStart"/>
+      <w:r>
+        <w:rPr>
+          <w:b/>
+          <w:bCs/>
+        </w:rPr>
+        <w:t>guards</w:t>
+      </w:r>
+      <w:proofErr w:type="gramEnd"/>
+      <w:r>
+        <w:rPr>
+          <w:b/>
+          <w:bCs/>
+        </w:rPr>
+        <w:t xml:space="preserve"> line of sight then all guards start to seek the player, and kill the player if they touch the player. This means the player loses. Player must retrieve the object and </w:t>
+      </w:r>
+      <w:proofErr w:type="gramStart"/>
+      <w:r>
+        <w:rPr>
+          <w:b/>
+          <w:bCs/>
+        </w:rPr>
+        <w:t>return back</w:t>
+      </w:r>
+      <w:proofErr w:type="gramEnd"/>
+      <w:r>
+        <w:rPr>
+          <w:b/>
+          <w:bCs/>
+        </w:rPr>
+        <w:t xml:space="preserve"> to the starting position to win. When the player wins</w:t>
       </w:r>
       <w:r>
         <w:rPr>
@@ -1155,7 +1317,23 @@
           <w:b/>
           <w:bCs/>
         </w:rPr>
-        <w:t xml:space="preserve"> The method of path finding will be basic Dijkstras.</w:t>
+        <w:t xml:space="preserve"> The method of path finding will be basic </w:t>
+      </w:r>
+      <w:proofErr w:type="spellStart"/>
+      <w:r>
+        <w:rPr>
+          <w:b/>
+          <w:bCs/>
+        </w:rPr>
+        <w:t>Dijkstras</w:t>
+      </w:r>
+      <w:proofErr w:type="spellEnd"/>
+      <w:r>
+        <w:rPr>
+          <w:b/>
+          <w:bCs/>
+        </w:rPr>
+        <w:t>.</w:t>
       </w:r>
     </w:p>
     <w:p>
@@ -1182,7 +1360,23 @@
           <w:b/>
           <w:bCs/>
         </w:rPr>
-        <w:t>The Navigation nodes will be placed everywhere where there isn’t walls.</w:t>
+        <w:t xml:space="preserve">The Navigation nodes will be placed everywhere where there </w:t>
+      </w:r>
+      <w:proofErr w:type="gramStart"/>
+      <w:r>
+        <w:rPr>
+          <w:b/>
+          <w:bCs/>
+        </w:rPr>
+        <w:t>isn’t</w:t>
+      </w:r>
+      <w:proofErr w:type="gramEnd"/>
+      <w:r>
+        <w:rPr>
+          <w:b/>
+          <w:bCs/>
+        </w:rPr>
+        <w:t xml:space="preserve"> walls.</w:t>
       </w:r>
       <w:r>
         <w:rPr>
@@ -1715,7 +1909,7 @@
           </mc:Choice>
           <mc:Fallback>
             <w:pict>
-              <v:shapetype w14:anchorId="6E69CA37" id="_x0000_t32" coordsize="21600,21600" o:spt="32" o:oned="t" path="m,l21600,21600e" filled="f">
+              <v:shapetype w14:anchorId="527F36F4" id="_x0000_t32" coordsize="21600,21600" o:spt="32" o:oned="t" path="m,l21600,21600e" filled="f">
                 <v:path arrowok="t" fillok="f" o:connecttype="none"/>
                 <o:lock v:ext="edit" shapetype="t"/>
               </v:shapetype>
@@ -1895,7 +2089,7 @@
           </mc:Choice>
           <mc:Fallback>
             <w:pict>
-              <v:shape w14:anchorId="01BC5412" id="Straight Arrow Connector 4" o:spid="_x0000_s1026" type="#_x0000_t32" style="position:absolute;margin-left:221.25pt;margin-top:2.1pt;width:.75pt;height:24pt;flip:x;z-index:251648512;visibility:visible;mso-wrap-style:square;mso-wrap-distance-left:9pt;mso-wrap-distance-top:0;mso-wrap-distance-right:9pt;mso-wrap-distance-bottom:0;mso-position-horizontal:absolute;mso-position-horizontal-relative:text;mso-position-vertical:absolute;mso-position-vertical-relative:text" o:gfxdata="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" strokecolor="#4f81bd [3204]" strokeweight="2pt">
+              <v:shape w14:anchorId="1D221CDC" id="Straight Arrow Connector 4" o:spid="_x0000_s1026" type="#_x0000_t32" style="position:absolute;margin-left:221.25pt;margin-top:2.1pt;width:.75pt;height:24pt;flip:x;z-index:251648512;visibility:visible;mso-wrap-style:square;mso-wrap-distance-left:9pt;mso-wrap-distance-top:0;mso-wrap-distance-right:9pt;mso-wrap-distance-bottom:0;mso-position-horizontal:absolute;mso-position-horizontal-relative:text;mso-position-vertical:absolute;mso-position-vertical-relative:text" o:gfxdata="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" strokecolor="#4f81bd [3204]" strokeweight="2pt">
                 <v:stroke endarrow="block"/>
                 <v:shadow on="t" color="black" opacity="24903f" origin=",.5" offset="0,.55556mm"/>
               </v:shape>
@@ -1967,7 +2161,7 @@
           </mc:Choice>
           <mc:Fallback>
             <w:pict>
-              <v:shape w14:anchorId="1D9A56B5" id="Straight Arrow Connector 10" o:spid="_x0000_s1026" type="#_x0000_t32" style="position:absolute;margin-left:135.75pt;margin-top:6.65pt;width:15pt;height:21pt;flip:x y;z-index:251652608;visibility:visible;mso-wrap-style:square;mso-wrap-distance-left:9pt;mso-wrap-distance-top:0;mso-wrap-distance-right:9pt;mso-wrap-distance-bottom:0;mso-position-horizontal:absolute;mso-position-horizontal-relative:text;mso-position-vertical:absolute;mso-position-vertical-relative:text" o:gfxdata="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" strokecolor="#4f81bd [3204]" strokeweight="2pt">
+              <v:shape w14:anchorId="71FF637B" id="Straight Arrow Connector 10" o:spid="_x0000_s1026" type="#_x0000_t32" style="position:absolute;margin-left:135.75pt;margin-top:6.65pt;width:15pt;height:21pt;flip:x y;z-index:251652608;visibility:visible;mso-wrap-style:square;mso-wrap-distance-left:9pt;mso-wrap-distance-top:0;mso-wrap-distance-right:9pt;mso-wrap-distance-bottom:0;mso-position-horizontal:absolute;mso-position-horizontal-relative:text;mso-position-vertical:absolute;mso-position-vertical-relative:text" o:gfxdata="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" strokecolor="#4f81bd [3204]" strokeweight="2pt">
                 <v:stroke endarrow="block"/>
                 <v:shadow on="t" color="black" opacity="24903f" origin=",.5" offset="0,.55556mm"/>
               </v:shape>
@@ -2161,7 +2355,7 @@
           </mc:Choice>
           <mc:Fallback>
             <w:pict>
-              <v:shape w14:anchorId="1498796E" id="Straight Arrow Connector 20" o:spid="_x0000_s1026" type="#_x0000_t32" style="position:absolute;margin-left:297pt;margin-top:2.8pt;width:43.5pt;height:15.75pt;flip:x;z-index:251666944;visibility:visible;mso-wrap-style:square;mso-width-percent:0;mso-height-percent:0;mso-wrap-distance-left:9pt;mso-wrap-distance-top:0;mso-wrap-distance-right:9pt;mso-wrap-distance-bottom:0;mso-position-horizontal:absolute;mso-position-horizontal-relative:text;mso-position-vertical:absolute;mso-position-vertical-relative:text;mso-width-percent:0;mso-height-percent:0;mso-width-relative:margin;mso-height-relative:margin" o:gfxdata="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" strokecolor="#4f81bd [3204]" strokeweight="2pt">
+              <v:shape w14:anchorId="3342AEE4" id="Straight Arrow Connector 20" o:spid="_x0000_s1026" type="#_x0000_t32" style="position:absolute;margin-left:297pt;margin-top:2.8pt;width:43.5pt;height:15.75pt;flip:x;z-index:251666944;visibility:visible;mso-wrap-style:square;mso-width-percent:0;mso-height-percent:0;mso-wrap-distance-left:9pt;mso-wrap-distance-top:0;mso-wrap-distance-right:9pt;mso-wrap-distance-bottom:0;mso-position-horizontal:absolute;mso-position-horizontal-relative:text;mso-position-vertical:absolute;mso-position-vertical-relative:text;mso-width-percent:0;mso-height-percent:0;mso-width-relative:margin;mso-height-relative:margin" o:gfxdata="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" strokecolor="#4f81bd [3204]" strokeweight="2pt">
                 <v:stroke endarrow="block"/>
                 <v:shadow on="t" color="black" opacity="24903f" origin=",.5" offset="0,.55556mm"/>
               </v:shape>
@@ -2234,7 +2428,7 @@
           </mc:Choice>
           <mc:Fallback>
             <w:pict>
-              <v:shape w14:anchorId="16C19241" id="Straight Arrow Connector 18" o:spid="_x0000_s1026" type="#_x0000_t32" style="position:absolute;margin-left:371.25pt;margin-top:3.55pt;width:3.6pt;height:36.75pt;flip:y;z-index:251664896;visibility:visible;mso-wrap-style:square;mso-width-percent:0;mso-height-percent:0;mso-wrap-distance-left:9pt;mso-wrap-distance-top:0;mso-wrap-distance-right:9pt;mso-wrap-distance-bottom:0;mso-position-horizontal:absolute;mso-position-horizontal-relative:text;mso-position-vertical:absolute;mso-position-vertical-relative:text;mso-width-percent:0;mso-height-percent:0;mso-width-relative:margin;mso-height-relative:margin" o:gfxdata="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" strokecolor="#4f81bd [3204]" strokeweight="2pt">
+              <v:shape w14:anchorId="16CBF3D4" id="Straight Arrow Connector 18" o:spid="_x0000_s1026" type="#_x0000_t32" style="position:absolute;margin-left:371.25pt;margin-top:3.55pt;width:3.6pt;height:36.75pt;flip:y;z-index:251664896;visibility:visible;mso-wrap-style:square;mso-width-percent:0;mso-height-percent:0;mso-wrap-distance-left:9pt;mso-wrap-distance-top:0;mso-wrap-distance-right:9pt;mso-wrap-distance-bottom:0;mso-position-horizontal:absolute;mso-position-horizontal-relative:text;mso-position-vertical:absolute;mso-position-vertical-relative:text;mso-width-percent:0;mso-height-percent:0;mso-width-relative:margin;mso-height-relative:margin" o:gfxdata="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" strokecolor="#4f81bd [3204]" strokeweight="2pt">
                 <v:stroke endarrow="block"/>
                 <v:shadow on="t" color="black" opacity="24903f" origin=",.5" offset="0,.55556mm"/>
               </v:shape>
@@ -2406,7 +2600,7 @@
           </mc:Choice>
           <mc:Fallback>
             <w:pict>
-              <v:shape w14:anchorId="125F6ACE" id="Straight Arrow Connector 12" o:spid="_x0000_s1026" type="#_x0000_t32" style="position:absolute;margin-left:125.25pt;margin-top:3.95pt;width:13.5pt;height:6pt;flip:x;z-index:251654656;visibility:visible;mso-wrap-style:square;mso-wrap-distance-left:9pt;mso-wrap-distance-top:0;mso-wrap-distance-right:9pt;mso-wrap-distance-bottom:0;mso-position-horizontal:absolute;mso-position-horizontal-relative:text;mso-position-vertical:absolute;mso-position-vertical-relative:text" o:gfxdata="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" strokecolor="#4f81bd [3204]" strokeweight="2pt">
+              <v:shape w14:anchorId="0622D7B3" id="Straight Arrow Connector 12" o:spid="_x0000_s1026" type="#_x0000_t32" style="position:absolute;margin-left:125.25pt;margin-top:3.95pt;width:13.5pt;height:6pt;flip:x;z-index:251654656;visibility:visible;mso-wrap-style:square;mso-wrap-distance-left:9pt;mso-wrap-distance-top:0;mso-wrap-distance-right:9pt;mso-wrap-distance-bottom:0;mso-position-horizontal:absolute;mso-position-horizontal-relative:text;mso-position-vertical:absolute;mso-position-vertical-relative:text" o:gfxdata="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" strokecolor="#4f81bd [3204]" strokeweight="2pt">
                 <v:stroke endarrow="block"/>
                 <v:shadow on="t" color="black" opacity="24903f" origin=",.5" offset="0,.55556mm"/>
               </v:shape>
@@ -2579,7 +2773,7 @@
           </mc:Choice>
           <mc:Fallback>
             <w:pict>
-              <v:shape w14:anchorId="39EBB44B" id="Straight Arrow Connector 7" o:spid="_x0000_s1026" type="#_x0000_t32" style="position:absolute;margin-left:128.25pt;margin-top:12.05pt;width:59.25pt;height:39.75pt;flip:x y;z-index:251657728;visibility:visible;mso-wrap-style:square;mso-width-percent:0;mso-height-percent:0;mso-wrap-distance-left:9pt;mso-wrap-distance-top:0;mso-wrap-distance-right:9pt;mso-wrap-distance-bottom:0;mso-position-horizontal:absolute;mso-position-horizontal-relative:text;mso-position-vertical:absolute;mso-position-vertical-relative:text;mso-width-percent:0;mso-height-percent:0;mso-width-relative:margin;mso-height-relative:margin" o:gfxdata="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" strokecolor="#4f81bd [3204]" strokeweight="2pt">
+              <v:shape w14:anchorId="0E210BA1" id="Straight Arrow Connector 7" o:spid="_x0000_s1026" type="#_x0000_t32" style="position:absolute;margin-left:128.25pt;margin-top:12.05pt;width:59.25pt;height:39.75pt;flip:x y;z-index:251657728;visibility:visible;mso-wrap-style:square;mso-width-percent:0;mso-height-percent:0;mso-wrap-distance-left:9pt;mso-wrap-distance-top:0;mso-wrap-distance-right:9pt;mso-wrap-distance-bottom:0;mso-position-horizontal:absolute;mso-position-horizontal-relative:text;mso-position-vertical:absolute;mso-position-vertical-relative:text;mso-width-percent:0;mso-height-percent:0;mso-width-relative:margin;mso-height-relative:margin" o:gfxdata="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" strokecolor="#4f81bd [3204]" strokeweight="2pt">
                 <v:stroke endarrow="block"/>
                 <v:shadow on="t" color="black" opacity="24903f" origin=",.5" offset="0,.55556mm"/>
               </v:shape>
@@ -2646,7 +2840,7 @@
           </mc:Choice>
           <mc:Fallback>
             <w:pict>
-              <v:shape w14:anchorId="7C61F673" id="Straight Arrow Connector 13" o:spid="_x0000_s1026" type="#_x0000_t32" style="position:absolute;margin-left:71.25pt;margin-top:13.8pt;width:23.25pt;height:16.5pt;flip:x;z-index:251656704;visibility:visible;mso-wrap-style:square;mso-wrap-distance-left:9pt;mso-wrap-distance-top:0;mso-wrap-distance-right:9pt;mso-wrap-distance-bottom:0;mso-position-horizontal:absolute;mso-position-horizontal-relative:text;mso-position-vertical:absolute;mso-position-vertical-relative:text" o:gfxdata="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" strokecolor="#4f81bd [3204]" strokeweight="2pt">
+              <v:shape w14:anchorId="4CDCA391" id="Straight Arrow Connector 13" o:spid="_x0000_s1026" type="#_x0000_t32" style="position:absolute;margin-left:71.25pt;margin-top:13.8pt;width:23.25pt;height:16.5pt;flip:x;z-index:251656704;visibility:visible;mso-wrap-style:square;mso-wrap-distance-left:9pt;mso-wrap-distance-top:0;mso-wrap-distance-right:9pt;mso-wrap-distance-bottom:0;mso-position-horizontal:absolute;mso-position-horizontal-relative:text;mso-position-vertical:absolute;mso-position-vertical-relative:text" o:gfxdata="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" strokecolor="#4f81bd [3204]" strokeweight="2pt">
                 <v:stroke endarrow="block"/>
                 <v:shadow on="t" color="black" opacity="24903f" origin=",.5" offset="0,.55556mm"/>
               </v:shape>
@@ -2724,7 +2918,7 @@
           </mc:Choice>
           <mc:Fallback>
             <w:pict>
-              <v:shape w14:anchorId="5487302C" id="Straight Arrow Connector 17" o:spid="_x0000_s1026" type="#_x0000_t32" style="position:absolute;margin-left:333pt;margin-top:3.85pt;width:38.25pt;height:21.75pt;flip:y;z-index:251658752;visibility:visible;mso-wrap-style:square;mso-width-percent:0;mso-height-percent:0;mso-wrap-distance-left:9pt;mso-wrap-distance-top:0;mso-wrap-distance-right:9pt;mso-wrap-distance-bottom:0;mso-position-horizontal:absolute;mso-position-horizontal-relative:text;mso-position-vertical:absolute;mso-position-vertical-relative:text;mso-width-percent:0;mso-height-percent:0;mso-width-relative:margin;mso-height-relative:margin" o:gfxdata="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" strokecolor="#4f81bd [3204]" strokeweight="2pt">
+              <v:shape w14:anchorId="6BAD4A38" id="Straight Arrow Connector 17" o:spid="_x0000_s1026" type="#_x0000_t32" style="position:absolute;margin-left:333pt;margin-top:3.85pt;width:38.25pt;height:21.75pt;flip:y;z-index:251658752;visibility:visible;mso-wrap-style:square;mso-width-percent:0;mso-height-percent:0;mso-wrap-distance-left:9pt;mso-wrap-distance-top:0;mso-wrap-distance-right:9pt;mso-wrap-distance-bottom:0;mso-position-horizontal:absolute;mso-position-horizontal-relative:text;mso-position-vertical:absolute;mso-position-vertical-relative:text;mso-width-percent:0;mso-height-percent:0;mso-width-relative:margin;mso-height-relative:margin" o:gfxdata="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" strokecolor="#4f81bd [3204]" strokeweight="2pt">
                 <v:stroke endarrow="block"/>
                 <v:shadow on="t" color="black" opacity="24903f" origin=",.5" offset="0,.55556mm"/>
               </v:shape>
@@ -2913,7 +3107,7 @@
           </mc:Choice>
           <mc:Fallback>
             <w:pict>
-              <v:shape w14:anchorId="719F787B" id="Straight Arrow Connector 21" o:spid="_x0000_s1026" type="#_x0000_t32" style="position:absolute;margin-left:83.2pt;margin-top:32.1pt;width:102.75pt;height:3.6pt;flip:y;z-index:251659776;visibility:visible;mso-wrap-style:square;mso-width-percent:0;mso-height-percent:0;mso-wrap-distance-left:9pt;mso-wrap-distance-top:0;mso-wrap-distance-right:9pt;mso-wrap-distance-bottom:0;mso-position-horizontal:absolute;mso-position-horizontal-relative:text;mso-position-vertical:absolute;mso-position-vertical-relative:text;mso-width-percent:0;mso-height-percent:0;mso-width-relative:margin;mso-height-relative:margin" o:gfxdata="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" strokecolor="#4f81bd [3204]" strokeweight="2pt">
+              <v:shape w14:anchorId="6A521113" id="Straight Arrow Connector 21" o:spid="_x0000_s1026" type="#_x0000_t32" style="position:absolute;margin-left:83.2pt;margin-top:32.1pt;width:102.75pt;height:3.6pt;flip:y;z-index:251659776;visibility:visible;mso-wrap-style:square;mso-width-percent:0;mso-height-percent:0;mso-wrap-distance-left:9pt;mso-wrap-distance-top:0;mso-wrap-distance-right:9pt;mso-wrap-distance-bottom:0;mso-position-horizontal:absolute;mso-position-horizontal-relative:text;mso-position-vertical:absolute;mso-position-vertical-relative:text;mso-width-percent:0;mso-height-percent:0;mso-width-relative:margin;mso-height-relative:margin" o:gfxdata="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" strokecolor="#4f81bd [3204]" strokeweight="2pt">
                 <v:stroke endarrow="block"/>
                 <v:shadow on="t" color="black" opacity="24903f" origin=",.5" offset="0,.55556mm"/>
               </v:shape>
@@ -3081,14 +3275,46 @@
           <w:b/>
           <w:bCs/>
         </w:rPr>
-        <w:t>Basic Axis Aligned Bounding Boxes for player, guards, walls and triggers.</w:t>
-      </w:r>
-      <w:r>
-        <w:rPr>
-          <w:b/>
-          <w:bCs/>
-        </w:rPr>
-        <w:t xml:space="preserve"> Basic collision resolution, ie, no bouncing or friction, just clipping.</w:t>
+        <w:t xml:space="preserve">Basic Axis Aligned Bounding Boxes for player, guards, </w:t>
+      </w:r>
+      <w:proofErr w:type="gramStart"/>
+      <w:r>
+        <w:rPr>
+          <w:b/>
+          <w:bCs/>
+        </w:rPr>
+        <w:t>walls</w:t>
+      </w:r>
+      <w:proofErr w:type="gramEnd"/>
+      <w:r>
+        <w:rPr>
+          <w:b/>
+          <w:bCs/>
+        </w:rPr>
+        <w:t xml:space="preserve"> and triggers.</w:t>
+      </w:r>
+      <w:r>
+        <w:rPr>
+          <w:b/>
+          <w:bCs/>
+        </w:rPr>
+        <w:t xml:space="preserve"> Basic collision resolution, </w:t>
+      </w:r>
+      <w:proofErr w:type="spellStart"/>
+      <w:r>
+        <w:rPr>
+          <w:b/>
+          <w:bCs/>
+        </w:rPr>
+        <w:t>ie</w:t>
+      </w:r>
+      <w:proofErr w:type="spellEnd"/>
+      <w:r>
+        <w:rPr>
+          <w:b/>
+          <w:bCs/>
+        </w:rPr>
+        <w:t>, no bouncing or friction, just clipping.</w:t>
       </w:r>
     </w:p>
     <w:p>
@@ -3387,21 +3613,206 @@
     <w:p>
       <w:pPr>
         <w:pStyle w:val="NoSpacing"/>
+      </w:pPr>
+    </w:p>
+    <w:p>
+      <w:pPr>
+        <w:pStyle w:val="NoSpacing"/>
+      </w:pPr>
+      <w:r>
+        <w:t>10.0 Levels</w:t>
+      </w:r>
+    </w:p>
+    <w:p>
+      <w:pPr>
+        <w:pStyle w:val="NoSpacing"/>
+        <w:ind w:firstLine="720"/>
+      </w:pPr>
+      <w:r>
+        <w:t>&lt;If any of the Levels require specific behaviours, describe those here&gt;</w:t>
+      </w:r>
+    </w:p>
+    <w:p>
+      <w:pPr>
+        <w:pStyle w:val="NoSpacing"/>
+        <w:ind w:left="720"/>
+        <w:rPr>
+          <w:b/>
+          <w:bCs/>
+        </w:rPr>
+      </w:pPr>
+      <w:r>
+        <w:rPr>
+          <w:b/>
+          <w:bCs/>
+        </w:rPr>
+        <w:t>The main level requires that the guards use navigation meshes and line of sight to try to catch the player. If the player goes around a corner, the guard will go to the last spot it saw the player.</w:t>
+      </w:r>
+    </w:p>
+    <w:p>
+      <w:pPr>
+        <w:pStyle w:val="NoSpacing"/>
+      </w:pPr>
+    </w:p>
+    <w:p>
+      <w:pPr>
+        <w:pStyle w:val="NoSpacing"/>
+      </w:pPr>
+      <w:r>
+        <w:t>11.0 Interface</w:t>
+      </w:r>
+    </w:p>
+    <w:p>
+      <w:pPr>
+        <w:pStyle w:val="NoSpacing"/>
+        <w:ind w:left="720"/>
+      </w:pPr>
+      <w:r>
+        <w:t>11.1 Menu</w:t>
+      </w:r>
+    </w:p>
+    <w:p>
+      <w:pPr>
+        <w:pStyle w:val="NoSpacing"/>
         <w:ind w:left="1440"/>
       </w:pPr>
+      <w:r>
+        <w:t>&lt;What are the menu options and what do they do?&gt;</w:t>
+      </w:r>
     </w:p>
     <w:p>
       <w:pPr>
         <w:pStyle w:val="NoSpacing"/>
         <w:ind w:left="1440"/>
-      </w:pPr>
-    </w:p>
-    <w:p>
-      <w:pPr>
-        <w:pStyle w:val="NoSpacing"/>
-      </w:pPr>
-      <w:r>
-        <w:t>10.0 Levels</w:t>
+        <w:rPr>
+          <w:b/>
+          <w:bCs/>
+        </w:rPr>
+      </w:pPr>
+      <w:r>
+        <w:rPr>
+          <w:b/>
+          <w:bCs/>
+        </w:rPr>
+        <w:t>No menu or options.</w:t>
+      </w:r>
+    </w:p>
+    <w:p>
+      <w:pPr>
+        <w:pStyle w:val="NoSpacing"/>
+        <w:ind w:left="1440"/>
+      </w:pPr>
+    </w:p>
+    <w:p>
+      <w:pPr>
+        <w:pStyle w:val="NoSpacing"/>
+        <w:ind w:left="720"/>
+      </w:pPr>
+      <w:r>
+        <w:t>11.2 Camera</w:t>
+      </w:r>
+    </w:p>
+    <w:p>
+      <w:pPr>
+        <w:pStyle w:val="NoSpacing"/>
+        <w:ind w:left="1440"/>
+      </w:pPr>
+      <w:r>
+        <w:t>&lt;Describe the camera, how it moves, perspective/orthographic, can it switch? How? Does it need to render-to-texture? does it prevent itself going through walls, use flowcharts to document behaviour&gt;</w:t>
+      </w:r>
+    </w:p>
+    <w:p>
+      <w:pPr>
+        <w:pStyle w:val="NoSpacing"/>
+        <w:ind w:left="1440"/>
+        <w:rPr>
+          <w:b/>
+          <w:bCs/>
+        </w:rPr>
+      </w:pPr>
+      <w:r>
+        <w:rPr>
+          <w:b/>
+          <w:bCs/>
+        </w:rPr>
+        <w:t xml:space="preserve">There is a single top-down static camera which does not move, </w:t>
+      </w:r>
+      <w:proofErr w:type="gramStart"/>
+      <w:r>
+        <w:rPr>
+          <w:b/>
+          <w:bCs/>
+        </w:rPr>
+        <w:t>collide</w:t>
+      </w:r>
+      <w:proofErr w:type="gramEnd"/>
+      <w:r>
+        <w:rPr>
+          <w:b/>
+          <w:bCs/>
+        </w:rPr>
+        <w:t xml:space="preserve"> or change properties.</w:t>
+      </w:r>
+    </w:p>
+    <w:p>
+      <w:pPr>
+        <w:pStyle w:val="NoSpacing"/>
+        <w:ind w:left="1440"/>
+      </w:pPr>
+    </w:p>
+    <w:p>
+      <w:pPr>
+        <w:pStyle w:val="NoSpacing"/>
+        <w:ind w:left="720"/>
+      </w:pPr>
+      <w:r>
+        <w:t>11.3 Controls</w:t>
+      </w:r>
+    </w:p>
+    <w:p>
+      <w:pPr>
+        <w:pStyle w:val="NoSpacing"/>
+        <w:ind w:left="1440"/>
+      </w:pPr>
+      <w:r>
+        <w:t>&lt;Keyboard, tablet touch/swipe/tilt, joystick, mouse etc. record double taps, multi touch, use mouse smoothing/ scale mouse for aiming etc.&gt;</w:t>
+      </w:r>
+    </w:p>
+    <w:p>
+      <w:pPr>
+        <w:pStyle w:val="NoSpacing"/>
+        <w:ind w:left="1440"/>
+        <w:rPr>
+          <w:b/>
+          <w:bCs/>
+        </w:rPr>
+      </w:pPr>
+      <w:r>
+        <w:rPr>
+          <w:b/>
+          <w:bCs/>
+        </w:rPr>
+        <w:t>Keyboard input, arrow keys used to move player.</w:t>
+      </w:r>
+    </w:p>
+    <w:p>
+      <w:pPr>
+        <w:pStyle w:val="NoSpacing"/>
+        <w:ind w:left="1440"/>
+      </w:pPr>
+    </w:p>
+    <w:p>
+      <w:pPr>
+        <w:pStyle w:val="NoSpacing"/>
+        <w:ind w:left="720"/>
+      </w:pPr>
+    </w:p>
+    <w:p>
+      <w:pPr>
+        <w:pStyle w:val="NoSpacing"/>
+      </w:pPr>
+      <w:r>
+        <w:t>14.0 Asset List</w:t>
       </w:r>
     </w:p>
     <w:p>
@@ -3410,244 +3821,63 @@
         <w:ind w:firstLine="720"/>
       </w:pPr>
       <w:r>
-        <w:t>&lt;If any of the Levels require specific behaviours, describe those here&gt;</w:t>
+        <w:t>&lt;List all files needed, along with known attributes &gt;</w:t>
+      </w:r>
+    </w:p>
+    <w:p>
+      <w:pPr>
+        <w:pStyle w:val="NoSpacing"/>
+        <w:ind w:firstLine="720"/>
+        <w:rPr>
+          <w:b/>
+          <w:bCs/>
+        </w:rPr>
+      </w:pPr>
+      <w:r>
+        <w:rPr>
+          <w:b/>
+          <w:bCs/>
+        </w:rPr>
+        <w:t>Standalone executable</w:t>
+      </w:r>
+    </w:p>
+    <w:p>
+      <w:pPr>
+        <w:pStyle w:val="NoSpacing"/>
+        <w:ind w:firstLine="720"/>
+      </w:pPr>
+    </w:p>
+    <w:p>
+      <w:pPr>
+        <w:pStyle w:val="NoSpacing"/>
+      </w:pPr>
+      <w:r>
+        <w:t>16.0 Technical Risks</w:t>
       </w:r>
     </w:p>
     <w:p>
       <w:pPr>
         <w:pStyle w:val="NoSpacing"/>
         <w:ind w:left="720"/>
-        <w:rPr>
-          <w:b/>
-          <w:bCs/>
-        </w:rPr>
-      </w:pPr>
-      <w:r>
-        <w:rPr>
-          <w:b/>
-          <w:bCs/>
-        </w:rPr>
-        <w:t>The main level requires that the guards use navigation meshes and line of sight to try to catch the player. If the player goes around a corner, the guard will go to the last spot it saw the player.</w:t>
-      </w:r>
-    </w:p>
-    <w:p>
-      <w:pPr>
-        <w:pStyle w:val="NoSpacing"/>
-        <w:ind w:firstLine="720"/>
-      </w:pPr>
-    </w:p>
-    <w:p>
-      <w:pPr>
-        <w:pStyle w:val="NoSpacing"/>
-      </w:pPr>
-    </w:p>
-    <w:p>
-      <w:pPr>
-        <w:pStyle w:val="NoSpacing"/>
-      </w:pPr>
-    </w:p>
-    <w:p>
-      <w:pPr>
-        <w:pStyle w:val="NoSpacing"/>
-      </w:pPr>
-    </w:p>
-    <w:p>
-      <w:pPr>
-        <w:pStyle w:val="NoSpacing"/>
-      </w:pPr>
-    </w:p>
-    <w:p>
-      <w:pPr>
-        <w:pStyle w:val="NoSpacing"/>
-      </w:pPr>
-      <w:r>
-        <w:t>11.0 Interface</w:t>
-      </w:r>
-    </w:p>
-    <w:p>
-      <w:pPr>
-        <w:pStyle w:val="NoSpacing"/>
-        <w:ind w:left="720"/>
-      </w:pPr>
-      <w:r>
-        <w:t>11.1 Menu</w:t>
-      </w:r>
-    </w:p>
-    <w:p>
-      <w:pPr>
-        <w:pStyle w:val="NoSpacing"/>
-        <w:ind w:left="1440"/>
-      </w:pPr>
-      <w:r>
-        <w:t>&lt;What are the menu options and what do they do?&gt;</w:t>
-      </w:r>
-    </w:p>
-    <w:p>
-      <w:pPr>
-        <w:pStyle w:val="NoSpacing"/>
-        <w:ind w:left="1440"/>
-        <w:rPr>
-          <w:b/>
-          <w:bCs/>
-        </w:rPr>
-      </w:pPr>
-      <w:r>
-        <w:rPr>
-          <w:b/>
-          <w:bCs/>
-        </w:rPr>
-        <w:t>No menu or options.</w:t>
-      </w:r>
-    </w:p>
-    <w:p>
-      <w:pPr>
-        <w:pStyle w:val="NoSpacing"/>
-        <w:ind w:left="1440"/>
-      </w:pPr>
-    </w:p>
-    <w:p>
-      <w:pPr>
-        <w:pStyle w:val="NoSpacing"/>
-        <w:ind w:left="720"/>
-      </w:pPr>
-      <w:r>
-        <w:t>11.2 Camera</w:t>
-      </w:r>
-    </w:p>
-    <w:p>
-      <w:pPr>
-        <w:pStyle w:val="NoSpacing"/>
-        <w:ind w:left="1440"/>
-      </w:pPr>
-      <w:r>
-        <w:t>&lt;Describe the camera, how it moves, perspective/orthographic, can it switch? How? Does it need to render-to-texture? does it prevent itself going through walls, use flowcharts to document behaviour&gt;</w:t>
-      </w:r>
-    </w:p>
-    <w:p>
-      <w:pPr>
-        <w:pStyle w:val="NoSpacing"/>
-        <w:ind w:left="1440"/>
-        <w:rPr>
-          <w:b/>
-          <w:bCs/>
-        </w:rPr>
-      </w:pPr>
-      <w:r>
-        <w:rPr>
-          <w:b/>
-          <w:bCs/>
-        </w:rPr>
-        <w:t>There is a single top-down static camera which does not move, collide or change properties.</w:t>
-      </w:r>
-    </w:p>
-    <w:p>
-      <w:pPr>
-        <w:pStyle w:val="NoSpacing"/>
-        <w:ind w:left="1440"/>
-      </w:pPr>
-    </w:p>
-    <w:p>
-      <w:pPr>
-        <w:pStyle w:val="NoSpacing"/>
-        <w:ind w:left="720"/>
-      </w:pPr>
-      <w:r>
-        <w:t>11.3 Controls</w:t>
-      </w:r>
-    </w:p>
-    <w:p>
-      <w:pPr>
-        <w:pStyle w:val="NoSpacing"/>
-        <w:ind w:left="1440"/>
-      </w:pPr>
-      <w:r>
-        <w:t>&lt;Keyboard, tablet touch/swipe/tilt, joystick, mouse etc. record double taps, multi touch, use mouse smoothing/ scale mouse for aiming etc.&gt;</w:t>
-      </w:r>
-    </w:p>
-    <w:p>
-      <w:pPr>
-        <w:pStyle w:val="NoSpacing"/>
-        <w:ind w:left="1440"/>
-        <w:rPr>
-          <w:b/>
-          <w:bCs/>
-        </w:rPr>
-      </w:pPr>
-      <w:r>
-        <w:rPr>
-          <w:b/>
-          <w:bCs/>
-        </w:rPr>
-        <w:t>Keyboard input, arrow keys used to move player.</w:t>
-      </w:r>
-    </w:p>
-    <w:p>
-      <w:pPr>
-        <w:pStyle w:val="NoSpacing"/>
-        <w:ind w:left="1440"/>
-      </w:pPr>
-    </w:p>
-    <w:p>
-      <w:pPr>
-        <w:pStyle w:val="NoSpacing"/>
-        <w:ind w:left="720"/>
-      </w:pPr>
-    </w:p>
-    <w:p>
-      <w:pPr>
-        <w:pStyle w:val="NoSpacing"/>
-      </w:pPr>
-      <w:r>
-        <w:t>14.0 Asset List</w:t>
-      </w:r>
-    </w:p>
-    <w:p>
-      <w:pPr>
-        <w:pStyle w:val="NoSpacing"/>
-        <w:ind w:firstLine="720"/>
-      </w:pPr>
-      <w:r>
-        <w:t>&lt;List all files needed, along with known attributes &gt;</w:t>
-      </w:r>
-    </w:p>
-    <w:p>
-      <w:pPr>
-        <w:pStyle w:val="NoSpacing"/>
-        <w:ind w:firstLine="720"/>
-        <w:rPr>
-          <w:b/>
-          <w:bCs/>
-        </w:rPr>
-      </w:pPr>
-      <w:r>
-        <w:rPr>
-          <w:b/>
-          <w:bCs/>
-        </w:rPr>
-        <w:t>Standalone executable</w:t>
-      </w:r>
-    </w:p>
-    <w:p>
-      <w:pPr>
-        <w:pStyle w:val="NoSpacing"/>
-        <w:ind w:firstLine="720"/>
-      </w:pPr>
-    </w:p>
-    <w:p>
-      <w:pPr>
-        <w:pStyle w:val="NoSpacing"/>
-      </w:pPr>
-      <w:r>
-        <w:t>16.0 Technical Risks</w:t>
-      </w:r>
-    </w:p>
-    <w:p>
-      <w:pPr>
-        <w:pStyle w:val="NoSpacing"/>
-        <w:ind w:left="720"/>
-      </w:pPr>
-      <w:r>
-        <w:t>&lt;if you want your game to be a 1000 player pvp battle royale with 4k 120fps graphics, you need to say if this is doable and how you intend to do it&gt;</w:t>
+      </w:pPr>
+      <w:r>
+        <w:t xml:space="preserve">&lt;if you want your game to be a 1000 player </w:t>
+      </w:r>
+      <w:proofErr w:type="spellStart"/>
+      <w:r>
+        <w:t>pvp</w:t>
+      </w:r>
+      <w:proofErr w:type="spellEnd"/>
+      <w:r>
+        <w:t xml:space="preserve"> battle </w:t>
+      </w:r>
+      <w:proofErr w:type="spellStart"/>
+      <w:r>
+        <w:t>royale</w:t>
+      </w:r>
+      <w:proofErr w:type="spellEnd"/>
+      <w:r>
+        <w:t xml:space="preserve"> with 4k 120fps graphics, you need to say if this is doable and how you intend to do it&gt;</w:t>
       </w:r>
       <w:bookmarkEnd w:id="3"/>
       <w:bookmarkEnd w:id="4"/>
@@ -3667,7 +3897,6 @@
           <w:b/>
           <w:bCs/>
         </w:rPr>
-        <w:lastRenderedPageBreak/>
         <w:t>No technical risks apart from developer competency.</w:t>
       </w:r>
     </w:p>
@@ -8331,15 +8560,6 @@
 </file>
 
 <file path=customXml/item1.xml><?xml version="1.0" encoding="utf-8"?>
-<?mso-contentType ?>
-<FormTemplates xmlns="http://schemas.microsoft.com/sharepoint/v3/contenttype/forms">
-  <Display>DocumentLibraryForm</Display>
-  <Edit>DocumentLibraryForm</Edit>
-  <New>DocumentLibraryForm</New>
-</FormTemplates>
-</file>
-
-<file path=customXml/item2.xml><?xml version="1.0" encoding="utf-8"?>
 <ct:contentTypeSchema xmlns:ct="http://schemas.microsoft.com/office/2006/metadata/contentType" xmlns:ma="http://schemas.microsoft.com/office/2006/metadata/properties/metaAttributes" ct:_="" ma:_="" ma:contentTypeName="Document" ma:contentTypeID="0x01010016F4542A8E7DD640B3BC4F081D67BD17" ma:contentTypeVersion="12" ma:contentTypeDescription="Create a new document." ma:contentTypeScope="" ma:versionID="27c2dbada59f2179a6cad865b3b91926">
   <xsd:schema xmlns:xsd="http://www.w3.org/2001/XMLSchema" xmlns:xs="http://www.w3.org/2001/XMLSchema" xmlns:p="http://schemas.microsoft.com/office/2006/metadata/properties" xmlns:ns2="6ac566f0-206d-4bc5-bcec-ce830458d3f1" xmlns:ns3="4ba0a89f-8d28-45b8-8c8a-cf56563c9d8a" targetNamespace="http://schemas.microsoft.com/office/2006/metadata/properties" ma:root="true" ma:fieldsID="bbbd863d49b046c436f58500a7a6c075" ns2:_="" ns3:_="">
     <xsd:import namespace="6ac566f0-206d-4bc5-bcec-ce830458d3f1"/>
@@ -8536,6 +8756,15 @@
 </ct:contentTypeSchema>
 </file>
 
+<file path=customXml/item2.xml><?xml version="1.0" encoding="utf-8"?>
+<?mso-contentType ?>
+<FormTemplates xmlns="http://schemas.microsoft.com/sharepoint/v3/contenttype/forms">
+  <Display>DocumentLibraryForm</Display>
+  <Edit>DocumentLibraryForm</Edit>
+  <New>DocumentLibraryForm</New>
+</FormTemplates>
+</file>
+
 <file path=customXml/item3.xml><?xml version="1.0" encoding="utf-8"?>
 <p:properties xmlns:p="http://schemas.microsoft.com/office/2006/metadata/properties" xmlns:xsi="http://www.w3.org/2001/XMLSchema-instance" xmlns:pc="http://schemas.microsoft.com/office/infopath/2007/PartnerControls">
   <documentManagement/>
@@ -8543,14 +8772,6 @@
 </file>
 
 <file path=customXml/itemProps1.xml><?xml version="1.0" encoding="utf-8"?>
-<ds:datastoreItem xmlns:ds="http://schemas.openxmlformats.org/officeDocument/2006/customXml" ds:itemID="{AF690011-DE0B-4F69-ABFB-690552A9337D}">
-  <ds:schemaRefs>
-    <ds:schemaRef ds:uri="http://schemas.microsoft.com/sharepoint/v3/contenttype/forms"/>
-  </ds:schemaRefs>
-</ds:datastoreItem>
-</file>
-
-<file path=customXml/itemProps2.xml><?xml version="1.0" encoding="utf-8"?>
 <ds:datastoreItem xmlns:ds="http://schemas.openxmlformats.org/officeDocument/2006/customXml" ds:itemID="{7A4D9BC2-F823-4E9F-B193-E87001CD10B4}">
   <ds:schemaRefs>
     <ds:schemaRef ds:uri="http://schemas.microsoft.com/office/2006/metadata/contentType"/>
@@ -8569,6 +8790,14 @@
 </ds:datastoreItem>
 </file>
 
+<file path=customXml/itemProps2.xml><?xml version="1.0" encoding="utf-8"?>
+<ds:datastoreItem xmlns:ds="http://schemas.openxmlformats.org/officeDocument/2006/customXml" ds:itemID="{AF690011-DE0B-4F69-ABFB-690552A9337D}">
+  <ds:schemaRefs>
+    <ds:schemaRef ds:uri="http://schemas.microsoft.com/sharepoint/v3/contenttype/forms"/>
+  </ds:schemaRefs>
+</ds:datastoreItem>
+</file>
+
 <file path=customXml/itemProps3.xml><?xml version="1.0" encoding="utf-8"?>
 <ds:datastoreItem xmlns:ds="http://schemas.openxmlformats.org/officeDocument/2006/customXml" ds:itemID="{35A48CE1-F8EF-4B81-B6B6-5BD9516503DE}">
   <ds:schemaRefs>

</xml_diff>